<commit_message>
Fixed Add Items method.  Updated documentation.
</commit_message>
<xml_diff>
--- a/Documentation/Control Classes Software Design Description.docx
+++ b/Documentation/Control Classes Software Design Description.docx
@@ -1,6 +1,6 @@
 
 <file path=word/document.xml><?xml version="1.0" encoding="utf-8"?>
-<w:document xmlns:wpc="http://schemas.microsoft.com/office/word/2010/wordprocessingCanvas" xmlns:mc="http://schemas.openxmlformats.org/markup-compatibility/2006" xmlns:o="urn:schemas-microsoft-com:office:office" xmlns:r="http://schemas.openxmlformats.org/officeDocument/2006/relationships" xmlns:m="http://schemas.openxmlformats.org/officeDocument/2006/math" xmlns:v="urn:schemas-microsoft-com:vml" xmlns:wp14="http://schemas.microsoft.com/office/word/2010/wordprocessingDrawing" xmlns:wp="http://schemas.openxmlformats.org/drawingml/2006/wordprocessingDrawing" xmlns:w10="urn:schemas-microsoft-com:office:word" xmlns:w="http://schemas.openxmlformats.org/wordprocessingml/2006/main" xmlns:w14="http://schemas.microsoft.com/office/word/2010/wordml" xmlns:w15="http://schemas.microsoft.com/office/word/2012/wordml" xmlns:wpg="http://schemas.microsoft.com/office/word/2010/wordprocessingGroup" xmlns:wpi="http://schemas.microsoft.com/office/word/2010/wordprocessingInk" xmlns:wne="http://schemas.microsoft.com/office/word/2006/wordml" xmlns:wps="http://schemas.microsoft.com/office/word/2010/wordprocessingShape" mc:Ignorable="w14 w15 wp14">
+<w:document xmlns:wpc="http://schemas.microsoft.com/office/word/2010/wordprocessingCanvas" xmlns:cx="http://schemas.microsoft.com/office/drawing/2014/chartex" xmlns:cx1="http://schemas.microsoft.com/office/drawing/2015/9/8/chartex" xmlns:cx2="http://schemas.microsoft.com/office/drawing/2015/10/21/chartex" xmlns:cx3="http://schemas.microsoft.com/office/drawing/2016/5/9/chartex" xmlns:cx4="http://schemas.microsoft.com/office/drawing/2016/5/10/chartex" xmlns:cx5="http://schemas.microsoft.com/office/drawing/2016/5/11/chartex" xmlns:cx6="http://schemas.microsoft.com/office/drawing/2016/5/12/chartex" xmlns:cx7="http://schemas.microsoft.com/office/drawing/2016/5/13/chartex" xmlns:cx8="http://schemas.microsoft.com/office/drawing/2016/5/14/chartex" xmlns:mc="http://schemas.openxmlformats.org/markup-compatibility/2006" xmlns:aink="http://schemas.microsoft.com/office/drawing/2016/ink" xmlns:am3d="http://schemas.microsoft.com/office/drawing/2017/model3d" xmlns:o="urn:schemas-microsoft-com:office:office" xmlns:r="http://schemas.openxmlformats.org/officeDocument/2006/relationships" xmlns:m="http://schemas.openxmlformats.org/officeDocument/2006/math" xmlns:v="urn:schemas-microsoft-com:vml" xmlns:wp14="http://schemas.microsoft.com/office/word/2010/wordprocessingDrawing" xmlns:wp="http://schemas.openxmlformats.org/drawingml/2006/wordprocessingDrawing" xmlns:w10="urn:schemas-microsoft-com:office:word" xmlns:w="http://schemas.openxmlformats.org/wordprocessingml/2006/main" xmlns:w14="http://schemas.microsoft.com/office/word/2010/wordml" xmlns:w15="http://schemas.microsoft.com/office/word/2012/wordml" xmlns:w16cid="http://schemas.microsoft.com/office/word/2016/wordml/cid" xmlns:w16se="http://schemas.microsoft.com/office/word/2015/wordml/symex" xmlns:wpg="http://schemas.microsoft.com/office/word/2010/wordprocessingGroup" xmlns:wpi="http://schemas.microsoft.com/office/word/2010/wordprocessingInk" xmlns:wne="http://schemas.microsoft.com/office/word/2006/wordml" xmlns:wps="http://schemas.microsoft.com/office/word/2010/wordprocessingShape" mc:Ignorable="w14 w15 w16se w16cid wp14">
   <w:body>
     <w:sdt>
       <w:sdtPr>
@@ -10,6 +10,7 @@
           <w:docPartUnique/>
         </w:docPartObj>
       </w:sdtPr>
+      <w:sdtEndPr/>
       <w:sdtContent>
         <w:p>
           <w:r>
@@ -19,7 +20,7 @@
             <mc:AlternateContent>
               <mc:Choice Requires="wpg">
                 <w:drawing>
-                  <wp:anchor distT="0" distB="0" distL="114300" distR="114300" simplePos="0" relativeHeight="251691008" behindDoc="0" locked="0" layoutInCell="1" allowOverlap="1" wp14:anchorId="5009F66D" wp14:editId="293FA57E">
+                  <wp:anchor distT="0" distB="0" distL="114300" distR="114300" simplePos="0" relativeHeight="251691008" behindDoc="0" locked="0" layoutInCell="1" allowOverlap="1" wp14:anchorId="142EEFEC" wp14:editId="67B6E4F5">
                     <wp:simplePos x="0" y="0"/>
                     <wp:positionH relativeFrom="page">
                       <wp:align>center</wp:align>
@@ -266,13 +267,14 @@
               </mc:Choice>
               <mc:Fallback>
                 <w:pict>
-                  <v:group w14:anchorId="76162A05" id="Group 149" o:spid="_x0000_s1026" style="position:absolute;margin-left:0;margin-top:0;width:8in;height:95.7pt;z-index:251691008;mso-width-percent:941;mso-height-percent:121;mso-top-percent:23;mso-position-horizontal:center;mso-position-horizontal-relative:page;mso-position-vertical-relative:page;mso-width-percent:941;mso-height-percent:121;mso-top-percent:23" coordorigin="" coordsize="73152,12161" o:gfxdata="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">
-                    <v:shape id="Rectangle 51" o:spid="_x0000_s1027" style="position:absolute;width:73152;height:11303;visibility:visible;mso-wrap-style:square;v-text-anchor:middle" coordsize="7312660,1129665" o:gfxdata="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" path="m,l7312660,r,1129665l3619500,733425,,1091565,,xe" fillcolor="#5b9bd5 [3204]" stroked="f" strokeweight="1pt">
-                      <v:stroke joinstyle="miter"/>
+                  <v:group w14:anchorId="7FF8A9D8" id="Group 149" o:spid="_x0000_s1026" style="position:absolute;margin-left:0;margin-top:0;width:8in;height:95.7pt;z-index:251691008;mso-width-percent:941;mso-height-percent:121;mso-top-percent:23;mso-position-horizontal:center;mso-position-horizontal-relative:page;mso-position-vertical-relative:page;mso-width-percent:941;mso-height-percent:121;mso-top-percent:23" coordorigin="" coordsize="73152,12161" o:gfxdata="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">
+                    <v:shape id="Rectangle 51" o:spid="_x0000_s1027" style="position:absolute;width:73152;height:11303;visibility:visible;mso-wrap-style:square;v-text-anchor:middle" coordsize="7312660,1129665" o:gfxdata="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" path="m,l7312660,r,1129665l3619500,733425,,1091565,,xe" fillcolor="#a53010 [3204]" stroked="f" strokeweight="1.25pt">
+                      <v:stroke endcap="round"/>
                       <v:path arrowok="t" o:connecttype="custom" o:connectlocs="0,0;7315200,0;7315200,1130373;3620757,733885;0,1092249;0,0" o:connectangles="0,0,0,0,0,0"/>
                     </v:shape>
-                    <v:rect id="Rectangle 151" o:spid="_x0000_s1028" style="position:absolute;width:73152;height:12161;visibility:visible;mso-wrap-style:square;v-text-anchor:middle" o:gfxdata="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" stroked="f" strokeweight="1pt">
+                    <v:rect id="Rectangle 151" o:spid="_x0000_s1028" style="position:absolute;width:73152;height:12161;visibility:visible;mso-wrap-style:square;v-text-anchor:middle" o:gfxdata="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" stroked="f" strokeweight="1.25pt">
                       <v:fill r:id="rId10" o:title="" recolor="t" rotate="t" type="frame"/>
+                      <v:stroke endcap="round"/>
                     </v:rect>
                     <w10:wrap anchorx="page" anchory="page"/>
                   </v:group>
@@ -287,7 +289,7 @@
             <mc:AlternateContent>
               <mc:Choice Requires="wps">
                 <w:drawing>
-                  <wp:anchor distT="0" distB="0" distL="114300" distR="114300" simplePos="0" relativeHeight="251689984" behindDoc="0" locked="0" layoutInCell="1" allowOverlap="1" wp14:anchorId="47C846A6" wp14:editId="694B29CA">
+                  <wp:anchor distT="0" distB="0" distL="114300" distR="114300" simplePos="0" relativeHeight="251689984" behindDoc="0" locked="0" layoutInCell="1" allowOverlap="1" wp14:anchorId="6E7A7BFE" wp14:editId="6BF3BC2D">
                     <wp:simplePos x="0" y="0"/>
                     <wp:positionH relativeFrom="page">
                       <wp:align>center</wp:align>
@@ -356,6 +358,7 @@
                                   <w:dataBinding w:prefixMappings="xmlns:ns0='http://schemas.microsoft.com/office/2006/coverPageProps' " w:xpath="/ns0:CoverPageProperties[1]/ns0:Abstract[1]" w:storeItemID="{55AF091B-3C7A-41E3-B477-F2FDAA23CFDA}"/>
                                   <w:text w:multiLine="1"/>
                                 </w:sdtPr>
+                                <w:sdtEndPr/>
                                 <w:sdtContent>
                                   <w:p>
                                     <w:pPr>
@@ -399,7 +402,7 @@
               </mc:Choice>
               <mc:Fallback>
                 <w:pict>
-                  <v:shapetype w14:anchorId="47C846A6" id="_x0000_t202" coordsize="21600,21600" o:spt="202" path="m,l,21600r21600,l21600,xe">
+                  <v:shapetype w14:anchorId="6E7A7BFE" id="_x0000_t202" coordsize="21600,21600" o:spt="202" path="m,l,21600r21600,l21600,xe">
                     <v:stroke joinstyle="miter"/>
                     <v:path gradientshapeok="t" o:connecttype="rect"/>
                   </v:shapetype>
@@ -419,6 +422,7 @@
                             <w:dataBinding w:prefixMappings="xmlns:ns0='http://schemas.microsoft.com/office/2006/coverPageProps' " w:xpath="/ns0:CoverPageProperties[1]/ns0:Abstract[1]" w:storeItemID="{55AF091B-3C7A-41E3-B477-F2FDAA23CFDA}"/>
                             <w:text w:multiLine="1"/>
                           </w:sdtPr>
+                          <w:sdtEndPr/>
                           <w:sdtContent>
                             <w:p>
                               <w:pPr>
@@ -455,7 +459,7 @@
             <mc:AlternateContent>
               <mc:Choice Requires="wps">
                 <w:drawing>
-                  <wp:anchor distT="0" distB="0" distL="114300" distR="114300" simplePos="0" relativeHeight="251687936" behindDoc="0" locked="0" layoutInCell="1" allowOverlap="1" wp14:anchorId="038F2246" wp14:editId="25227C85">
+                  <wp:anchor distT="0" distB="0" distL="114300" distR="114300" simplePos="0" relativeHeight="251687936" behindDoc="0" locked="0" layoutInCell="1" allowOverlap="1" wp14:anchorId="008702C3" wp14:editId="5681A26B">
                     <wp:simplePos x="0" y="0"/>
                     <wp:positionH relativeFrom="page">
                       <wp:align>center</wp:align>
@@ -515,18 +519,18 @@
                                 <w:pPr>
                                   <w:jc w:val="right"/>
                                   <w:rPr>
-                                    <w:color w:val="5B9BD5" w:themeColor="accent1"/>
-                                    <w:sz w:val="64"/>
-                                    <w:szCs w:val="64"/>
+                                    <w:color w:val="A53010" w:themeColor="accent1"/>
+                                    <w:sz w:val="58"/>
+                                    <w:szCs w:val="58"/>
                                   </w:rPr>
                                 </w:pPr>
                                 <w:sdt>
                                   <w:sdtPr>
                                     <w:rPr>
                                       <w:caps/>
-                                      <w:color w:val="5B9BD5" w:themeColor="accent1"/>
-                                      <w:sz w:val="64"/>
-                                      <w:szCs w:val="64"/>
+                                      <w:color w:val="A53010" w:themeColor="accent1"/>
+                                      <w:sz w:val="58"/>
+                                      <w:szCs w:val="58"/>
                                     </w:rPr>
                                     <w:alias w:val="Title"/>
                                     <w:tag w:val=""/>
@@ -534,13 +538,14 @@
                                     <w:dataBinding w:prefixMappings="xmlns:ns0='http://purl.org/dc/elements/1.1/' xmlns:ns1='http://schemas.openxmlformats.org/package/2006/metadata/core-properties' " w:xpath="/ns1:coreProperties[1]/ns0:title[1]" w:storeItemID="{6C3C8BC8-F283-45AE-878A-BAB7291924A1}"/>
                                     <w:text w:multiLine="1"/>
                                   </w:sdtPr>
+                                  <w:sdtEndPr/>
                                   <w:sdtContent>
                                     <w:r>
                                       <w:rPr>
                                         <w:caps/>
-                                        <w:color w:val="5B9BD5" w:themeColor="accent1"/>
-                                        <w:sz w:val="64"/>
-                                        <w:szCs w:val="64"/>
+                                        <w:color w:val="A53010" w:themeColor="accent1"/>
+                                        <w:sz w:val="58"/>
+                                        <w:szCs w:val="58"/>
                                       </w:rPr>
                                       <w:t>The QControl Toolkit</w:t>
                                     </w:r>
@@ -551,8 +556,8 @@
                                 <w:sdtPr>
                                   <w:rPr>
                                     <w:color w:val="404040" w:themeColor="text1" w:themeTint="BF"/>
-                                    <w:sz w:val="36"/>
-                                    <w:szCs w:val="36"/>
+                                    <w:sz w:val="32"/>
+                                    <w:szCs w:val="32"/>
                                   </w:rPr>
                                   <w:alias w:val="Subtitle"/>
                                   <w:tag w:val=""/>
@@ -560,6 +565,7 @@
                                   <w:dataBinding w:prefixMappings="xmlns:ns0='http://purl.org/dc/elements/1.1/' xmlns:ns1='http://schemas.openxmlformats.org/package/2006/metadata/core-properties' " w:xpath="/ns1:coreProperties[1]/ns0:subject[1]" w:storeItemID="{6C3C8BC8-F283-45AE-878A-BAB7291924A1}"/>
                                   <w:text/>
                                 </w:sdtPr>
+                                <w:sdtEndPr/>
                                 <w:sdtContent>
                                   <w:p>
                                     <w:pPr>
@@ -567,15 +573,15 @@
                                       <w:rPr>
                                         <w:smallCaps/>
                                         <w:color w:val="404040" w:themeColor="text1" w:themeTint="BF"/>
-                                        <w:sz w:val="36"/>
-                                        <w:szCs w:val="36"/>
+                                        <w:sz w:val="32"/>
+                                        <w:szCs w:val="32"/>
                                       </w:rPr>
                                     </w:pPr>
                                     <w:r>
                                       <w:rPr>
                                         <w:color w:val="404040" w:themeColor="text1" w:themeTint="BF"/>
-                                        <w:sz w:val="36"/>
-                                        <w:szCs w:val="36"/>
+                                        <w:sz w:val="32"/>
+                                        <w:szCs w:val="32"/>
                                       </w:rPr>
                                       <w:t>An Object-Oriented Alternative to XControls</w:t>
                                     </w:r>
@@ -604,25 +610,25 @@
               </mc:Choice>
               <mc:Fallback>
                 <w:pict>
-                  <v:shape w14:anchorId="038F2246" id="Text Box 154" o:spid="_x0000_s1027" type="#_x0000_t202" style="position:absolute;margin-left:0;margin-top:0;width:8in;height:286.5pt;z-index:251687936;visibility:visible;mso-wrap-style:square;mso-width-percent:941;mso-height-percent:363;mso-top-percent:300;mso-wrap-distance-left:9pt;mso-wrap-distance-top:0;mso-wrap-distance-right:9pt;mso-wrap-distance-bottom:0;mso-position-horizontal:center;mso-position-horizontal-relative:page;mso-position-vertical-relative:page;mso-width-percent:941;mso-height-percent:363;mso-top-percent:300;mso-width-relative:page;mso-height-relative:page;v-text-anchor:bottom" o:gfxdata="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" filled="f" stroked="f" strokeweight=".5pt">
+                  <v:shape w14:anchorId="008702C3" id="Text Box 154" o:spid="_x0000_s1027" type="#_x0000_t202" style="position:absolute;margin-left:0;margin-top:0;width:8in;height:286.5pt;z-index:251687936;visibility:visible;mso-wrap-style:square;mso-width-percent:941;mso-height-percent:363;mso-top-percent:300;mso-wrap-distance-left:9pt;mso-wrap-distance-top:0;mso-wrap-distance-right:9pt;mso-wrap-distance-bottom:0;mso-position-horizontal:center;mso-position-horizontal-relative:page;mso-position-vertical-relative:page;mso-width-percent:941;mso-height-percent:363;mso-top-percent:300;mso-width-relative:page;mso-height-relative:page;v-text-anchor:bottom" o:gfxdata="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" filled="f" stroked="f" strokeweight=".5pt">
                     <v:textbox inset="126pt,0,54pt,0">
                       <w:txbxContent>
                         <w:p>
                           <w:pPr>
                             <w:jc w:val="right"/>
                             <w:rPr>
-                              <w:color w:val="5B9BD5" w:themeColor="accent1"/>
-                              <w:sz w:val="64"/>
-                              <w:szCs w:val="64"/>
+                              <w:color w:val="A53010" w:themeColor="accent1"/>
+                              <w:sz w:val="58"/>
+                              <w:szCs w:val="58"/>
                             </w:rPr>
                           </w:pPr>
                           <w:sdt>
                             <w:sdtPr>
                               <w:rPr>
                                 <w:caps/>
-                                <w:color w:val="5B9BD5" w:themeColor="accent1"/>
-                                <w:sz w:val="64"/>
-                                <w:szCs w:val="64"/>
+                                <w:color w:val="A53010" w:themeColor="accent1"/>
+                                <w:sz w:val="58"/>
+                                <w:szCs w:val="58"/>
                               </w:rPr>
                               <w:alias w:val="Title"/>
                               <w:tag w:val=""/>
@@ -630,13 +636,14 @@
                               <w:dataBinding w:prefixMappings="xmlns:ns0='http://purl.org/dc/elements/1.1/' xmlns:ns1='http://schemas.openxmlformats.org/package/2006/metadata/core-properties' " w:xpath="/ns1:coreProperties[1]/ns0:title[1]" w:storeItemID="{6C3C8BC8-F283-45AE-878A-BAB7291924A1}"/>
                               <w:text w:multiLine="1"/>
                             </w:sdtPr>
+                            <w:sdtEndPr/>
                             <w:sdtContent>
                               <w:r>
                                 <w:rPr>
                                   <w:caps/>
-                                  <w:color w:val="5B9BD5" w:themeColor="accent1"/>
-                                  <w:sz w:val="64"/>
-                                  <w:szCs w:val="64"/>
+                                  <w:color w:val="A53010" w:themeColor="accent1"/>
+                                  <w:sz w:val="58"/>
+                                  <w:szCs w:val="58"/>
                                 </w:rPr>
                                 <w:t>The QControl Toolkit</w:t>
                               </w:r>
@@ -647,8 +654,8 @@
                           <w:sdtPr>
                             <w:rPr>
                               <w:color w:val="404040" w:themeColor="text1" w:themeTint="BF"/>
-                              <w:sz w:val="36"/>
-                              <w:szCs w:val="36"/>
+                              <w:sz w:val="32"/>
+                              <w:szCs w:val="32"/>
                             </w:rPr>
                             <w:alias w:val="Subtitle"/>
                             <w:tag w:val=""/>
@@ -656,6 +663,7 @@
                             <w:dataBinding w:prefixMappings="xmlns:ns0='http://purl.org/dc/elements/1.1/' xmlns:ns1='http://schemas.openxmlformats.org/package/2006/metadata/core-properties' " w:xpath="/ns1:coreProperties[1]/ns0:subject[1]" w:storeItemID="{6C3C8BC8-F283-45AE-878A-BAB7291924A1}"/>
                             <w:text/>
                           </w:sdtPr>
+                          <w:sdtEndPr/>
                           <w:sdtContent>
                             <w:p>
                               <w:pPr>
@@ -663,15 +671,15 @@
                                 <w:rPr>
                                   <w:smallCaps/>
                                   <w:color w:val="404040" w:themeColor="text1" w:themeTint="BF"/>
-                                  <w:sz w:val="36"/>
-                                  <w:szCs w:val="36"/>
+                                  <w:sz w:val="32"/>
+                                  <w:szCs w:val="32"/>
                                 </w:rPr>
                               </w:pPr>
                               <w:r>
                                 <w:rPr>
                                   <w:color w:val="404040" w:themeColor="text1" w:themeTint="BF"/>
-                                  <w:sz w:val="36"/>
-                                  <w:szCs w:val="36"/>
+                                  <w:sz w:val="32"/>
+                                  <w:szCs w:val="32"/>
                                 </w:rPr>
                                 <w:t>An Object-Oriented Alternative to XControls</w:t>
                               </w:r>
@@ -692,10 +700,73 @@
             <w:rPr>
               <w:noProof/>
             </w:rPr>
+            <w:drawing>
+              <wp:anchor distT="0" distB="0" distL="114300" distR="114300" simplePos="0" relativeHeight="251692032" behindDoc="0" locked="0" layoutInCell="1" allowOverlap="1" wp14:anchorId="096AC1E3" wp14:editId="0F6FC03C">
+                <wp:simplePos x="0" y="0"/>
+                <wp:positionH relativeFrom="column">
+                  <wp:posOffset>-349250</wp:posOffset>
+                </wp:positionH>
+                <wp:positionV relativeFrom="paragraph">
+                  <wp:posOffset>3429000</wp:posOffset>
+                </wp:positionV>
+                <wp:extent cx="1779905" cy="2089785"/>
+                <wp:effectExtent l="0" t="0" r="0" b="5715"/>
+                <wp:wrapNone/>
+                <wp:docPr id="4" name="Picture 4"/>
+                <wp:cNvGraphicFramePr>
+                  <a:graphicFrameLocks xmlns:a="http://schemas.openxmlformats.org/drawingml/2006/main" noChangeAspect="1"/>
+                </wp:cNvGraphicFramePr>
+                <a:graphic xmlns:a="http://schemas.openxmlformats.org/drawingml/2006/main">
+                  <a:graphicData uri="http://schemas.openxmlformats.org/drawingml/2006/picture">
+                    <pic:pic xmlns:pic="http://schemas.openxmlformats.org/drawingml/2006/picture">
+                      <pic:nvPicPr>
+                        <pic:cNvPr id="0" name="Picture 24" descr="C:\Users\Quentin\AppData\Local\Microsoft\Windows\INetCache\Content.Word\Control Classes.jpg"/>
+                        <pic:cNvPicPr>
+                          <a:picLocks noChangeAspect="1" noChangeArrowheads="1"/>
+                        </pic:cNvPicPr>
+                      </pic:nvPicPr>
+                      <pic:blipFill>
+                        <a:blip r:embed="rId11" cstate="print">
+                          <a:extLst>
+                            <a:ext uri="{28A0092B-C50C-407E-A947-70E740481C1C}">
+                              <a14:useLocalDpi xmlns:a14="http://schemas.microsoft.com/office/drawing/2010/main" val="0"/>
+                            </a:ext>
+                          </a:extLst>
+                        </a:blip>
+                        <a:stretch>
+                          <a:fillRect/>
+                        </a:stretch>
+                      </pic:blipFill>
+                      <pic:spPr bwMode="auto">
+                        <a:xfrm>
+                          <a:off x="0" y="0"/>
+                          <a:ext cx="1779905" cy="2089785"/>
+                        </a:xfrm>
+                        <a:prstGeom prst="rect">
+                          <a:avLst/>
+                        </a:prstGeom>
+                        <a:noFill/>
+                        <a:ln>
+                          <a:noFill/>
+                        </a:ln>
+                      </pic:spPr>
+                    </pic:pic>
+                  </a:graphicData>
+                </a:graphic>
+                <wp14:sizeRelH relativeFrom="margin">
+                  <wp14:pctWidth>0</wp14:pctWidth>
+                </wp14:sizeRelH>
+              </wp:anchor>
+            </w:drawing>
+          </w:r>
+          <w:r>
+            <w:rPr>
+              <w:noProof/>
+            </w:rPr>
             <mc:AlternateContent>
               <mc:Choice Requires="wps">
                 <w:drawing>
-                  <wp:anchor distT="0" distB="0" distL="114300" distR="114300" simplePos="0" relativeHeight="251688960" behindDoc="0" locked="0" layoutInCell="1" allowOverlap="1" wp14:anchorId="3DBA03B0" wp14:editId="242C3C19">
+                  <wp:anchor distT="0" distB="0" distL="114300" distR="114300" simplePos="0" relativeHeight="251688960" behindDoc="0" locked="0" layoutInCell="1" allowOverlap="1" wp14:anchorId="4640C9D3" wp14:editId="3E8B789F">
                     <wp:simplePos x="0" y="0"/>
                     <wp:positionH relativeFrom="page">
                       <wp:posOffset>225631</wp:posOffset>
@@ -755,6 +826,7 @@
                                   <w:dataBinding w:prefixMappings="xmlns:ns0='http://purl.org/dc/elements/1.1/' xmlns:ns1='http://schemas.openxmlformats.org/package/2006/metadata/core-properties' " w:xpath="/ns1:coreProperties[1]/ns0:creator[1]" w:storeItemID="{6C3C8BC8-F283-45AE-878A-BAB7291924A1}"/>
                                   <w:text/>
                                 </w:sdtPr>
+                                <w:sdtEndPr/>
                                 <w:sdtContent>
                                   <w:p>
                                     <w:pPr>
@@ -800,6 +872,7 @@
                                     <w:dataBinding w:prefixMappings="xmlns:ns0='http://schemas.microsoft.com/office/2006/coverPageProps' " w:xpath="/ns0:CoverPageProperties[1]/ns0:CompanyEmail[1]" w:storeItemID="{55AF091B-3C7A-41E3-B477-F2FDAA23CFDA}"/>
                                     <w:text/>
                                   </w:sdtPr>
+                                  <w:sdtEndPr/>
                                   <w:sdtContent>
                                     <w:r>
                                       <w:rPr>
@@ -825,6 +898,7 @@
                                   <w:dataBinding w:prefixMappings="xmlns:ns0='http://schemas.openxmlformats.org/officeDocument/2006/extended-properties' " w:xpath="/ns0:Properties[1]/ns0:Company[1]" w:storeItemID="{6668398D-A668-4E3E-A5EB-62B293D839F1}"/>
                                   <w:text/>
                                 </w:sdtPr>
+                                <w:sdtEndPr/>
                                 <w:sdtContent>
                                   <w:p>
                                     <w:pPr>
@@ -888,7 +962,7 @@
               </mc:Choice>
               <mc:Fallback>
                 <w:pict>
-                  <v:shape w14:anchorId="3DBA03B0" id="Text Box 152" o:spid="_x0000_s1028" type="#_x0000_t202" style="position:absolute;margin-left:17.75pt;margin-top:9in;width:466.6pt;height:1in;z-index:251688960;visibility:visible;mso-wrap-style:square;mso-width-percent:0;mso-height-percent:92;mso-wrap-distance-left:9pt;mso-wrap-distance-top:0;mso-wrap-distance-right:9pt;mso-wrap-distance-bottom:0;mso-position-horizontal:absolute;mso-position-horizontal-relative:page;mso-position-vertical:absolute;mso-position-vertical-relative:page;mso-width-percent:0;mso-height-percent:92;mso-width-relative:page;mso-height-relative:page;v-text-anchor:bottom" o:gfxdata="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" filled="f" stroked="f" strokeweight=".5pt">
+                  <v:shape w14:anchorId="4640C9D3" id="Text Box 152" o:spid="_x0000_s1028" type="#_x0000_t202" style="position:absolute;margin-left:17.75pt;margin-top:9in;width:466.6pt;height:1in;z-index:251688960;visibility:visible;mso-wrap-style:square;mso-width-percent:0;mso-height-percent:92;mso-wrap-distance-left:9pt;mso-wrap-distance-top:0;mso-wrap-distance-right:9pt;mso-wrap-distance-bottom:0;mso-position-horizontal:absolute;mso-position-horizontal-relative:page;mso-position-vertical:absolute;mso-position-vertical-relative:page;mso-width-percent:0;mso-height-percent:92;mso-width-relative:page;mso-height-relative:page;v-text-anchor:bottom" o:gfxdata="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" filled="f" stroked="f" strokeweight=".5pt">
                     <v:textbox inset="126pt,0,54pt,0">
                       <w:txbxContent>
                         <w:sdt>
@@ -904,6 +978,7 @@
                             <w:dataBinding w:prefixMappings="xmlns:ns0='http://purl.org/dc/elements/1.1/' xmlns:ns1='http://schemas.openxmlformats.org/package/2006/metadata/core-properties' " w:xpath="/ns1:coreProperties[1]/ns0:creator[1]" w:storeItemID="{6C3C8BC8-F283-45AE-878A-BAB7291924A1}"/>
                             <w:text/>
                           </w:sdtPr>
+                          <w:sdtEndPr/>
                           <w:sdtContent>
                             <w:p>
                               <w:pPr>
@@ -949,6 +1024,7 @@
                               <w:dataBinding w:prefixMappings="xmlns:ns0='http://schemas.microsoft.com/office/2006/coverPageProps' " w:xpath="/ns0:CoverPageProperties[1]/ns0:CompanyEmail[1]" w:storeItemID="{55AF091B-3C7A-41E3-B477-F2FDAA23CFDA}"/>
                               <w:text/>
                             </w:sdtPr>
+                            <w:sdtEndPr/>
                             <w:sdtContent>
                               <w:r>
                                 <w:rPr>
@@ -974,6 +1050,7 @@
                             <w:dataBinding w:prefixMappings="xmlns:ns0='http://schemas.openxmlformats.org/officeDocument/2006/extended-properties' " w:xpath="/ns0:Properties[1]/ns0:Company[1]" w:storeItemID="{6668398D-A668-4E3E-A5EB-62B293D839F1}"/>
                             <w:text/>
                           </w:sdtPr>
+                          <w:sdtEndPr/>
                           <w:sdtContent>
                             <w:p>
                               <w:pPr>
@@ -1028,7 +1105,7 @@
               <w:noProof/>
             </w:rPr>
             <w:drawing>
-              <wp:anchor distT="0" distB="0" distL="114300" distR="114300" simplePos="0" relativeHeight="251693056" behindDoc="0" locked="0" layoutInCell="1" allowOverlap="1" wp14:anchorId="6862CD97" wp14:editId="3175FF89">
+              <wp:anchor distT="0" distB="0" distL="114300" distR="114300" simplePos="0" relativeHeight="251693056" behindDoc="0" locked="0" layoutInCell="1" allowOverlap="1" wp14:anchorId="079F44DB" wp14:editId="122521C8">
                 <wp:simplePos x="0" y="0"/>
                 <wp:positionH relativeFrom="margin">
                   <wp:align>right</wp:align>
@@ -1053,7 +1130,7 @@
                         </pic:cNvPicPr>
                       </pic:nvPicPr>
                       <pic:blipFill>
-                        <a:blip r:embed="rId11">
+                        <a:blip r:embed="rId12">
                           <a:extLst>
                             <a:ext uri="{28A0092B-C50C-407E-A947-70E740481C1C}">
                               <a14:useLocalDpi xmlns:a14="http://schemas.microsoft.com/office/drawing/2010/main" val="0"/>
@@ -1085,70 +1162,11 @@
             </w:drawing>
           </w:r>
           <w:r>
-            <w:rPr>
-              <w:noProof/>
-            </w:rPr>
-            <w:drawing>
-              <wp:anchor distT="0" distB="0" distL="114300" distR="114300" simplePos="0" relativeHeight="251692032" behindDoc="0" locked="0" layoutInCell="1" allowOverlap="1" wp14:anchorId="6B92971D" wp14:editId="71BC2D97">
-                <wp:simplePos x="0" y="0"/>
-                <wp:positionH relativeFrom="column">
-                  <wp:posOffset>-534101</wp:posOffset>
-                </wp:positionH>
-                <wp:positionV relativeFrom="paragraph">
-                  <wp:posOffset>3430905</wp:posOffset>
-                </wp:positionV>
-                <wp:extent cx="2149475" cy="2089785"/>
-                <wp:effectExtent l="0" t="0" r="3175" b="5715"/>
-                <wp:wrapNone/>
-                <wp:docPr id="4" name="Picture 4" descr="C:\Users\Quentin\AppData\Local\Microsoft\Windows\INetCache\Content.Word\Control Classes.jpg"/>
-                <wp:cNvGraphicFramePr>
-                  <a:graphicFrameLocks xmlns:a="http://schemas.openxmlformats.org/drawingml/2006/main" noChangeAspect="1"/>
-                </wp:cNvGraphicFramePr>
-                <a:graphic xmlns:a="http://schemas.openxmlformats.org/drawingml/2006/main">
-                  <a:graphicData uri="http://schemas.openxmlformats.org/drawingml/2006/picture">
-                    <pic:pic xmlns:pic="http://schemas.openxmlformats.org/drawingml/2006/picture">
-                      <pic:nvPicPr>
-                        <pic:cNvPr id="0" name="Picture 24" descr="C:\Users\Quentin\AppData\Local\Microsoft\Windows\INetCache\Content.Word\Control Classes.jpg"/>
-                        <pic:cNvPicPr>
-                          <a:picLocks noChangeAspect="1" noChangeArrowheads="1"/>
-                        </pic:cNvPicPr>
-                      </pic:nvPicPr>
-                      <pic:blipFill>
-                        <a:blip r:embed="rId12">
-                          <a:extLst>
-                            <a:ext uri="{28A0092B-C50C-407E-A947-70E740481C1C}">
-                              <a14:useLocalDpi xmlns:a14="http://schemas.microsoft.com/office/drawing/2010/main" val="0"/>
-                            </a:ext>
-                          </a:extLst>
-                        </a:blip>
-                        <a:srcRect/>
-                        <a:stretch>
-                          <a:fillRect/>
-                        </a:stretch>
-                      </pic:blipFill>
-                      <pic:spPr bwMode="auto">
-                        <a:xfrm>
-                          <a:off x="0" y="0"/>
-                          <a:ext cx="2149475" cy="2089785"/>
-                        </a:xfrm>
-                        <a:prstGeom prst="rect">
-                          <a:avLst/>
-                        </a:prstGeom>
-                        <a:noFill/>
-                        <a:ln>
-                          <a:noFill/>
-                        </a:ln>
-                      </pic:spPr>
-                    </pic:pic>
-                  </a:graphicData>
-                </a:graphic>
-              </wp:anchor>
-            </w:drawing>
-          </w:r>
-          <w:r>
             <w:br w:type="page"/>
           </w:r>
         </w:p>
+        <w:bookmarkStart w:id="0" w:name="_GoBack" w:displacedByCustomXml="next"/>
+        <w:bookmarkEnd w:id="0" w:displacedByCustomXml="next"/>
       </w:sdtContent>
     </w:sdt>
     <w:sdt>
@@ -4398,7 +4416,7 @@
       <w:pPr>
         <w:rPr>
           <w:rFonts w:asciiTheme="majorHAnsi" w:eastAsiaTheme="majorEastAsia" w:hAnsiTheme="majorHAnsi" w:cstheme="majorBidi"/>
-          <w:color w:val="2E74B5" w:themeColor="accent1" w:themeShade="BF"/>
+          <w:color w:val="7B230C" w:themeColor="accent1" w:themeShade="BF"/>
           <w:sz w:val="32"/>
           <w:szCs w:val="32"/>
         </w:rPr>
@@ -4411,12 +4429,12 @@
       <w:pPr>
         <w:pStyle w:val="Heading1"/>
       </w:pPr>
-      <w:bookmarkStart w:id="0" w:name="_Toc460092227"/>
+      <w:bookmarkStart w:id="1" w:name="_Toc460092227"/>
       <w:r>
         <w:lastRenderedPageBreak/>
         <w:t>Quick Start</w:t>
       </w:r>
-      <w:bookmarkEnd w:id="0"/>
+      <w:bookmarkEnd w:id="1"/>
     </w:p>
     <w:p>
       <w:r>
@@ -4433,7 +4451,7 @@
           <w:noProof/>
         </w:rPr>
         <w:drawing>
-          <wp:inline distT="0" distB="0" distL="0" distR="0" wp14:anchorId="05F8AA8E" wp14:editId="2FB3B2B9">
+          <wp:inline distT="0" distB="0" distL="0" distR="0" wp14:anchorId="1C54ADBD" wp14:editId="7799DF82">
             <wp:extent cx="2657475" cy="1714500"/>
             <wp:effectExtent l="0" t="0" r="9525" b="0"/>
             <wp:docPr id="14" name="Picture 14"/>
@@ -4477,14 +4495,27 @@
       <w:r>
         <w:t xml:space="preserve">Figure </w:t>
       </w:r>
-      <w:fldSimple w:instr=" SEQ Figure \* ARABIC ">
-        <w:r>
-          <w:rPr>
-            <w:noProof/>
-          </w:rPr>
-          <w:t>1</w:t>
-        </w:r>
-      </w:fldSimple>
+      <w:r>
+        <w:fldChar w:fldCharType="begin"/>
+      </w:r>
+      <w:r>
+        <w:instrText xml:space="preserve"> SEQ Figure \* ARABIC </w:instrText>
+      </w:r>
+      <w:r>
+        <w:fldChar w:fldCharType="separate"/>
+      </w:r>
+      <w:r>
+        <w:rPr>
+          <w:noProof/>
+        </w:rPr>
+        <w:t>1</w:t>
+      </w:r>
+      <w:r>
+        <w:rPr>
+          <w:noProof/>
+        </w:rPr>
+        <w:fldChar w:fldCharType="end"/>
+      </w:r>
       <w:r>
         <w:t xml:space="preserve"> - Accessing the New Dialog from the File Menu</w:t>
       </w:r>
@@ -4499,7 +4530,7 @@
           <w:noProof/>
         </w:rPr>
         <w:drawing>
-          <wp:inline distT="0" distB="0" distL="0" distR="0" wp14:anchorId="08D703F2" wp14:editId="3BBF0ACB">
+          <wp:inline distT="0" distB="0" distL="0" distR="0" wp14:anchorId="652072BD" wp14:editId="28DEA7E2">
             <wp:extent cx="5943600" cy="4683760"/>
             <wp:effectExtent l="0" t="0" r="0" b="2540"/>
             <wp:docPr id="2" name="Picture 2"/>
@@ -4543,14 +4574,27 @@
       <w:r>
         <w:t xml:space="preserve">Figure </w:t>
       </w:r>
-      <w:fldSimple w:instr=" SEQ Figure \* ARABIC ">
-        <w:r>
-          <w:rPr>
-            <w:noProof/>
-          </w:rPr>
-          <w:t>2</w:t>
-        </w:r>
-      </w:fldSimple>
+      <w:r>
+        <w:fldChar w:fldCharType="begin"/>
+      </w:r>
+      <w:r>
+        <w:instrText xml:space="preserve"> SEQ Figure \* ARABIC </w:instrText>
+      </w:r>
+      <w:r>
+        <w:fldChar w:fldCharType="separate"/>
+      </w:r>
+      <w:r>
+        <w:rPr>
+          <w:noProof/>
+        </w:rPr>
+        <w:t>2</w:t>
+      </w:r>
+      <w:r>
+        <w:rPr>
+          <w:noProof/>
+        </w:rPr>
+        <w:fldChar w:fldCharType="end"/>
+      </w:r>
       <w:r>
         <w:t xml:space="preserve"> - QControl is listed under the "Other Files" folder in the New Dialog</w:t>
       </w:r>
@@ -4559,12 +4603,13 @@
       <w:pPr>
         <w:rPr>
           <w:rFonts w:asciiTheme="majorHAnsi" w:eastAsiaTheme="majorEastAsia" w:hAnsiTheme="majorHAnsi" w:cstheme="majorBidi"/>
-          <w:color w:val="2E74B5" w:themeColor="accent1" w:themeShade="BF"/>
+          <w:color w:val="7B230C" w:themeColor="accent1" w:themeShade="BF"/>
           <w:sz w:val="32"/>
           <w:szCs w:val="32"/>
         </w:rPr>
       </w:pPr>
       <w:r>
+        <w:lastRenderedPageBreak/>
         <w:t xml:space="preserve">After the wizard opens, follow the steps outline in Section </w:t>
       </w:r>
       <w:r>
@@ -4593,12 +4638,12 @@
       <w:pPr>
         <w:pStyle w:val="Heading1"/>
       </w:pPr>
-      <w:bookmarkStart w:id="1" w:name="_Toc460092228"/>
+      <w:bookmarkStart w:id="2" w:name="_Toc460092228"/>
       <w:r>
         <w:lastRenderedPageBreak/>
         <w:t>Definitions</w:t>
       </w:r>
-      <w:bookmarkEnd w:id="1"/>
+      <w:bookmarkEnd w:id="2"/>
     </w:p>
     <w:p/>
     <w:tbl>
@@ -5418,6 +5463,7 @@
                 <w:szCs w:val="20"/>
               </w:rPr>
             </w:pPr>
+            <w:proofErr w:type="spellStart"/>
             <w:r>
               <w:rPr>
                 <w:sz w:val="20"/>
@@ -5425,6 +5471,7 @@
               </w:rPr>
               <w:t>Control.lvclass</w:t>
             </w:r>
+            <w:proofErr w:type="spellEnd"/>
           </w:p>
         </w:tc>
         <w:tc>
@@ -5457,7 +5504,23 @@
                 <w:sz w:val="20"/>
                 <w:szCs w:val="20"/>
               </w:rPr>
-              <w:t xml:space="preserve">.  Inheriting from Control.lvclass or from a class that is descended from it </w:t>
+              <w:t xml:space="preserve">.  Inheriting from </w:t>
+            </w:r>
+            <w:proofErr w:type="spellStart"/>
+            <w:r>
+              <w:rPr>
+                <w:sz w:val="20"/>
+                <w:szCs w:val="20"/>
+              </w:rPr>
+              <w:t>Control.lvclass</w:t>
+            </w:r>
+            <w:proofErr w:type="spellEnd"/>
+            <w:r>
+              <w:rPr>
+                <w:sz w:val="20"/>
+                <w:szCs w:val="20"/>
+              </w:rPr>
+              <w:t xml:space="preserve"> or from a class that is descended from it </w:t>
             </w:r>
             <w:r>
               <w:rPr>
@@ -5598,6 +5661,7 @@
                 <w:sz w:val="20"/>
                 <w:szCs w:val="20"/>
               </w:rPr>
+              <w:lastRenderedPageBreak/>
               <w:t>By-Reference Class</w:t>
             </w:r>
           </w:p>
@@ -5641,7 +5705,7 @@
       <w:pPr>
         <w:pStyle w:val="Heading1"/>
       </w:pPr>
-      <w:bookmarkStart w:id="2" w:name="_Toc460092229"/>
+      <w:bookmarkStart w:id="3" w:name="_Toc460092229"/>
       <w:r>
         <w:lastRenderedPageBreak/>
         <w:t xml:space="preserve">What is a </w:t>
@@ -5652,7 +5716,7 @@
       <w:r>
         <w:t>?</w:t>
       </w:r>
-      <w:bookmarkEnd w:id="2"/>
+      <w:bookmarkEnd w:id="3"/>
     </w:p>
     <w:p>
       <w:r>
@@ -5783,11 +5847,11 @@
       <w:pPr>
         <w:pStyle w:val="Heading2"/>
       </w:pPr>
-      <w:bookmarkStart w:id="3" w:name="_Toc460092230"/>
+      <w:bookmarkStart w:id="4" w:name="_Toc460092230"/>
       <w:r>
         <w:t>Tradeoffs of a QControl vs an XControl</w:t>
       </w:r>
-      <w:bookmarkEnd w:id="3"/>
+      <w:bookmarkEnd w:id="4"/>
     </w:p>
     <w:p>
       <w:r>
@@ -5927,7 +5991,15 @@
         </w:numPr>
       </w:pPr>
       <w:r>
-        <w:t>Being easier to use with LabVIEW Libraries (LVLibs) and Packed Project Libraries (PPLs)</w:t>
+        <w:t>Being easier to use with LabVIEW Libraries (</w:t>
+      </w:r>
+      <w:proofErr w:type="spellStart"/>
+      <w:r>
+        <w:t>LVLibs</w:t>
+      </w:r>
+      <w:proofErr w:type="spellEnd"/>
+      <w:r>
+        <w:t>) and Packed Project Libraries (PPLs)</w:t>
       </w:r>
     </w:p>
     <w:p>
@@ -6041,11 +6113,11 @@
       <w:pPr>
         <w:pStyle w:val="Heading2"/>
       </w:pPr>
-      <w:bookmarkStart w:id="4" w:name="_Toc460092231"/>
+      <w:bookmarkStart w:id="5" w:name="_Toc460092231"/>
       <w:r>
         <w:t>Why use a QControl instead of an XControl?</w:t>
       </w:r>
-      <w:bookmarkEnd w:id="4"/>
+      <w:bookmarkEnd w:id="5"/>
     </w:p>
     <w:p>
       <w:r>
@@ -6060,12 +6132,23 @@
         <w:t>it’s</w:t>
       </w:r>
       <w:r>
-        <w:t xml:space="preserve"> owning VI is in memory but only reacts during the user’s interaction with it.  An XControl starts and its Init Ability executes when the XControl is placed on the Front Panel of a VI that is not in a Library or Class or when said VI opens and is loaded into memory.  The XControl then closes and its Uninit Ability (if it has one) executes when that VI leaves memory or when the XControl is deleted from the VI.</w:t>
-      </w:r>
-    </w:p>
-    <w:p>
+        <w:t xml:space="preserve"> owning VI is in memory but only reacts during the user’s interaction with it.  An XControl starts and its Init Ability executes when the XControl is placed on the Front Panel of a VI that is not in </w:t>
+      </w:r>
       <w:r>
         <w:lastRenderedPageBreak/>
+        <w:t xml:space="preserve">a Library or Class or when said VI opens and is loaded into memory.  The XControl then closes and its </w:t>
+      </w:r>
+      <w:proofErr w:type="spellStart"/>
+      <w:r>
+        <w:t>Uninit</w:t>
+      </w:r>
+      <w:proofErr w:type="spellEnd"/>
+      <w:r>
+        <w:t xml:space="preserve"> Ability (if it has one) executes when that VI leaves memory or when the XControl is deleted from the VI.</w:t>
+      </w:r>
+    </w:p>
+    <w:p>
+      <w:r>
         <w:t>This becomes more complicated if</w:t>
       </w:r>
       <w:r>
@@ -6102,7 +6185,15 @@
         <w:t xml:space="preserve"> Class is loaded into memory.</w:t>
       </w:r>
       <w:r>
-        <w:t xml:space="preserve">  This means that the Init and Uninit Abilities run at the load and unload of the Library or Class</w:t>
+        <w:t xml:space="preserve">  This means that the Init and </w:t>
+      </w:r>
+      <w:proofErr w:type="spellStart"/>
+      <w:r>
+        <w:t>Uninit</w:t>
+      </w:r>
+      <w:proofErr w:type="spellEnd"/>
+      <w:r>
+        <w:t xml:space="preserve"> Abilities run at the load and unload of the Library or Class</w:t>
       </w:r>
       <w:r>
         <w:t xml:space="preserve"> and not during the load and close of the owning VI</w:t>
@@ -6143,7 +6234,15 @@
         <w:t xml:space="preserve">to handle during the </w:t>
       </w:r>
       <w:r>
-        <w:t>edit time of the owning VI.  Because they are always running, interaction during edit time has to be programmed into the XControl (an XControl has a flag th</w:t>
+        <w:t xml:space="preserve">edit time of the owning VI.  Because they are always running, interaction during edit time </w:t>
+      </w:r>
+      <w:proofErr w:type="gramStart"/>
+      <w:r>
+        <w:t>has to</w:t>
+      </w:r>
+      <w:proofErr w:type="gramEnd"/>
+      <w:r>
+        <w:t xml:space="preserve"> be programmed into the XControl (an XControl has a flag th</w:t>
       </w:r>
       <w:r>
         <w:t>at</w:t>
@@ -6158,7 +6257,15 @@
         <w:t xml:space="preserve"> causes a lot more coding necessary just for the ease of the developer that will never be seen by the end user.</w:t>
       </w:r>
       <w:r>
-        <w:t xml:space="preserve">  Also any properties and method to the control(s) on the Façade have to be recreated as Property and Method Abilities of the XControl.</w:t>
+        <w:t xml:space="preserve">  </w:t>
+      </w:r>
+      <w:proofErr w:type="gramStart"/>
+      <w:r>
+        <w:t>Also</w:t>
+      </w:r>
+      <w:proofErr w:type="gramEnd"/>
+      <w:r>
+        <w:t xml:space="preserve"> any properties and method to the control(s) on the Façade have to be recreated as Property and Method Abilities of the XControl.</w:t>
       </w:r>
     </w:p>
     <w:p>
@@ -6166,7 +6273,15 @@
         <w:t xml:space="preserve">QControls on the other hand do not execute until the owning VI executes.  All edit time behavior is conserved.  </w:t>
       </w:r>
       <w:r>
-        <w:t>There is no limitations for use in V</w:t>
+        <w:t xml:space="preserve">There </w:t>
+      </w:r>
+      <w:proofErr w:type="gramStart"/>
+      <w:r>
+        <w:t>is</w:t>
+      </w:r>
+      <w:proofErr w:type="gramEnd"/>
+      <w:r>
+        <w:t xml:space="preserve"> no limitations for use in V</w:t>
       </w:r>
       <w:r>
         <w:t>I</w:t>
@@ -6224,8 +6339,13 @@
       <w:r>
         <w:t xml:space="preserve"> </w:t>
       </w:r>
-      <w:r>
-        <w:t xml:space="preserve">through </w:t>
+      <w:proofErr w:type="gramStart"/>
+      <w:r>
+        <w:t>through</w:t>
+      </w:r>
+      <w:proofErr w:type="gramEnd"/>
+      <w:r>
+        <w:t xml:space="preserve"> </w:t>
       </w:r>
       <w:r>
         <w:t xml:space="preserve">but they would have to be created </w:t>
@@ -6253,11 +6373,11 @@
       <w:pPr>
         <w:pStyle w:val="Heading1"/>
       </w:pPr>
-      <w:bookmarkStart w:id="5" w:name="_Toc460092232"/>
+      <w:bookmarkStart w:id="6" w:name="_Toc460092232"/>
       <w:r>
         <w:t>VI Server Class Hierarchy</w:t>
       </w:r>
-      <w:bookmarkEnd w:id="5"/>
+      <w:bookmarkEnd w:id="6"/>
     </w:p>
     <w:p>
       <w:r>
@@ -6307,7 +6427,11 @@
         <w:t>)</w:t>
       </w:r>
       <w:r>
-        <w:t xml:space="preserve">; and in the segregation of properties when selecting a specific property in a Property Node, </w:t>
+        <w:t xml:space="preserve">; and in the segregation of properties when </w:t>
+      </w:r>
+      <w:r>
+        <w:lastRenderedPageBreak/>
+        <w:t xml:space="preserve">selecting a specific property in a Property Node, </w:t>
       </w:r>
       <w:r>
         <w:t>(</w:t>
@@ -6355,9 +6479,8 @@
         <w:rPr>
           <w:noProof/>
         </w:rPr>
-        <w:lastRenderedPageBreak/>
         <w:drawing>
-          <wp:inline distT="0" distB="0" distL="0" distR="0" wp14:anchorId="495818D9" wp14:editId="53BE1DDD">
+          <wp:inline distT="0" distB="0" distL="0" distR="0" wp14:anchorId="00DB602C" wp14:editId="7B052E01">
             <wp:extent cx="3913632" cy="3657600"/>
             <wp:effectExtent l="0" t="0" r="0" b="0"/>
             <wp:docPr id="1026" name="Picture 2" descr="File:Classhierarchyshortcutmenu.png"/>
@@ -6420,24 +6543,37 @@
         <w:pStyle w:val="Caption"/>
         <w:jc w:val="center"/>
       </w:pPr>
-      <w:bookmarkStart w:id="6" w:name="_Ref458626936"/>
-      <w:bookmarkStart w:id="7" w:name="_Ref458626932"/>
+      <w:bookmarkStart w:id="7" w:name="_Ref458626936"/>
+      <w:bookmarkStart w:id="8" w:name="_Ref458626932"/>
       <w:r>
         <w:t xml:space="preserve">Figure </w:t>
       </w:r>
-      <w:fldSimple w:instr=" SEQ Figure \* ARABIC ">
-        <w:r>
-          <w:rPr>
-            <w:noProof/>
-          </w:rPr>
-          <w:t>3</w:t>
-        </w:r>
-      </w:fldSimple>
-      <w:bookmarkEnd w:id="6"/>
+      <w:r>
+        <w:fldChar w:fldCharType="begin"/>
+      </w:r>
+      <w:r>
+        <w:instrText xml:space="preserve"> SEQ Figure \* ARABIC </w:instrText>
+      </w:r>
+      <w:r>
+        <w:fldChar w:fldCharType="separate"/>
+      </w:r>
+      <w:r>
+        <w:rPr>
+          <w:noProof/>
+        </w:rPr>
+        <w:t>3</w:t>
+      </w:r>
+      <w:r>
+        <w:rPr>
+          <w:noProof/>
+        </w:rPr>
+        <w:fldChar w:fldCharType="end"/>
+      </w:r>
+      <w:bookmarkEnd w:id="7"/>
       <w:r>
         <w:t xml:space="preserve"> - VI Server Class Hierarchy</w:t>
       </w:r>
-      <w:bookmarkEnd w:id="7"/>
+      <w:bookmarkEnd w:id="8"/>
     </w:p>
     <w:p>
       <w:pPr>
@@ -6448,8 +6584,9 @@
         <w:rPr>
           <w:noProof/>
         </w:rPr>
+        <w:lastRenderedPageBreak/>
         <w:drawing>
-          <wp:inline distT="0" distB="0" distL="0" distR="0" wp14:anchorId="3F8C89BE" wp14:editId="0D8D0B6E">
+          <wp:inline distT="0" distB="0" distL="0" distR="0" wp14:anchorId="10C2DB25" wp14:editId="1E5DE659">
             <wp:extent cx="5724144" cy="3657600"/>
             <wp:effectExtent l="0" t="0" r="0" b="0"/>
             <wp:docPr id="1028" name="Picture 4" descr="File:Propertyshortcutmenuinheritance.png"/>
@@ -6512,19 +6649,32 @@
         <w:pStyle w:val="Caption"/>
         <w:jc w:val="center"/>
       </w:pPr>
-      <w:bookmarkStart w:id="8" w:name="_Ref458626993"/>
+      <w:bookmarkStart w:id="9" w:name="_Ref458626993"/>
       <w:r>
         <w:t xml:space="preserve">Figure </w:t>
       </w:r>
-      <w:fldSimple w:instr=" SEQ Figure \* ARABIC ">
-        <w:r>
-          <w:rPr>
-            <w:noProof/>
-          </w:rPr>
-          <w:t>4</w:t>
-        </w:r>
-      </w:fldSimple>
-      <w:bookmarkEnd w:id="8"/>
+      <w:r>
+        <w:fldChar w:fldCharType="begin"/>
+      </w:r>
+      <w:r>
+        <w:instrText xml:space="preserve"> SEQ Figure \* ARABIC </w:instrText>
+      </w:r>
+      <w:r>
+        <w:fldChar w:fldCharType="separate"/>
+      </w:r>
+      <w:r>
+        <w:rPr>
+          <w:noProof/>
+        </w:rPr>
+        <w:t>4</w:t>
+      </w:r>
+      <w:r>
+        <w:rPr>
+          <w:noProof/>
+        </w:rPr>
+        <w:fldChar w:fldCharType="end"/>
+      </w:r>
+      <w:bookmarkEnd w:id="9"/>
       <w:r>
         <w:t xml:space="preserve"> - Organization of Properties by the Classes of the VI Server Class Hierarchy</w:t>
       </w:r>
@@ -6533,9 +6683,8 @@
       <w:pPr>
         <w:pStyle w:val="Heading1"/>
       </w:pPr>
-      <w:bookmarkStart w:id="9" w:name="_Toc460092233"/>
-      <w:r>
-        <w:lastRenderedPageBreak/>
+      <w:bookmarkStart w:id="10" w:name="_Toc460092233"/>
+      <w:r>
         <w:t>Q</w:t>
       </w:r>
       <w:r>
@@ -6547,7 +6696,7 @@
       <w:r>
         <w:t>Hierarchy</w:t>
       </w:r>
-      <w:bookmarkEnd w:id="9"/>
+      <w:bookmarkEnd w:id="10"/>
     </w:p>
     <w:p>
       <w:r>
@@ -6587,8 +6736,9 @@
         <w:rPr>
           <w:noProof/>
         </w:rPr>
+        <w:lastRenderedPageBreak/>
         <w:drawing>
-          <wp:inline distT="0" distB="0" distL="0" distR="0" wp14:anchorId="76FC206C" wp14:editId="4174C88B">
+          <wp:inline distT="0" distB="0" distL="0" distR="0" wp14:anchorId="135A97E3" wp14:editId="158191BF">
             <wp:extent cx="3371850" cy="3397329"/>
             <wp:effectExtent l="0" t="0" r="0" b="0"/>
             <wp:docPr id="83" name="Picture 83"/>
@@ -6642,14 +6792,27 @@
       <w:r>
         <w:t xml:space="preserve">Figure </w:t>
       </w:r>
-      <w:fldSimple w:instr=" SEQ Figure \* ARABIC ">
-        <w:r>
-          <w:rPr>
-            <w:noProof/>
-          </w:rPr>
-          <w:t>5</w:t>
-        </w:r>
-      </w:fldSimple>
+      <w:r>
+        <w:fldChar w:fldCharType="begin"/>
+      </w:r>
+      <w:r>
+        <w:instrText xml:space="preserve"> SEQ Figure \* ARABIC </w:instrText>
+      </w:r>
+      <w:r>
+        <w:fldChar w:fldCharType="separate"/>
+      </w:r>
+      <w:r>
+        <w:rPr>
+          <w:noProof/>
+        </w:rPr>
+        <w:t>5</w:t>
+      </w:r>
+      <w:r>
+        <w:rPr>
+          <w:noProof/>
+        </w:rPr>
+        <w:fldChar w:fldCharType="end"/>
+      </w:r>
       <w:r>
         <w:t xml:space="preserve"> - </w:t>
       </w:r>
@@ -6670,7 +6833,7 @@
           <w:noProof/>
         </w:rPr>
         <w:drawing>
-          <wp:inline distT="0" distB="0" distL="0" distR="0" wp14:anchorId="383E5955" wp14:editId="4AF5EDBE">
+          <wp:inline distT="0" distB="0" distL="0" distR="0" wp14:anchorId="26C0FB4B" wp14:editId="54753AD8">
             <wp:extent cx="3761154" cy="3333750"/>
             <wp:effectExtent l="0" t="0" r="0" b="0"/>
             <wp:docPr id="3" name="Picture 2"/>
@@ -6722,14 +6885,27 @@
       <w:r>
         <w:t xml:space="preserve">Figure </w:t>
       </w:r>
-      <w:fldSimple w:instr=" SEQ Figure \* ARABIC ">
-        <w:r>
-          <w:rPr>
-            <w:noProof/>
-          </w:rPr>
-          <w:t>6</w:t>
-        </w:r>
-      </w:fldSimple>
+      <w:r>
+        <w:fldChar w:fldCharType="begin"/>
+      </w:r>
+      <w:r>
+        <w:instrText xml:space="preserve"> SEQ Figure \* ARABIC </w:instrText>
+      </w:r>
+      <w:r>
+        <w:fldChar w:fldCharType="separate"/>
+      </w:r>
+      <w:r>
+        <w:rPr>
+          <w:noProof/>
+        </w:rPr>
+        <w:t>6</w:t>
+      </w:r>
+      <w:r>
+        <w:rPr>
+          <w:noProof/>
+        </w:rPr>
+        <w:fldChar w:fldCharType="end"/>
+      </w:r>
       <w:r>
         <w:t xml:space="preserve"> - </w:t>
       </w:r>
@@ -6750,14 +6926,14 @@
       <w:pPr>
         <w:pStyle w:val="Heading1"/>
       </w:pPr>
-      <w:bookmarkStart w:id="10" w:name="_Toc460092234"/>
+      <w:bookmarkStart w:id="11" w:name="_Toc460092234"/>
       <w:r>
         <w:rPr>
           <w:noProof/>
         </w:rPr>
         <w:lastRenderedPageBreak/>
         <w:drawing>
-          <wp:anchor distT="0" distB="0" distL="114300" distR="114300" simplePos="0" relativeHeight="251674624" behindDoc="0" locked="0" layoutInCell="1" allowOverlap="1" wp14:anchorId="57AE6006" wp14:editId="57A6A364">
+          <wp:anchor distT="0" distB="0" distL="114300" distR="114300" simplePos="0" relativeHeight="251674624" behindDoc="0" locked="0" layoutInCell="1" allowOverlap="1" wp14:anchorId="305F5F10" wp14:editId="55CEC68C">
             <wp:simplePos x="0" y="0"/>
             <wp:positionH relativeFrom="margin">
               <wp:align>left</wp:align>
@@ -6828,7 +7004,7 @@
       <w:r>
         <w:t xml:space="preserve"> Class</w:t>
       </w:r>
-      <w:bookmarkEnd w:id="10"/>
+      <w:bookmarkEnd w:id="11"/>
     </w:p>
     <w:p>
       <w:r>
@@ -6849,12 +7025,14 @@
       <w:r>
         <w:t xml:space="preserve"> a class that inherits from the </w:t>
       </w:r>
+      <w:proofErr w:type="spellStart"/>
       <w:r>
         <w:rPr>
           <w:i/>
         </w:rPr>
         <w:t>Control.lvclass</w:t>
       </w:r>
+      <w:proofErr w:type="spellEnd"/>
       <w:r>
         <w:t>.</w:t>
       </w:r>
@@ -6939,7 +7117,15 @@
     </w:p>
     <w:p>
       <w:r>
-        <w:t>No Accessors to these reference should be given outside of the class.</w:t>
+        <w:t xml:space="preserve">No Accessors to </w:t>
+      </w:r>
+      <w:proofErr w:type="gramStart"/>
+      <w:r>
+        <w:t>these reference</w:t>
+      </w:r>
+      <w:proofErr w:type="gramEnd"/>
+      <w:r>
+        <w:t xml:space="preserve"> should be given outside of the class.</w:t>
       </w:r>
     </w:p>
     <w:p>
@@ -7121,7 +7307,7 @@
         <w:jc w:val="center"/>
       </w:pPr>
       <w:r>
-        <w:pict>
+        <w:pict w14:anchorId="78A3CB9D">
           <v:shapetype id="_x0000_t75" coordsize="21600,21600" o:spt="75" o:preferrelative="t" path="m@4@5l@4@11@9@11@9@5xe" filled="f" stroked="f">
             <v:stroke joinstyle="miter"/>
             <v:formulas>
@@ -7155,14 +7341,27 @@
       <w:r>
         <w:t xml:space="preserve">Figure </w:t>
       </w:r>
-      <w:fldSimple w:instr=" SEQ Figure \* ARABIC ">
-        <w:r>
-          <w:rPr>
-            <w:noProof/>
-          </w:rPr>
-          <w:t>7</w:t>
-        </w:r>
-      </w:fldSimple>
+      <w:r>
+        <w:fldChar w:fldCharType="begin"/>
+      </w:r>
+      <w:r>
+        <w:instrText xml:space="preserve"> SEQ Figure \* ARABIC </w:instrText>
+      </w:r>
+      <w:r>
+        <w:fldChar w:fldCharType="separate"/>
+      </w:r>
+      <w:r>
+        <w:rPr>
+          <w:noProof/>
+        </w:rPr>
+        <w:t>7</w:t>
+      </w:r>
+      <w:r>
+        <w:rPr>
+          <w:noProof/>
+        </w:rPr>
+        <w:fldChar w:fldCharType="end"/>
+      </w:r>
       <w:r>
         <w:t xml:space="preserve"> - Parts of a </w:t>
       </w:r>
@@ -7174,14 +7373,14 @@
       <w:pPr>
         <w:pStyle w:val="Heading2"/>
       </w:pPr>
-      <w:bookmarkStart w:id="11" w:name="_Ref453612577"/>
-      <w:bookmarkStart w:id="12" w:name="_Toc460092235"/>
+      <w:bookmarkStart w:id="12" w:name="_Ref453612577"/>
+      <w:bookmarkStart w:id="13" w:name="_Toc460092235"/>
       <w:r>
         <w:rPr>
           <w:noProof/>
         </w:rPr>
         <w:lastRenderedPageBreak/>
-        <w:pict>
+        <w:pict w14:anchorId="3EC72F4F">
           <v:shape id="_x0000_s1040" type="#_x0000_t75" style="position:absolute;left:0;text-align:left;margin-left:0;margin-top:.15pt;width:41.55pt;height:49.15pt;z-index:251678720;mso-position-horizontal-relative:text;mso-position-vertical-relative:text;mso-width-relative:page;mso-height-relative:page">
             <v:imagedata r:id="rId21" o:title="Control Class Constructor"/>
             <w10:wrap type="square"/>
@@ -7191,11 +7390,11 @@
       <w:r>
         <w:t>Constructor</w:t>
       </w:r>
-      <w:bookmarkEnd w:id="11"/>
+      <w:bookmarkEnd w:id="12"/>
       <w:r>
         <w:t xml:space="preserve"> Method</w:t>
       </w:r>
-      <w:bookmarkEnd w:id="12"/>
+      <w:bookmarkEnd w:id="13"/>
     </w:p>
     <w:p>
       <w:r>
@@ -7260,7 +7459,7 @@
           <w:noProof/>
         </w:rPr>
         <w:drawing>
-          <wp:inline distT="0" distB="0" distL="0" distR="0" wp14:anchorId="2ED70BAC" wp14:editId="0AE77EE2">
+          <wp:inline distT="0" distB="0" distL="0" distR="0" wp14:anchorId="7A6ECB7A" wp14:editId="0781091A">
             <wp:extent cx="4854497" cy="1107440"/>
             <wp:effectExtent l="0" t="0" r="3810" b="0"/>
             <wp:docPr id="9" name="Picture 9"/>
@@ -7311,14 +7510,27 @@
       <w:r>
         <w:t xml:space="preserve">Figure </w:t>
       </w:r>
-      <w:fldSimple w:instr=" SEQ Figure \* ARABIC ">
-        <w:r>
-          <w:rPr>
-            <w:noProof/>
-          </w:rPr>
-          <w:t>8</w:t>
-        </w:r>
-      </w:fldSimple>
+      <w:r>
+        <w:fldChar w:fldCharType="begin"/>
+      </w:r>
+      <w:r>
+        <w:instrText xml:space="preserve"> SEQ Figure \* ARABIC </w:instrText>
+      </w:r>
+      <w:r>
+        <w:fldChar w:fldCharType="separate"/>
+      </w:r>
+      <w:r>
+        <w:rPr>
+          <w:noProof/>
+        </w:rPr>
+        <w:t>8</w:t>
+      </w:r>
+      <w:r>
+        <w:rPr>
+          <w:noProof/>
+        </w:rPr>
+        <w:fldChar w:fldCharType="end"/>
+      </w:r>
       <w:r>
         <w:t xml:space="preserve"> - Example Constructor Method code</w:t>
       </w:r>
@@ -7382,10 +7594,18 @@
         <w:t xml:space="preserve">oad </w:t>
       </w:r>
       <w:r>
-        <w:t xml:space="preserve">State Data Method which loads the State Data DVR </w:t>
-      </w:r>
-      <w:r>
-        <w:t xml:space="preserve"> to the class private d</w:t>
+        <w:t xml:space="preserve">State Data Method which loads the State Data </w:t>
+      </w:r>
+      <w:proofErr w:type="gramStart"/>
+      <w:r>
+        <w:t xml:space="preserve">DVR </w:t>
+      </w:r>
+      <w:r>
+        <w:t xml:space="preserve"> to</w:t>
+      </w:r>
+      <w:proofErr w:type="gramEnd"/>
+      <w:r>
+        <w:t xml:space="preserve"> the class private d</w:t>
       </w:r>
       <w:r>
         <w:t>ata</w:t>
@@ -7457,13 +7677,13 @@
       <w:pPr>
         <w:pStyle w:val="Heading3"/>
       </w:pPr>
-      <w:bookmarkStart w:id="13" w:name="_Ref455913884"/>
-      <w:bookmarkStart w:id="14" w:name="_Toc460092236"/>
+      <w:bookmarkStart w:id="14" w:name="_Ref455913884"/>
+      <w:bookmarkStart w:id="15" w:name="_Toc460092236"/>
       <w:r>
         <w:rPr>
           <w:noProof/>
         </w:rPr>
-        <w:pict>
+        <w:pict w14:anchorId="7C46CEA2">
           <v:shape id="_x0000_s1031" type="#_x0000_t75" style="position:absolute;left:0;text-align:left;margin-left:0;margin-top:.55pt;width:41.55pt;height:49.15pt;z-index:251665408;mso-position-horizontal-relative:text;mso-position-vertical-relative:text;mso-width-relative:page;mso-height-relative:page">
             <v:imagedata r:id="rId23" o:title="Load Reference"/>
             <w10:wrap type="square"/>
@@ -7473,8 +7693,8 @@
       <w:r>
         <w:t>Load Reference Method</w:t>
       </w:r>
-      <w:bookmarkEnd w:id="13"/>
       <w:bookmarkEnd w:id="14"/>
+      <w:bookmarkEnd w:id="15"/>
     </w:p>
     <w:p>
       <w:r>
@@ -7505,7 +7725,7 @@
           <w:noProof/>
         </w:rPr>
         <w:drawing>
-          <wp:inline distT="0" distB="0" distL="0" distR="0" wp14:anchorId="6DFB5CD2" wp14:editId="5F24D162">
+          <wp:inline distT="0" distB="0" distL="0" distR="0" wp14:anchorId="437212CA" wp14:editId="0A47A5A1">
             <wp:extent cx="5943600" cy="1123315"/>
             <wp:effectExtent l="0" t="0" r="0" b="635"/>
             <wp:docPr id="5" name="Picture 5"/>
@@ -7549,14 +7769,27 @@
       <w:r>
         <w:t xml:space="preserve">Figure </w:t>
       </w:r>
-      <w:fldSimple w:instr=" SEQ Figure \* ARABIC ">
-        <w:r>
-          <w:rPr>
-            <w:noProof/>
-          </w:rPr>
-          <w:t>9</w:t>
-        </w:r>
-      </w:fldSimple>
+      <w:r>
+        <w:fldChar w:fldCharType="begin"/>
+      </w:r>
+      <w:r>
+        <w:instrText xml:space="preserve"> SEQ Figure \* ARABIC </w:instrText>
+      </w:r>
+      <w:r>
+        <w:fldChar w:fldCharType="separate"/>
+      </w:r>
+      <w:r>
+        <w:rPr>
+          <w:noProof/>
+        </w:rPr>
+        <w:t>9</w:t>
+      </w:r>
+      <w:r>
+        <w:rPr>
+          <w:noProof/>
+        </w:rPr>
+        <w:fldChar w:fldCharType="end"/>
+      </w:r>
       <w:r>
         <w:t xml:space="preserve"> - Example Load Reference Method</w:t>
       </w:r>
@@ -7627,6 +7860,7 @@
         <w:rPr>
           <w:b/>
         </w:rPr>
+        <w:lastRenderedPageBreak/>
         <w:t>It must use Call Parent Method</w:t>
       </w:r>
       <w:r>
@@ -7663,21 +7897,34 @@
         <w:rPr>
           <w:b/>
         </w:rPr>
-        <w:t xml:space="preserve"> up the class hierarchy.  These references must be loaded in this way to use all of the built-in properties.</w:t>
+        <w:t xml:space="preserve"> up the class hierarchy.  These references must be loaded in this way to use </w:t>
+      </w:r>
+      <w:proofErr w:type="gramStart"/>
+      <w:r>
+        <w:rPr>
+          <w:b/>
+        </w:rPr>
+        <w:t>all of</w:t>
+      </w:r>
+      <w:proofErr w:type="gramEnd"/>
+      <w:r>
+        <w:rPr>
+          <w:b/>
+        </w:rPr>
+        <w:t xml:space="preserve"> the built-in properties.</w:t>
       </w:r>
     </w:p>
     <w:p>
       <w:pPr>
         <w:pStyle w:val="Heading3"/>
       </w:pPr>
-      <w:bookmarkStart w:id="15" w:name="_Ref455914547"/>
-      <w:bookmarkStart w:id="16" w:name="_Toc460092237"/>
+      <w:bookmarkStart w:id="16" w:name="_Ref455914547"/>
+      <w:bookmarkStart w:id="17" w:name="_Toc460092237"/>
       <w:r>
         <w:rPr>
           <w:noProof/>
         </w:rPr>
-        <w:lastRenderedPageBreak/>
-        <w:pict>
+        <w:pict w14:anchorId="79A9C795">
           <v:shape id="_x0000_s1032" type="#_x0000_t75" style="position:absolute;left:0;text-align:left;margin-left:.25pt;margin-top:1.8pt;width:41.35pt;height:48.95pt;z-index:251667456;mso-position-horizontal-relative:text;mso-position-vertical-relative:text;mso-width-relative:page;mso-height-relative:page">
             <v:imagedata r:id="rId25" o:title="Load State Data"/>
             <w10:wrap type="square"/>
@@ -7687,8 +7934,8 @@
       <w:r>
         <w:t>Load State Data Method</w:t>
       </w:r>
-      <w:bookmarkEnd w:id="15"/>
       <w:bookmarkEnd w:id="16"/>
+      <w:bookmarkEnd w:id="17"/>
     </w:p>
     <w:p>
       <w:r>
@@ -7708,7 +7955,7 @@
           <w:noProof/>
         </w:rPr>
         <w:drawing>
-          <wp:inline distT="0" distB="0" distL="0" distR="0" wp14:anchorId="2281886D" wp14:editId="5E5B7FAF">
+          <wp:inline distT="0" distB="0" distL="0" distR="0" wp14:anchorId="015AA4E1" wp14:editId="0D74080F">
             <wp:extent cx="4861932" cy="988741"/>
             <wp:effectExtent l="0" t="0" r="0" b="1905"/>
             <wp:docPr id="10" name="Picture 10"/>
@@ -7759,14 +8006,30 @@
       <w:r>
         <w:t xml:space="preserve">Figure </w:t>
       </w:r>
-      <w:fldSimple w:instr=" SEQ Figure \* ARABIC ">
-        <w:r>
-          <w:rPr>
-            <w:noProof/>
-          </w:rPr>
-          <w:t>10</w:t>
-        </w:r>
-      </w:fldSimple>
+      <w:r>
+        <w:fldChar w:fldCharType="begin"/>
+      </w:r>
+      <w:r>
+        <w:instrText xml:space="preserve"> SE</w:instrText>
+      </w:r>
+      <w:r>
+        <w:instrText xml:space="preserve">Q Figure \* ARABIC </w:instrText>
+      </w:r>
+      <w:r>
+        <w:fldChar w:fldCharType="separate"/>
+      </w:r>
+      <w:r>
+        <w:rPr>
+          <w:noProof/>
+        </w:rPr>
+        <w:t>10</w:t>
+      </w:r>
+      <w:r>
+        <w:rPr>
+          <w:noProof/>
+        </w:rPr>
+        <w:fldChar w:fldCharType="end"/>
+      </w:r>
       <w:r>
         <w:t xml:space="preserve"> - Example Load State Data Method</w:t>
       </w:r>
@@ -7855,18 +8118,18 @@
       <w:pPr>
         <w:pStyle w:val="Heading4"/>
       </w:pPr>
-      <w:bookmarkStart w:id="17" w:name="_Ref453612486"/>
-      <w:bookmarkStart w:id="18" w:name="_Ref453612491"/>
-      <w:bookmarkStart w:id="19" w:name="_Ref455915938"/>
+      <w:bookmarkStart w:id="18" w:name="_Ref453612486"/>
+      <w:bookmarkStart w:id="19" w:name="_Ref453612491"/>
+      <w:bookmarkStart w:id="20" w:name="_Ref455915938"/>
       <w:r>
         <w:t>State Data</w:t>
       </w:r>
-      <w:bookmarkEnd w:id="17"/>
       <w:bookmarkEnd w:id="18"/>
+      <w:bookmarkEnd w:id="19"/>
       <w:r>
         <w:t xml:space="preserve"> Definition</w:t>
       </w:r>
-      <w:bookmarkEnd w:id="19"/>
+      <w:bookmarkEnd w:id="20"/>
     </w:p>
     <w:p>
       <w:r>
@@ -7948,12 +8211,12 @@
       <w:pPr>
         <w:pStyle w:val="Heading3"/>
       </w:pPr>
-      <w:bookmarkStart w:id="20" w:name="_Toc460092238"/>
+      <w:bookmarkStart w:id="21" w:name="_Toc460092238"/>
       <w:r>
         <w:rPr>
           <w:noProof/>
         </w:rPr>
-        <w:pict>
+        <w:pict w14:anchorId="3765E365">
           <v:shape id="_x0000_s1041" type="#_x0000_t75" style="position:absolute;left:0;text-align:left;margin-left:.05pt;margin-top:3.65pt;width:41.55pt;height:49.15pt;z-index:251680768;mso-position-horizontal-relative:text;mso-position-vertical-relative:text;mso-width-relative:page;mso-height-relative:page">
             <v:imagedata r:id="rId27" o:title="Initialize"/>
             <w10:wrap type="square"/>
@@ -7963,7 +8226,7 @@
       <w:r>
         <w:t>Initialize Method</w:t>
       </w:r>
-      <w:bookmarkEnd w:id="20"/>
+      <w:bookmarkEnd w:id="21"/>
     </w:p>
     <w:p>
       <w:r>
@@ -8015,8 +8278,10 @@
         <w:rPr>
           <w:b/>
         </w:rPr>
+        <w:lastRenderedPageBreak/>
         <w:t xml:space="preserve">The Initialize Method must call the parent method because it is the Initialize Method of the </w:t>
       </w:r>
+      <w:proofErr w:type="spellStart"/>
       <w:r>
         <w:rPr>
           <w:b/>
@@ -8024,6 +8289,7 @@
         </w:rPr>
         <w:t>Control.lvclass</w:t>
       </w:r>
+      <w:proofErr w:type="spellEnd"/>
       <w:r>
         <w:rPr>
           <w:b/>
@@ -8035,18 +8301,18 @@
       <w:pPr>
         <w:pStyle w:val="Heading3"/>
       </w:pPr>
-      <w:bookmarkStart w:id="21" w:name="_Ref453612607"/>
-      <w:bookmarkStart w:id="22" w:name="_Ref455913969"/>
-      <w:bookmarkStart w:id="23" w:name="_Ref455914003"/>
-      <w:bookmarkStart w:id="24" w:name="_Ref455914010"/>
-      <w:bookmarkStart w:id="25" w:name="_Ref455914049"/>
-      <w:bookmarkStart w:id="26" w:name="_Ref455914076"/>
-      <w:bookmarkStart w:id="27" w:name="_Toc460092239"/>
+      <w:bookmarkStart w:id="22" w:name="_Ref453612607"/>
+      <w:bookmarkStart w:id="23" w:name="_Ref455913969"/>
+      <w:bookmarkStart w:id="24" w:name="_Ref455914003"/>
+      <w:bookmarkStart w:id="25" w:name="_Ref455914010"/>
+      <w:bookmarkStart w:id="26" w:name="_Ref455914049"/>
+      <w:bookmarkStart w:id="27" w:name="_Ref455914076"/>
+      <w:bookmarkStart w:id="28" w:name="_Toc460092239"/>
       <w:r>
         <w:rPr>
           <w:noProof/>
         </w:rPr>
-        <w:pict>
+        <w:pict w14:anchorId="5AD164A8">
           <v:shape id="_x0000_s1033" type="#_x0000_t75" style="position:absolute;left:0;text-align:left;margin-left:.05pt;margin-top:3.4pt;width:49.15pt;height:49.15pt;z-index:251669504;mso-position-horizontal-relative:text;mso-position-vertical-relative:text;mso-width-relative:page;mso-height-relative:page">
             <v:imagedata r:id="rId28" o:title="Event Handler"/>
             <w10:wrap type="square"/>
@@ -8056,16 +8322,16 @@
       <w:r>
         <w:t>Event Handler</w:t>
       </w:r>
-      <w:bookmarkEnd w:id="21"/>
+      <w:bookmarkEnd w:id="22"/>
       <w:r>
         <w:t xml:space="preserve"> Method</w:t>
       </w:r>
-      <w:bookmarkEnd w:id="22"/>
       <w:bookmarkEnd w:id="23"/>
       <w:bookmarkEnd w:id="24"/>
       <w:bookmarkEnd w:id="25"/>
       <w:bookmarkEnd w:id="26"/>
       <w:bookmarkEnd w:id="27"/>
+      <w:bookmarkEnd w:id="28"/>
     </w:p>
     <w:p>
       <w:r>
@@ -8092,15 +8358,16 @@
     </w:p>
     <w:p>
       <w:r>
-        <w:lastRenderedPageBreak/>
         <w:t xml:space="preserve">By inheriting from the main </w:t>
       </w:r>
+      <w:proofErr w:type="spellStart"/>
       <w:r>
         <w:rPr>
           <w:i/>
         </w:rPr>
         <w:t>Control.lvclass</w:t>
       </w:r>
+      <w:proofErr w:type="spellEnd"/>
       <w:r>
         <w:t xml:space="preserve"> the overridden Event Handler will be </w:t>
       </w:r>
@@ -8127,13 +8394,13 @@
       <w:pPr>
         <w:pStyle w:val="Heading2"/>
       </w:pPr>
-      <w:bookmarkStart w:id="28" w:name="_Ref453612659"/>
-      <w:bookmarkStart w:id="29" w:name="_Toc460092240"/>
+      <w:bookmarkStart w:id="29" w:name="_Ref453612659"/>
+      <w:bookmarkStart w:id="30" w:name="_Toc460092240"/>
       <w:r>
         <w:rPr>
           <w:noProof/>
         </w:rPr>
-        <w:pict>
+        <w:pict w14:anchorId="2E0F63CA">
           <v:shape id="_x0000_s1034" type="#_x0000_t75" style="position:absolute;left:0;text-align:left;margin-left:0;margin-top:4.35pt;width:41.55pt;height:49.15pt;z-index:251671552;mso-position-horizontal-relative:text;mso-position-vertical-relative:text;mso-width-relative:page;mso-height-relative:page">
             <v:imagedata r:id="rId29" o:title="Control Class Property"/>
             <w10:wrap type="square"/>
@@ -8143,8 +8410,8 @@
       <w:r>
         <w:t>Properties</w:t>
       </w:r>
-      <w:bookmarkEnd w:id="28"/>
       <w:bookmarkEnd w:id="29"/>
+      <w:bookmarkEnd w:id="30"/>
     </w:p>
     <w:p>
       <w:r>
@@ -8219,21 +8486,29 @@
     </w:p>
     <w:p>
       <w:r>
-        <w:t>These can be part of the control being controlled or be further accessors through the DVR to change State Data.  After written to, in the case of a Write Property, the control appearance could be updated and the value saved to the State Data.</w:t>
+        <w:t xml:space="preserve">These can be part of the control being controlled or be further accessors through the DVR to change State Data.  After written to, in the case of a Write Property, the control appearance could be </w:t>
+      </w:r>
+      <w:proofErr w:type="gramStart"/>
+      <w:r>
+        <w:t>updated</w:t>
+      </w:r>
+      <w:proofErr w:type="gramEnd"/>
+      <w:r>
+        <w:t xml:space="preserve"> and the value saved to the State Data.</w:t>
       </w:r>
     </w:p>
     <w:p>
       <w:pPr>
         <w:pStyle w:val="Heading2"/>
       </w:pPr>
-      <w:bookmarkStart w:id="30" w:name="_Ref453612662"/>
-      <w:bookmarkStart w:id="31" w:name="_Ref453618730"/>
-      <w:bookmarkStart w:id="32" w:name="_Toc460092241"/>
+      <w:bookmarkStart w:id="31" w:name="_Ref453612662"/>
+      <w:bookmarkStart w:id="32" w:name="_Ref453618730"/>
+      <w:bookmarkStart w:id="33" w:name="_Toc460092241"/>
       <w:r>
         <w:rPr>
           <w:noProof/>
         </w:rPr>
-        <w:pict>
+        <w:pict w14:anchorId="1F73FF4C">
           <v:shape id="_x0000_s1035" type="#_x0000_t75" style="position:absolute;left:0;text-align:left;margin-left:0;margin-top:5.8pt;width:41.55pt;height:49.15pt;z-index:251673600;mso-position-horizontal-relative:text;mso-position-vertical-relative:text;mso-width-relative:page;mso-height-relative:page">
             <v:imagedata r:id="rId30" o:title="Control Class Method"/>
             <w10:wrap type="square"/>
@@ -8243,9 +8518,9 @@
       <w:r>
         <w:t>Methods</w:t>
       </w:r>
-      <w:bookmarkEnd w:id="30"/>
       <w:bookmarkEnd w:id="31"/>
       <w:bookmarkEnd w:id="32"/>
+      <w:bookmarkEnd w:id="33"/>
     </w:p>
     <w:p>
       <w:r>
@@ -8261,7 +8536,23 @@
         <w:t xml:space="preserve"> can manipulate.  The difference being that they could have multiple inputs and/or outputs or even</w:t>
       </w:r>
       <w:r>
-        <w:t xml:space="preserve"> none at all.  On a regular control or indicator a method would be invoked using an Invoke Node.  Unfortunately, classes do not have the option of accessing methods through the Invoke Node.  Therefore, Methods must be public </w:t>
+        <w:t xml:space="preserve"> </w:t>
+      </w:r>
+      <w:proofErr w:type="gramStart"/>
+      <w:r>
+        <w:t>none at all</w:t>
+      </w:r>
+      <w:proofErr w:type="gramEnd"/>
+      <w:r>
+        <w:t xml:space="preserve">.  On a regular control or </w:t>
+      </w:r>
+      <w:proofErr w:type="gramStart"/>
+      <w:r>
+        <w:t>indicator</w:t>
+      </w:r>
+      <w:proofErr w:type="gramEnd"/>
+      <w:r>
+        <w:t xml:space="preserve"> a method would be invoked using an Invoke Node.  Unfortunately, classes do not have the option of accessing methods through the Invoke Node.  Therefore, Methods must be public </w:t>
       </w:r>
       <w:r>
         <w:t>and are o</w:t>
@@ -8283,29 +8574,39 @@
       <w:pPr>
         <w:pStyle w:val="Heading2"/>
       </w:pPr>
-      <w:bookmarkStart w:id="33" w:name="_Toc460092242"/>
+      <w:bookmarkStart w:id="34" w:name="_Toc460092242"/>
       <w:r>
         <w:rPr>
           <w:noProof/>
         </w:rPr>
-        <w:pict>
+        <w:pict w14:anchorId="4015C1F4">
           <v:shape id="_x0000_s1042" type="#_x0000_t75" style="position:absolute;left:0;text-align:left;margin-left:0;margin-top:4.4pt;width:41.55pt;height:49.15pt;z-index:251682816;mso-position-horizontal-relative:text;mso-position-vertical-relative:text;mso-width-relative:page;mso-height-relative:page">
             <v:imagedata r:id="rId31" o:title="Close Control Class"/>
             <w10:wrap type="square"/>
           </v:shape>
         </w:pict>
       </w:r>
+      <w:proofErr w:type="spellStart"/>
       <w:r>
         <w:t>Deconstructor</w:t>
       </w:r>
+      <w:proofErr w:type="spellEnd"/>
       <w:r>
         <w:t xml:space="preserve"> Method</w:t>
       </w:r>
-      <w:bookmarkEnd w:id="33"/>
-    </w:p>
-    <w:p>
-      <w:r>
-        <w:t xml:space="preserve">The Deconstructor Method closes the </w:t>
+      <w:bookmarkEnd w:id="34"/>
+    </w:p>
+    <w:p>
+      <w:r>
+        <w:t xml:space="preserve">The </w:t>
+      </w:r>
+      <w:proofErr w:type="spellStart"/>
+      <w:r>
+        <w:t>Deconstructor</w:t>
+      </w:r>
+      <w:proofErr w:type="spellEnd"/>
+      <w:r>
+        <w:t xml:space="preserve"> Method closes the </w:t>
       </w:r>
       <w:r>
         <w:t>QControl Class</w:t>
@@ -8329,7 +8630,15 @@
         <w:t xml:space="preserve"> any other references started might not be and cause memory leaks.</w:t>
       </w:r>
       <w:r>
-        <w:t xml:space="preserve">  Best practice would be to use the Deconstructor Method.</w:t>
+        <w:t xml:space="preserve">  Best practice would be to use the </w:t>
+      </w:r>
+      <w:proofErr w:type="spellStart"/>
+      <w:r>
+        <w:t>Deconstructor</w:t>
+      </w:r>
+      <w:proofErr w:type="spellEnd"/>
+      <w:r>
+        <w:t xml:space="preserve"> Method.</w:t>
       </w:r>
       <w:r>
         <w:t xml:space="preserve">  It is named “Close” and then the name of the </w:t>
@@ -8360,9 +8669,11 @@
       <w:r>
         <w:t xml:space="preserve">The </w:t>
       </w:r>
+      <w:proofErr w:type="spellStart"/>
       <w:r>
         <w:t>Deconstructor</w:t>
       </w:r>
+      <w:proofErr w:type="spellEnd"/>
       <w:r>
         <w:t xml:space="preserve"> Method will then:</w:t>
       </w:r>
@@ -8388,6 +8699,7 @@
         </w:numPr>
       </w:pPr>
       <w:r>
+        <w:lastRenderedPageBreak/>
         <w:t xml:space="preserve">Call the Close </w:t>
       </w:r>
       <w:r>
@@ -8401,13 +8713,13 @@
       <w:pPr>
         <w:pStyle w:val="Heading3"/>
       </w:pPr>
-      <w:bookmarkStart w:id="34" w:name="_Toc460092243"/>
+      <w:bookmarkStart w:id="35" w:name="_Toc460092243"/>
       <w:r>
         <w:rPr>
           <w:noProof/>
         </w:rPr>
         <w:drawing>
-          <wp:anchor distT="0" distB="0" distL="114300" distR="114300" simplePos="0" relativeHeight="251683840" behindDoc="0" locked="0" layoutInCell="1" allowOverlap="1" wp14:anchorId="773E3E5A" wp14:editId="29EB0479">
+          <wp:anchor distT="0" distB="0" distL="114300" distR="114300" simplePos="0" relativeHeight="251683840" behindDoc="0" locked="0" layoutInCell="1" allowOverlap="1" wp14:anchorId="1DBE8216" wp14:editId="309154AB">
             <wp:simplePos x="0" y="0"/>
             <wp:positionH relativeFrom="margin">
               <wp:posOffset>-790</wp:posOffset>
@@ -8466,20 +8778,36 @@
       <w:r>
         <w:t>Close State Data Method</w:t>
       </w:r>
-      <w:bookmarkEnd w:id="34"/>
+      <w:bookmarkEnd w:id="35"/>
     </w:p>
     <w:p>
       <w:r>
         <w:t>The Close State Data Method is a dynamic dispatch VI that is optionally overridden.</w:t>
       </w:r>
       <w:r>
-        <w:t xml:space="preserve">  It is only used in the Deconstructor Method.</w:t>
+        <w:t xml:space="preserve">  It is only used in the </w:t>
+      </w:r>
+      <w:proofErr w:type="spellStart"/>
+      <w:r>
+        <w:t>Deconstructor</w:t>
+      </w:r>
+      <w:proofErr w:type="spellEnd"/>
+      <w:r>
+        <w:t xml:space="preserve"> Method.</w:t>
       </w:r>
       <w:r>
         <w:t xml:space="preserve"> </w:t>
       </w:r>
       <w:r>
-        <w:t xml:space="preserve"> The Deconstructor Method will call the parent method if it is not overridden.</w:t>
+        <w:t xml:space="preserve"> The </w:t>
+      </w:r>
+      <w:proofErr w:type="spellStart"/>
+      <w:r>
+        <w:t>Deconstructor</w:t>
+      </w:r>
+      <w:proofErr w:type="spellEnd"/>
+      <w:r>
+        <w:t xml:space="preserve"> Method will call the parent method if it is not overridden.</w:t>
       </w:r>
     </w:p>
     <w:p>
@@ -8502,9 +8830,8 @@
         <w:rPr>
           <w:noProof/>
         </w:rPr>
-        <w:lastRenderedPageBreak/>
         <w:drawing>
-          <wp:inline distT="0" distB="0" distL="0" distR="0" wp14:anchorId="38176083" wp14:editId="73DE5129">
+          <wp:inline distT="0" distB="0" distL="0" distR="0" wp14:anchorId="5269F352" wp14:editId="45A86A67">
             <wp:extent cx="3998524" cy="854710"/>
             <wp:effectExtent l="0" t="0" r="2540" b="2540"/>
             <wp:docPr id="11" name="Picture 11"/>
@@ -8555,14 +8882,27 @@
       <w:r>
         <w:t xml:space="preserve">Figure </w:t>
       </w:r>
-      <w:fldSimple w:instr=" SEQ Figure \* ARABIC ">
-        <w:r>
-          <w:rPr>
-            <w:noProof/>
-          </w:rPr>
-          <w:t>11</w:t>
-        </w:r>
-      </w:fldSimple>
+      <w:r>
+        <w:fldChar w:fldCharType="begin"/>
+      </w:r>
+      <w:r>
+        <w:instrText xml:space="preserve"> SEQ Figure \* ARABIC </w:instrText>
+      </w:r>
+      <w:r>
+        <w:fldChar w:fldCharType="separate"/>
+      </w:r>
+      <w:r>
+        <w:rPr>
+          <w:noProof/>
+        </w:rPr>
+        <w:t>11</w:t>
+      </w:r>
+      <w:r>
+        <w:rPr>
+          <w:noProof/>
+        </w:rPr>
+        <w:fldChar w:fldCharType="end"/>
+      </w:r>
       <w:r>
         <w:t xml:space="preserve"> - Example Close State Data Method</w:t>
       </w:r>
@@ -8571,12 +8911,12 @@
       <w:pPr>
         <w:pStyle w:val="Heading3"/>
       </w:pPr>
-      <w:bookmarkStart w:id="35" w:name="_Toc460092244"/>
+      <w:bookmarkStart w:id="36" w:name="_Toc460092244"/>
       <w:r>
         <w:rPr>
           <w:noProof/>
         </w:rPr>
-        <w:pict>
+        <w:pict w14:anchorId="6906D48C">
           <v:shape id="_x0000_s1043" type="#_x0000_t75" style="position:absolute;left:0;text-align:left;margin-left:-.05pt;margin-top:.15pt;width:41.55pt;height:49.15pt;z-index:251685888;mso-position-horizontal-relative:text;mso-position-vertical-relative:text;mso-width-relative:page;mso-height-relative:page">
             <v:imagedata r:id="rId34" o:title="Control Class Close"/>
             <w10:wrap type="square"/>
@@ -8586,11 +8926,27 @@
       <w:r>
         <w:t>Close Control Method</w:t>
       </w:r>
-      <w:bookmarkEnd w:id="35"/>
-    </w:p>
-    <w:p>
-      <w:r>
-        <w:t>The Close Control Method is a dynamic dispatch VI that is optionally overridden if needed.  It is only used in the Deconstructor Method.  The Deconstructor Method will call the parent method if it is not overridden.</w:t>
+      <w:bookmarkEnd w:id="36"/>
+    </w:p>
+    <w:p>
+      <w:r>
+        <w:t xml:space="preserve">The Close Control Method is a dynamic dispatch VI that is optionally overridden if needed.  It is only used in the </w:t>
+      </w:r>
+      <w:proofErr w:type="spellStart"/>
+      <w:r>
+        <w:t>Deconstructor</w:t>
+      </w:r>
+      <w:proofErr w:type="spellEnd"/>
+      <w:r>
+        <w:t xml:space="preserve"> Method.  The </w:t>
+      </w:r>
+      <w:proofErr w:type="spellStart"/>
+      <w:r>
+        <w:t>Deconstructor</w:t>
+      </w:r>
+      <w:proofErr w:type="spellEnd"/>
+      <w:r>
+        <w:t xml:space="preserve"> Method will call the parent method if it is not overridden.</w:t>
       </w:r>
     </w:p>
     <w:p>
@@ -8600,12 +8956,14 @@
       <w:r>
         <w:t xml:space="preserve">  Ultimately, the Call Parent Method will cause the Close Control Method owned by the </w:t>
       </w:r>
+      <w:proofErr w:type="spellStart"/>
       <w:r>
         <w:rPr>
           <w:i/>
         </w:rPr>
         <w:t>Control.lvclass</w:t>
       </w:r>
+      <w:proofErr w:type="spellEnd"/>
       <w:r>
         <w:t xml:space="preserve"> to run which will run the Close Event Handler Method as a failsafe to ensure the Event Handler is left running.</w:t>
       </w:r>
@@ -8614,14 +8972,14 @@
       <w:pPr>
         <w:pStyle w:val="Heading2"/>
       </w:pPr>
-      <w:bookmarkStart w:id="36" w:name="_Toc460092245"/>
+      <w:bookmarkStart w:id="37" w:name="_Toc460092245"/>
       <w:r>
         <w:t>Façade Control</w:t>
       </w:r>
       <w:r>
         <w:t xml:space="preserve"> (Optional)</w:t>
       </w:r>
-      <w:bookmarkEnd w:id="36"/>
+      <w:bookmarkEnd w:id="37"/>
     </w:p>
     <w:p>
       <w:r>
@@ -8642,7 +9000,15 @@
         <w:t xml:space="preserve">For Example, included </w:t>
       </w:r>
       <w:r>
-        <w:t xml:space="preserve">with the toolkit is a LargeScrollbar </w:t>
+        <w:t xml:space="preserve">with the toolkit is a </w:t>
+      </w:r>
+      <w:proofErr w:type="spellStart"/>
+      <w:r>
+        <w:t>LargeScrollbar</w:t>
+      </w:r>
+      <w:proofErr w:type="spellEnd"/>
+      <w:r>
+        <w:t xml:space="preserve"> </w:t>
       </w:r>
       <w:r>
         <w:t>QControl Class</w:t>
@@ -8654,41 +9020,74 @@
         <w:t>QControl Class</w:t>
       </w:r>
       <w:r>
-        <w:t xml:space="preserve"> is two Façade Controls: a Horizontal Scrollbar, and a Vertical Scrollbar.  Given the nature of the cluster as the control and how the methods of the </w:t>
+        <w:t xml:space="preserve"> is two Façade Controls: </w:t>
+      </w:r>
+      <w:proofErr w:type="gramStart"/>
+      <w:r>
+        <w:t>a</w:t>
+      </w:r>
+      <w:proofErr w:type="gramEnd"/>
+      <w:r>
+        <w:t xml:space="preserve"> Horizontal Scrollbar, and a Vertical Scrollbar.  Given the nature of the cluster as the control and how the methods of the </w:t>
       </w:r>
       <w:r>
         <w:t>QControl Class</w:t>
       </w:r>
       <w:r>
-        <w:t xml:space="preserve"> are built expecting this exact configuration, it is easier to use one of these to start rather building something different.  However, the developer can build something different if they wish as long as it conforms to the expected structure.</w:t>
-      </w:r>
-    </w:p>
-    <w:p>
-      <w:r>
-        <w:t>When using a Façade Control it is recommended that it remain a Control and not a Type Definition or Strict-Type Definition.  This is due to the fact that some properties and methods because unavailable when a control becomes a Type Definition or Strict-Type Definition.</w:t>
+        <w:t xml:space="preserve"> are built expecting this exact configuration, it is easier to use one of these to start rather building something different.  However, the developer can build something different if they wish </w:t>
+      </w:r>
+      <w:proofErr w:type="gramStart"/>
+      <w:r>
+        <w:t>as long as</w:t>
+      </w:r>
+      <w:proofErr w:type="gramEnd"/>
+      <w:r>
+        <w:t xml:space="preserve"> it conforms to the expected structure.</w:t>
+      </w:r>
+    </w:p>
+    <w:p>
+      <w:r>
+        <w:t xml:space="preserve">When using a Façade </w:t>
+      </w:r>
+      <w:proofErr w:type="gramStart"/>
+      <w:r>
+        <w:t>Control</w:t>
+      </w:r>
+      <w:proofErr w:type="gramEnd"/>
+      <w:r>
+        <w:t xml:space="preserve"> it is recommended that it remain a Control and not a Type Definition or Strict-Type Definition.  This is </w:t>
+      </w:r>
+      <w:proofErr w:type="gramStart"/>
+      <w:r>
+        <w:t>due to the fact that</w:t>
+      </w:r>
+      <w:proofErr w:type="gramEnd"/>
+      <w:r>
+        <w:t xml:space="preserve"> some properties and methods because unavailable when a control becomes a Type Definition or Strict-Type Definition.</w:t>
       </w:r>
     </w:p>
     <w:p>
       <w:pPr>
         <w:pStyle w:val="Heading1"/>
       </w:pPr>
-      <w:bookmarkStart w:id="37" w:name="_Ref453442408"/>
-      <w:bookmarkStart w:id="38" w:name="_Ref453442419"/>
-      <w:bookmarkStart w:id="39" w:name="_Ref453442423"/>
-      <w:bookmarkStart w:id="40" w:name="_Ref453442461"/>
-      <w:bookmarkStart w:id="41" w:name="_Ref453442469"/>
-      <w:bookmarkStart w:id="42" w:name="_Ref453442486"/>
-      <w:bookmarkStart w:id="43" w:name="_Toc460092246"/>
-      <w:r>
+      <w:bookmarkStart w:id="38" w:name="_Ref453442408"/>
+      <w:bookmarkStart w:id="39" w:name="_Ref453442419"/>
+      <w:bookmarkStart w:id="40" w:name="_Ref453442423"/>
+      <w:bookmarkStart w:id="41" w:name="_Ref453442461"/>
+      <w:bookmarkStart w:id="42" w:name="_Ref453442469"/>
+      <w:bookmarkStart w:id="43" w:name="_Ref453442486"/>
+      <w:bookmarkStart w:id="44" w:name="_Toc460092246"/>
+      <w:r>
+        <w:lastRenderedPageBreak/>
         <w:t>Interface Classes</w:t>
       </w:r>
-      <w:bookmarkEnd w:id="37"/>
       <w:bookmarkEnd w:id="38"/>
       <w:bookmarkEnd w:id="39"/>
       <w:bookmarkEnd w:id="40"/>
       <w:bookmarkEnd w:id="41"/>
       <w:bookmarkEnd w:id="42"/>
       <w:bookmarkEnd w:id="43"/>
+      <w:bookmarkEnd w:id="44"/>
     </w:p>
     <w:p>
       <w:r>
@@ -8748,30 +9147,36 @@
       <w:r>
         <w:t xml:space="preserve"> of </w:t>
       </w:r>
+      <w:proofErr w:type="spellStart"/>
       <w:r>
         <w:rPr>
           <w:i/>
         </w:rPr>
         <w:t>Control.lvclass</w:t>
       </w:r>
+      <w:proofErr w:type="spellEnd"/>
       <w:r>
         <w:t>, (</w:t>
       </w:r>
+      <w:proofErr w:type="spellStart"/>
       <w:r>
         <w:rPr>
           <w:i/>
         </w:rPr>
         <w:t>GObject.lvclass</w:t>
       </w:r>
+      <w:proofErr w:type="spellEnd"/>
       <w:r>
         <w:t xml:space="preserve"> and </w:t>
       </w:r>
+      <w:proofErr w:type="spellStart"/>
       <w:r>
         <w:rPr>
           <w:i/>
         </w:rPr>
         <w:t>Generic.lvclass</w:t>
       </w:r>
+      <w:proofErr w:type="spellEnd"/>
       <w:r>
         <w:rPr>
           <w:i/>
@@ -8790,12 +9195,14 @@
       <w:r>
         <w:t xml:space="preserve">The </w:t>
       </w:r>
+      <w:proofErr w:type="spellStart"/>
       <w:r>
         <w:rPr>
           <w:i/>
         </w:rPr>
         <w:t>Control.lvclass</w:t>
       </w:r>
+      <w:proofErr w:type="spellEnd"/>
     </w:p>
     <w:p>
       <w:pPr>
@@ -8808,12 +9215,14 @@
       <w:r>
         <w:t xml:space="preserve">Classes that have </w:t>
       </w:r>
+      <w:proofErr w:type="spellStart"/>
       <w:r>
         <w:rPr>
           <w:i/>
         </w:rPr>
         <w:t>Control.lvclass</w:t>
       </w:r>
+      <w:proofErr w:type="spellEnd"/>
       <w:r>
         <w:t xml:space="preserve"> somewhere in its’ </w:t>
       </w:r>
@@ -8832,8 +9241,7 @@
         <w:rPr>
           <w:noProof/>
         </w:rPr>
-        <w:lastRenderedPageBreak/>
-        <w:pict>
+        <w:pict w14:anchorId="4614E49D">
           <v:shape id="_x0000_i1026" type="#_x0000_t75" style="width:471.35pt;height:483.9pt">
             <v:imagedata r:id="rId35" o:title="Interface Class Hierarchy"/>
           </v:shape>
@@ -8844,23 +9252,36 @@
       <w:pPr>
         <w:pStyle w:val="Caption"/>
       </w:pPr>
-      <w:bookmarkStart w:id="44" w:name="_Ref453492521"/>
+      <w:bookmarkStart w:id="45" w:name="_Ref453492521"/>
       <w:r>
         <w:t xml:space="preserve">Figure </w:t>
       </w:r>
-      <w:fldSimple w:instr=" SEQ Figure \* ARABIC ">
-        <w:r>
-          <w:rPr>
-            <w:noProof/>
-          </w:rPr>
-          <w:t>12</w:t>
-        </w:r>
-      </w:fldSimple>
-      <w:bookmarkEnd w:id="44"/>
+      <w:r>
+        <w:fldChar w:fldCharType="begin"/>
+      </w:r>
+      <w:r>
+        <w:instrText xml:space="preserve"> SEQ Figure \* ARABIC </w:instrText>
+      </w:r>
+      <w:r>
+        <w:fldChar w:fldCharType="separate"/>
+      </w:r>
       <w:r>
         <w:rPr>
           <w:noProof/>
         </w:rPr>
+        <w:t>12</w:t>
+      </w:r>
+      <w:r>
+        <w:rPr>
+          <w:noProof/>
+        </w:rPr>
+        <w:fldChar w:fldCharType="end"/>
+      </w:r>
+      <w:bookmarkEnd w:id="45"/>
+      <w:r>
+        <w:rPr>
+          <w:noProof/>
+        </w:rPr>
         <w:t xml:space="preserve"> - </w:t>
       </w:r>
       <w:r>
@@ -8874,49 +9295,68 @@
       <w:pPr>
         <w:pStyle w:val="Heading2"/>
       </w:pPr>
-      <w:bookmarkStart w:id="45" w:name="_Toc460092247"/>
-      <w:r>
-        <w:t>GObject.lvclass and Generic.lvclass</w:t>
-      </w:r>
-      <w:bookmarkEnd w:id="45"/>
+      <w:bookmarkStart w:id="46" w:name="_Toc460092247"/>
+      <w:proofErr w:type="spellStart"/>
+      <w:r>
+        <w:lastRenderedPageBreak/>
+        <w:t>GObject.lvclass</w:t>
+      </w:r>
+      <w:proofErr w:type="spellEnd"/>
+      <w:r>
+        <w:t xml:space="preserve"> and </w:t>
+      </w:r>
+      <w:proofErr w:type="spellStart"/>
+      <w:r>
+        <w:t>Generic.lvclass</w:t>
+      </w:r>
+      <w:bookmarkEnd w:id="46"/>
+      <w:proofErr w:type="spellEnd"/>
     </w:p>
     <w:p>
       <w:r>
         <w:t xml:space="preserve">The </w:t>
       </w:r>
+      <w:proofErr w:type="spellStart"/>
       <w:r>
         <w:rPr>
           <w:i/>
         </w:rPr>
         <w:t>Control.lvclass</w:t>
       </w:r>
+      <w:proofErr w:type="spellEnd"/>
       <w:r>
         <w:t xml:space="preserve"> inherits from the </w:t>
       </w:r>
+      <w:proofErr w:type="spellStart"/>
       <w:r>
         <w:rPr>
           <w:i/>
         </w:rPr>
         <w:t>GObject.lvclass</w:t>
       </w:r>
+      <w:proofErr w:type="spellEnd"/>
       <w:r>
         <w:t xml:space="preserve"> and the </w:t>
       </w:r>
+      <w:proofErr w:type="spellStart"/>
       <w:r>
         <w:rPr>
           <w:i/>
         </w:rPr>
         <w:t>GObject.lvclass</w:t>
       </w:r>
+      <w:proofErr w:type="spellEnd"/>
       <w:r>
         <w:t xml:space="preserve"> inherits from the </w:t>
       </w:r>
+      <w:proofErr w:type="spellStart"/>
       <w:r>
         <w:rPr>
           <w:i/>
         </w:rPr>
         <w:t>Generic.lvclass</w:t>
       </w:r>
+      <w:proofErr w:type="spellEnd"/>
       <w:r>
         <w:t xml:space="preserve"> to mimic the </w:t>
       </w:r>
@@ -8946,21 +9386,25 @@
       <w:r>
         <w:t xml:space="preserve">The </w:t>
       </w:r>
+      <w:proofErr w:type="spellStart"/>
       <w:r>
         <w:rPr>
           <w:i/>
         </w:rPr>
         <w:t>GObject.lvclass</w:t>
       </w:r>
+      <w:proofErr w:type="spellEnd"/>
       <w:r>
         <w:t xml:space="preserve"> and </w:t>
       </w:r>
+      <w:proofErr w:type="spellStart"/>
       <w:r>
         <w:rPr>
           <w:i/>
         </w:rPr>
         <w:t>Generic.lvclass</w:t>
       </w:r>
+      <w:proofErr w:type="spellEnd"/>
       <w:r>
         <w:t xml:space="preserve"> should not be </w:t>
       </w:r>
@@ -9021,9 +9465,11 @@
       <w:r>
         <w:fldChar w:fldCharType="separate"/>
       </w:r>
+      <w:proofErr w:type="spellStart"/>
       <w:r>
         <w:t>Control.lvclass</w:t>
       </w:r>
+      <w:proofErr w:type="spellEnd"/>
       <w:r>
         <w:fldChar w:fldCharType="end"/>
       </w:r>
@@ -9038,27 +9484,30 @@
       <w:pPr>
         <w:pStyle w:val="Heading2"/>
       </w:pPr>
-      <w:bookmarkStart w:id="46" w:name="_Ref453444076"/>
-      <w:bookmarkStart w:id="47" w:name="_Ref453444085"/>
-      <w:bookmarkStart w:id="48" w:name="_Toc460092248"/>
-      <w:r>
-        <w:lastRenderedPageBreak/>
+      <w:bookmarkStart w:id="47" w:name="_Ref453444076"/>
+      <w:bookmarkStart w:id="48" w:name="_Ref453444085"/>
+      <w:bookmarkStart w:id="49" w:name="_Toc460092248"/>
+      <w:proofErr w:type="spellStart"/>
+      <w:r>
         <w:t>Control.lvclass</w:t>
       </w:r>
-      <w:bookmarkEnd w:id="46"/>
       <w:bookmarkEnd w:id="47"/>
       <w:bookmarkEnd w:id="48"/>
+      <w:bookmarkEnd w:id="49"/>
+      <w:proofErr w:type="spellEnd"/>
     </w:p>
     <w:p>
       <w:r>
         <w:t xml:space="preserve">The </w:t>
       </w:r>
+      <w:proofErr w:type="spellStart"/>
       <w:r>
         <w:rPr>
           <w:i/>
         </w:rPr>
         <w:t>Control.lvclass</w:t>
       </w:r>
+      <w:proofErr w:type="spellEnd"/>
       <w:r>
         <w:t xml:space="preserve"> is the main class which by inheriting from it makes a </w:t>
       </w:r>
@@ -9085,12 +9534,14 @@
       <w:r>
         <w:t xml:space="preserve">The </w:t>
       </w:r>
+      <w:proofErr w:type="spellStart"/>
       <w:r>
         <w:rPr>
           <w:i/>
         </w:rPr>
         <w:t>Control.lvclass</w:t>
       </w:r>
+      <w:proofErr w:type="spellEnd"/>
       <w:r>
         <w:t xml:space="preserve"> should be used only as an </w:t>
       </w:r>
@@ -9159,21 +9610,25 @@
       <w:r>
         <w:t xml:space="preserve"> from the </w:t>
       </w:r>
+      <w:proofErr w:type="spellStart"/>
       <w:r>
         <w:rPr>
           <w:i/>
         </w:rPr>
         <w:t>GObject.lvclass</w:t>
       </w:r>
+      <w:proofErr w:type="spellEnd"/>
       <w:r>
         <w:t xml:space="preserve"> and </w:t>
       </w:r>
+      <w:proofErr w:type="spellStart"/>
       <w:r>
         <w:rPr>
           <w:i/>
         </w:rPr>
         <w:t>Generic.lvclass</w:t>
       </w:r>
+      <w:proofErr w:type="spellEnd"/>
       <w:r>
         <w:t xml:space="preserve"> but this is so the properties of those classes mimic the look of properties when accessing them through the VI Server.</w:t>
       </w:r>
@@ -9182,11 +9637,11 @@
       <w:pPr>
         <w:pStyle w:val="Heading2"/>
       </w:pPr>
-      <w:bookmarkStart w:id="49" w:name="_Toc460092249"/>
+      <w:bookmarkStart w:id="50" w:name="_Toc460092249"/>
       <w:r>
         <w:t>Other Interface Classes</w:t>
       </w:r>
-      <w:bookmarkEnd w:id="49"/>
+      <w:bookmarkEnd w:id="50"/>
     </w:p>
     <w:p>
       <w:r>
@@ -9215,7 +9670,7 @@
       <w:pPr>
         <w:pStyle w:val="Heading1"/>
       </w:pPr>
-      <w:bookmarkStart w:id="50" w:name="_Toc460092250"/>
+      <w:bookmarkStart w:id="51" w:name="_Toc460092250"/>
       <w:r>
         <w:t xml:space="preserve">Extended </w:t>
       </w:r>
@@ -9225,7 +9680,7 @@
       <w:r>
         <w:t>es</w:t>
       </w:r>
-      <w:bookmarkEnd w:id="50"/>
+      <w:bookmarkEnd w:id="51"/>
     </w:p>
     <w:p>
       <w:r>
@@ -9235,14 +9690,30 @@
         <w:t xml:space="preserve">  There are some distributed with the QControl Toolkit and three used in the QControl Creation Wizard</w:t>
       </w:r>
       <w:r>
-        <w:t>; namely: the StatusHistory Class, the Steps Class, and the TreeSelectionSingle Class</w:t>
+        <w:t xml:space="preserve">; namely: the </w:t>
+      </w:r>
+      <w:proofErr w:type="spellStart"/>
+      <w:r>
+        <w:t>StatusHistory</w:t>
+      </w:r>
+      <w:proofErr w:type="spellEnd"/>
+      <w:r>
+        <w:t xml:space="preserve"> Class, the Steps Class, and the </w:t>
+      </w:r>
+      <w:proofErr w:type="spellStart"/>
+      <w:r>
+        <w:t>TreeSelectionSingle</w:t>
+      </w:r>
+      <w:proofErr w:type="spellEnd"/>
+      <w:r>
+        <w:t xml:space="preserve"> Class</w:t>
       </w:r>
       <w:r>
         <w:t>.  The code for the wizard is open source to show an example.  However, do take care not to modify the code to prevent the risk of making it operate incorrectly.</w:t>
       </w:r>
     </w:p>
     <w:p>
-      <w:bookmarkStart w:id="51" w:name="_Ref458627692"/>
+      <w:bookmarkStart w:id="52" w:name="_Ref458627692"/>
       <w:r>
         <w:t>Extended QControl Classes distributed with the QControl Toolkit are as follows:</w:t>
       </w:r>
@@ -9255,11 +9726,16 @@
           <w:szCs w:val="32"/>
         </w:rPr>
       </w:pPr>
-      <w:bookmarkStart w:id="52" w:name="_Toc460092251"/>
-      <w:r>
-        <w:t>LargeScollbar Class</w:t>
-      </w:r>
-      <w:bookmarkEnd w:id="52"/>
+      <w:bookmarkStart w:id="53" w:name="_Toc460092251"/>
+      <w:proofErr w:type="spellStart"/>
+      <w:r>
+        <w:t>LargeScollbar</w:t>
+      </w:r>
+      <w:proofErr w:type="spellEnd"/>
+      <w:r>
+        <w:t xml:space="preserve"> Class</w:t>
+      </w:r>
+      <w:bookmarkEnd w:id="53"/>
     </w:p>
     <w:p>
       <w:r>
@@ -9316,14 +9792,17 @@
           <w:szCs w:val="32"/>
         </w:rPr>
       </w:pPr>
-      <w:bookmarkStart w:id="53" w:name="_Toc460092252"/>
-      <w:r>
+      <w:bookmarkStart w:id="54" w:name="_Toc460092252"/>
+      <w:proofErr w:type="spellStart"/>
+      <w:r>
+        <w:lastRenderedPageBreak/>
         <w:t>MulticolumnListboxSelection</w:t>
       </w:r>
+      <w:proofErr w:type="spellEnd"/>
       <w:r>
         <w:t xml:space="preserve"> Class</w:t>
       </w:r>
-      <w:bookmarkEnd w:id="53"/>
+      <w:bookmarkEnd w:id="54"/>
     </w:p>
     <w:p>
       <w:r>
@@ -9341,11 +9820,19 @@
       <w:r>
         <w:t xml:space="preserve"> that inherits from the </w:t>
       </w:r>
+      <w:proofErr w:type="spellStart"/>
       <w:r>
         <w:rPr>
           <w:b/>
         </w:rPr>
-        <w:t>MulticolumnListbox Class</w:t>
+        <w:t>MulticolumnListbox</w:t>
+      </w:r>
+      <w:proofErr w:type="spellEnd"/>
+      <w:r>
+        <w:rPr>
+          <w:b/>
+        </w:rPr>
+        <w:t xml:space="preserve"> Class</w:t>
       </w:r>
       <w:r>
         <w:t>.  The purpose of this class is to provide checkbox functionality that shows which items are selected.</w:t>
@@ -9359,14 +9846,16 @@
           <w:szCs w:val="32"/>
         </w:rPr>
       </w:pPr>
-      <w:bookmarkStart w:id="54" w:name="_Toc460092253"/>
+      <w:bookmarkStart w:id="55" w:name="_Toc460092253"/>
+      <w:proofErr w:type="spellStart"/>
       <w:r>
         <w:t>SliderBackgroupGradient</w:t>
       </w:r>
+      <w:proofErr w:type="spellEnd"/>
       <w:r>
         <w:t xml:space="preserve"> Class</w:t>
       </w:r>
-      <w:bookmarkEnd w:id="54"/>
+      <w:bookmarkEnd w:id="55"/>
     </w:p>
     <w:p>
       <w:r>
@@ -9399,11 +9888,16 @@
           <w:szCs w:val="32"/>
         </w:rPr>
       </w:pPr>
-      <w:bookmarkStart w:id="55" w:name="_Toc460092254"/>
-      <w:r>
-        <w:t>StatusHistroy Class</w:t>
-      </w:r>
-      <w:bookmarkEnd w:id="55"/>
+      <w:bookmarkStart w:id="56" w:name="_Toc460092254"/>
+      <w:proofErr w:type="spellStart"/>
+      <w:r>
+        <w:t>StatusHistroy</w:t>
+      </w:r>
+      <w:proofErr w:type="spellEnd"/>
+      <w:r>
+        <w:t xml:space="preserve"> Class</w:t>
+      </w:r>
+      <w:bookmarkEnd w:id="56"/>
     </w:p>
     <w:p>
       <w:r>
@@ -9425,11 +9919,15 @@
         <w:t>String Class</w:t>
       </w:r>
       <w:r>
-        <w:t xml:space="preserve">.  The purpose of this class is to be a string control that will remember a history of the last values sent to it and will display them in a list.  There is properties to set up the size of the history and a starting and ending gradient color.  The most recent value will have the text color set to be the starting color with the history blending to the </w:t>
-      </w:r>
-      <w:r>
-        <w:lastRenderedPageBreak/>
-        <w:t xml:space="preserve">last color with the last item in the history.  This </w:t>
+        <w:t xml:space="preserve">.  The purpose of this class is to be a string control that will remember a history of the last values sent to it and will display them in a list.  There </w:t>
+      </w:r>
+      <w:proofErr w:type="gramStart"/>
+      <w:r>
+        <w:t>is</w:t>
+      </w:r>
+      <w:proofErr w:type="gramEnd"/>
+      <w:r>
+        <w:t xml:space="preserve"> properties to set up the size of the history and a starting and ending gradient color.  The most recent value will have the text color set to be the starting color with the history blending to the last color with the last item in the history.  This </w:t>
       </w:r>
       <w:r>
         <w:rPr>
@@ -9458,11 +9956,11 @@
           <w:szCs w:val="32"/>
         </w:rPr>
       </w:pPr>
-      <w:bookmarkStart w:id="56" w:name="_Toc460092255"/>
+      <w:bookmarkStart w:id="57" w:name="_Toc460092255"/>
       <w:r>
         <w:t>Steps Class</w:t>
       </w:r>
-      <w:bookmarkEnd w:id="56"/>
+      <w:bookmarkEnd w:id="57"/>
     </w:p>
     <w:p>
       <w:r>
@@ -9477,11 +9975,19 @@
       <w:r>
         <w:t xml:space="preserve"> that inherits from the </w:t>
       </w:r>
+      <w:proofErr w:type="spellStart"/>
       <w:r>
         <w:rPr>
           <w:b/>
         </w:rPr>
-        <w:t>TabControl Class</w:t>
+        <w:t>TabControl</w:t>
+      </w:r>
+      <w:proofErr w:type="spellEnd"/>
+      <w:r>
+        <w:rPr>
+          <w:b/>
+        </w:rPr>
+        <w:t xml:space="preserve"> Class</w:t>
       </w:r>
       <w:r>
         <w:t xml:space="preserve">.  The purpose of this class is to provide wizard-like </w:t>
@@ -9519,11 +10025,16 @@
           <w:szCs w:val="32"/>
         </w:rPr>
       </w:pPr>
-      <w:bookmarkStart w:id="57" w:name="_Toc460092256"/>
-      <w:r>
-        <w:t>TreeDirectory Class</w:t>
-      </w:r>
-      <w:bookmarkEnd w:id="57"/>
+      <w:bookmarkStart w:id="58" w:name="_Toc460092256"/>
+      <w:proofErr w:type="spellStart"/>
+      <w:r>
+        <w:t>TreeDirectory</w:t>
+      </w:r>
+      <w:proofErr w:type="spellEnd"/>
+      <w:r>
+        <w:t xml:space="preserve"> Class</w:t>
+      </w:r>
+      <w:bookmarkEnd w:id="58"/>
     </w:p>
     <w:p>
       <w:r>
@@ -9538,11 +10049,19 @@
       <w:r>
         <w:t xml:space="preserve"> that inherits from the </w:t>
       </w:r>
+      <w:proofErr w:type="spellStart"/>
       <w:r>
         <w:rPr>
           <w:b/>
         </w:rPr>
-        <w:t>TreeControl Class</w:t>
+        <w:t>TreeControl</w:t>
+      </w:r>
+      <w:proofErr w:type="spellEnd"/>
+      <w:r>
+        <w:rPr>
+          <w:b/>
+        </w:rPr>
+        <w:t xml:space="preserve"> Class</w:t>
       </w:r>
       <w:r>
         <w:t>.  The purpose of this class is to display the contents of a folder</w:t>
@@ -9562,11 +10081,16 @@
           <w:szCs w:val="32"/>
         </w:rPr>
       </w:pPr>
-      <w:bookmarkStart w:id="58" w:name="_Toc460092257"/>
-      <w:r>
-        <w:t>TreeSelection Class</w:t>
-      </w:r>
-      <w:bookmarkEnd w:id="58"/>
+      <w:bookmarkStart w:id="59" w:name="_Toc460092257"/>
+      <w:proofErr w:type="spellStart"/>
+      <w:r>
+        <w:t>TreeSelection</w:t>
+      </w:r>
+      <w:proofErr w:type="spellEnd"/>
+      <w:r>
+        <w:t xml:space="preserve"> Class</w:t>
+      </w:r>
+      <w:bookmarkEnd w:id="59"/>
     </w:p>
     <w:p>
       <w:r>
@@ -9581,11 +10105,19 @@
       <w:r>
         <w:t xml:space="preserve"> that inherits from the </w:t>
       </w:r>
+      <w:proofErr w:type="spellStart"/>
       <w:r>
         <w:rPr>
           <w:b/>
         </w:rPr>
-        <w:t>TreeControl Class</w:t>
+        <w:t>TreeControl</w:t>
+      </w:r>
+      <w:proofErr w:type="spellEnd"/>
+      <w:r>
+        <w:rPr>
+          <w:b/>
+        </w:rPr>
+        <w:t xml:space="preserve"> Class</w:t>
       </w:r>
       <w:r>
         <w:t xml:space="preserve">.  The purpose of this class is to provide checkbox functionality to show selection of items in the tree. </w:t>
@@ -9599,11 +10131,16 @@
           <w:szCs w:val="32"/>
         </w:rPr>
       </w:pPr>
-      <w:bookmarkStart w:id="59" w:name="_Toc460092258"/>
-      <w:r>
-        <w:t>TreeSelectionHierarchal Class</w:t>
-      </w:r>
-      <w:bookmarkEnd w:id="59"/>
+      <w:bookmarkStart w:id="60" w:name="_Toc460092258"/>
+      <w:proofErr w:type="spellStart"/>
+      <w:r>
+        <w:t>TreeSelectionHierarchal</w:t>
+      </w:r>
+      <w:proofErr w:type="spellEnd"/>
+      <w:r>
+        <w:t xml:space="preserve"> Class</w:t>
+      </w:r>
+      <w:bookmarkEnd w:id="60"/>
     </w:p>
     <w:p>
       <w:r>
@@ -9618,11 +10155,19 @@
       <w:r>
         <w:t xml:space="preserve"> that inherits from the </w:t>
       </w:r>
+      <w:proofErr w:type="spellStart"/>
       <w:r>
         <w:rPr>
           <w:b/>
         </w:rPr>
-        <w:t>TreeSelection Class</w:t>
+        <w:t>TreeSelection</w:t>
+      </w:r>
+      <w:proofErr w:type="spellEnd"/>
+      <w:r>
+        <w:rPr>
+          <w:b/>
+        </w:rPr>
+        <w:t xml:space="preserve"> Class</w:t>
       </w:r>
       <w:r>
         <w:t xml:space="preserve">.  The purpose of this class is to provide checkbox functionality to show selection of items in the tree.  When Items are selected the selection is propagated to its descendants.  Ancestors could also be changed to the Mixed Checkbox symbol if all descendants are not all TRUE or FALSE. </w:t>
@@ -9636,11 +10181,17 @@
           <w:szCs w:val="32"/>
         </w:rPr>
       </w:pPr>
-      <w:bookmarkStart w:id="60" w:name="_Toc460092259"/>
-      <w:r>
-        <w:t>TreeSelectionSingle Class</w:t>
-      </w:r>
-      <w:bookmarkEnd w:id="60"/>
+      <w:bookmarkStart w:id="61" w:name="_Toc460092259"/>
+      <w:proofErr w:type="spellStart"/>
+      <w:r>
+        <w:lastRenderedPageBreak/>
+        <w:t>TreeSelectionSingle</w:t>
+      </w:r>
+      <w:proofErr w:type="spellEnd"/>
+      <w:r>
+        <w:t xml:space="preserve"> Class</w:t>
+      </w:r>
+      <w:bookmarkEnd w:id="61"/>
     </w:p>
     <w:p>
       <w:pPr>
@@ -9661,11 +10212,19 @@
       <w:r>
         <w:t xml:space="preserve"> that inherits from the </w:t>
       </w:r>
+      <w:proofErr w:type="spellStart"/>
       <w:r>
         <w:rPr>
           <w:b/>
         </w:rPr>
-        <w:t>TreeSelection Class</w:t>
+        <w:t>TreeSelection</w:t>
+      </w:r>
+      <w:proofErr w:type="spellEnd"/>
+      <w:r>
+        <w:rPr>
+          <w:b/>
+        </w:rPr>
+        <w:t xml:space="preserve"> Class</w:t>
       </w:r>
       <w:r>
         <w:t xml:space="preserve">.  The purpose of this class is to provide checkbox functionality to show selection of items in the tree.  </w:t>
@@ -9674,7 +10233,15 @@
         <w:t>When</w:t>
       </w:r>
       <w:r>
-        <w:t xml:space="preserve"> a selection is made, only one item at a time in the entire list is allow to be TRUE.  All other will be forced to FALSE. </w:t>
+        <w:t xml:space="preserve"> a selection is made, only one item at a time in the entire list is </w:t>
+      </w:r>
+      <w:proofErr w:type="gramStart"/>
+      <w:r>
+        <w:t>allow</w:t>
+      </w:r>
+      <w:proofErr w:type="gramEnd"/>
+      <w:r>
+        <w:t xml:space="preserve"> to be TRUE.  All other will be forced to FALSE. </w:t>
       </w:r>
       <w:r>
         <w:t xml:space="preserve"> </w:t>
@@ -9708,8 +10275,8 @@
       <w:pPr>
         <w:pStyle w:val="Heading1"/>
       </w:pPr>
-      <w:bookmarkStart w:id="61" w:name="_Ref459232707"/>
-      <w:bookmarkStart w:id="62" w:name="_Toc460092260"/>
+      <w:bookmarkStart w:id="62" w:name="_Ref459232707"/>
+      <w:bookmarkStart w:id="63" w:name="_Toc460092260"/>
       <w:r>
         <w:lastRenderedPageBreak/>
         <w:t xml:space="preserve">QControl </w:t>
@@ -9720,9 +10287,9 @@
       <w:r>
         <w:t xml:space="preserve"> Wizard</w:t>
       </w:r>
-      <w:bookmarkEnd w:id="51"/>
-      <w:bookmarkEnd w:id="61"/>
+      <w:bookmarkEnd w:id="52"/>
       <w:bookmarkEnd w:id="62"/>
+      <w:bookmarkEnd w:id="63"/>
     </w:p>
     <w:p>
       <w:r>
@@ -9733,11 +10300,11 @@
       <w:pPr>
         <w:pStyle w:val="Heading2"/>
       </w:pPr>
-      <w:bookmarkStart w:id="63" w:name="_Toc460092261"/>
+      <w:bookmarkStart w:id="64" w:name="_Toc460092261"/>
       <w:r>
         <w:t>Step-by-Step Creation of a new QControl</w:t>
       </w:r>
-      <w:bookmarkEnd w:id="63"/>
+      <w:bookmarkEnd w:id="64"/>
     </w:p>
     <w:p>
       <w:pPr>
@@ -9794,7 +10361,7 @@
           <w:noProof/>
         </w:rPr>
         <w:drawing>
-          <wp:inline distT="0" distB="0" distL="0" distR="0" wp14:anchorId="36389460" wp14:editId="3EBAD6FB">
+          <wp:inline distT="0" distB="0" distL="0" distR="0" wp14:anchorId="2A932823" wp14:editId="6A779D08">
             <wp:extent cx="5524500" cy="4048125"/>
             <wp:effectExtent l="0" t="0" r="0" b="9525"/>
             <wp:docPr id="1" name="Picture 1"/>
@@ -9838,14 +10405,27 @@
       <w:r>
         <w:t xml:space="preserve">Figure </w:t>
       </w:r>
-      <w:fldSimple w:instr=" SEQ Figure \* ARABIC ">
-        <w:r>
-          <w:rPr>
-            <w:noProof/>
-          </w:rPr>
-          <w:t>13</w:t>
-        </w:r>
-      </w:fldSimple>
+      <w:r>
+        <w:fldChar w:fldCharType="begin"/>
+      </w:r>
+      <w:r>
+        <w:instrText xml:space="preserve"> SEQ Figure \* ARABIC </w:instrText>
+      </w:r>
+      <w:r>
+        <w:fldChar w:fldCharType="separate"/>
+      </w:r>
+      <w:r>
+        <w:rPr>
+          <w:noProof/>
+        </w:rPr>
+        <w:t>13</w:t>
+      </w:r>
+      <w:r>
+        <w:rPr>
+          <w:noProof/>
+        </w:rPr>
+        <w:fldChar w:fldCharType="end"/>
+      </w:r>
       <w:r>
         <w:t xml:space="preserve"> - Start-up Screen</w:t>
       </w:r>
@@ -9909,7 +10489,21 @@
         <w:rPr>
           <w:i/>
         </w:rPr>
-        <w:t xml:space="preserve"> off of?</w:t>
+        <w:t xml:space="preserve"> </w:t>
+      </w:r>
+      <w:proofErr w:type="gramStart"/>
+      <w:r>
+        <w:rPr>
+          <w:i/>
+        </w:rPr>
+        <w:t>off of</w:t>
+      </w:r>
+      <w:proofErr w:type="gramEnd"/>
+      <w:r>
+        <w:rPr>
+          <w:i/>
+        </w:rPr>
+        <w:t>?</w:t>
       </w:r>
     </w:p>
     <w:p>
@@ -9945,12 +10539,26 @@
         <w:rPr>
           <w:i/>
         </w:rPr>
-        <w:t>Do I want it to be based off of one control</w:t>
-      </w:r>
+        <w:t xml:space="preserve">Do I want it to be based </w:t>
+      </w:r>
+      <w:proofErr w:type="gramStart"/>
       <w:r>
         <w:rPr>
           <w:i/>
         </w:rPr>
+        <w:t>off of</w:t>
+      </w:r>
+      <w:proofErr w:type="gramEnd"/>
+      <w:r>
+        <w:rPr>
+          <w:i/>
+        </w:rPr>
+        <w:t xml:space="preserve"> one control</w:t>
+      </w:r>
+      <w:r>
+        <w:rPr>
+          <w:i/>
+        </w:rPr>
         <w:t xml:space="preserve"> or have multiple controls in a cluster?</w:t>
       </w:r>
     </w:p>
@@ -9959,6 +10567,7 @@
         <w:ind w:left="720"/>
       </w:pPr>
       <w:r>
+        <w:lastRenderedPageBreak/>
         <w:t>Select the class that best give you the correct input reference to the Constructor Method that will be created and give you the inherited properties you need.  For single controls selected the class for the correct reference.  For multiple controls select the Cluster class.</w:t>
       </w:r>
     </w:p>
@@ -9967,7 +10576,6 @@
         <w:ind w:left="720"/>
       </w:pPr>
       <w:r>
-        <w:lastRenderedPageBreak/>
         <w:t>If the class you desire to inherit from is not in the tree because it is one of your own Extended QControl Classes create</w:t>
       </w:r>
       <w:r>
@@ -10007,7 +10615,7 @@
           <w:noProof/>
         </w:rPr>
         <w:drawing>
-          <wp:inline distT="0" distB="0" distL="0" distR="0" wp14:anchorId="086B94A8" wp14:editId="50873CA0">
+          <wp:inline distT="0" distB="0" distL="0" distR="0" wp14:anchorId="09D01F57" wp14:editId="104F0182">
             <wp:extent cx="5524500" cy="4048125"/>
             <wp:effectExtent l="0" t="0" r="0" b="9525"/>
             <wp:docPr id="19" name="Picture 19"/>
@@ -10051,14 +10659,30 @@
       <w:r>
         <w:t xml:space="preserve">Figure </w:t>
       </w:r>
-      <w:fldSimple w:instr=" SEQ Figure \* ARABIC ">
-        <w:r>
-          <w:rPr>
-            <w:noProof/>
-          </w:rPr>
-          <w:t>14</w:t>
-        </w:r>
-      </w:fldSimple>
+      <w:r>
+        <w:fldChar w:fldCharType="begin"/>
+      </w:r>
+      <w:r>
+        <w:instrText xml:space="preserve"> SEQ Figu</w:instrText>
+      </w:r>
+      <w:r>
+        <w:instrText xml:space="preserve">re \* ARABIC </w:instrText>
+      </w:r>
+      <w:r>
+        <w:fldChar w:fldCharType="separate"/>
+      </w:r>
+      <w:r>
+        <w:rPr>
+          <w:noProof/>
+        </w:rPr>
+        <w:t>14</w:t>
+      </w:r>
+      <w:r>
+        <w:rPr>
+          <w:noProof/>
+        </w:rPr>
+        <w:fldChar w:fldCharType="end"/>
+      </w:r>
       <w:r>
         <w:t xml:space="preserve"> - Choose Class Inheritance</w:t>
       </w:r>
@@ -10146,6 +10770,7 @@
         <w:rPr>
           <w:i/>
         </w:rPr>
+        <w:lastRenderedPageBreak/>
         <w:t>The filename entered is not a LabVIEW Class.  The new QControl must inherit from a class that is part of the QControl Class Hierarchy.</w:t>
       </w:r>
     </w:p>
@@ -10200,7 +10825,6 @@
         <w:rPr>
           <w:i/>
         </w:rPr>
-        <w:lastRenderedPageBreak/>
         <w:t>The class selected, "%s", is not part of the QControl Class Hierarchy.  The new QControl must inherit from a class that is part of the QControl Class Hierarchy.</w:t>
       </w:r>
     </w:p>
@@ -10267,7 +10891,15 @@
         <w:t>Localized Name</w:t>
       </w:r>
       <w:r>
-        <w:t xml:space="preserve"> can be the same and are the same by default.  Also the </w:t>
+        <w:t xml:space="preserve"> can be the same and are the same by default.  </w:t>
+      </w:r>
+      <w:proofErr w:type="gramStart"/>
+      <w:r>
+        <w:t>Also</w:t>
+      </w:r>
+      <w:proofErr w:type="gramEnd"/>
+      <w:r>
+        <w:t xml:space="preserve"> the </w:t>
       </w:r>
       <w:r>
         <w:rPr>
@@ -10325,7 +10957,7 @@
           <w:noProof/>
         </w:rPr>
         <w:drawing>
-          <wp:inline distT="0" distB="0" distL="0" distR="0" wp14:anchorId="053D1354" wp14:editId="595A2D3C">
+          <wp:inline distT="0" distB="0" distL="0" distR="0" wp14:anchorId="41F994D8" wp14:editId="1ECFFA49">
             <wp:extent cx="5524500" cy="4048125"/>
             <wp:effectExtent l="0" t="0" r="0" b="9525"/>
             <wp:docPr id="22" name="Picture 22"/>
@@ -10369,14 +11001,30 @@
       <w:r>
         <w:t xml:space="preserve">Figure </w:t>
       </w:r>
-      <w:fldSimple w:instr=" SEQ Figure \* ARABIC ">
-        <w:r>
-          <w:rPr>
-            <w:noProof/>
-          </w:rPr>
-          <w:t>15</w:t>
-        </w:r>
-      </w:fldSimple>
+      <w:r>
+        <w:fldChar w:fldCharType="begin"/>
+      </w:r>
+      <w:r>
+        <w:instrText xml:space="preserve"> SEQ Figu</w:instrText>
+      </w:r>
+      <w:r>
+        <w:instrText xml:space="preserve">re \* ARABIC </w:instrText>
+      </w:r>
+      <w:r>
+        <w:fldChar w:fldCharType="separate"/>
+      </w:r>
+      <w:r>
+        <w:rPr>
+          <w:noProof/>
+        </w:rPr>
+        <w:t>15</w:t>
+      </w:r>
+      <w:r>
+        <w:rPr>
+          <w:noProof/>
+        </w:rPr>
+        <w:fldChar w:fldCharType="end"/>
+      </w:r>
       <w:r>
         <w:t xml:space="preserve"> - Class Name and Information</w:t>
       </w:r>
@@ -10391,6 +11039,7 @@
         <w:rPr>
           <w:bCs/>
         </w:rPr>
+        <w:lastRenderedPageBreak/>
         <w:t xml:space="preserve">Clicking </w:t>
       </w:r>
       <w:r>
@@ -10787,7 +11436,7 @@
         </w:rPr>
         <w:lastRenderedPageBreak/>
         <w:drawing>
-          <wp:inline distT="0" distB="0" distL="0" distR="0" wp14:anchorId="1E3337D3" wp14:editId="6D59A610">
+          <wp:inline distT="0" distB="0" distL="0" distR="0" wp14:anchorId="2BC197DD" wp14:editId="3CEBCEDB">
             <wp:extent cx="5524500" cy="4048125"/>
             <wp:effectExtent l="0" t="0" r="0" b="9525"/>
             <wp:docPr id="23" name="Picture 23"/>
@@ -10831,14 +11480,30 @@
       <w:r>
         <w:t xml:space="preserve">Figure </w:t>
       </w:r>
-      <w:fldSimple w:instr=" SEQ Figure \* ARABIC ">
-        <w:r>
-          <w:rPr>
-            <w:noProof/>
-          </w:rPr>
-          <w:t>16</w:t>
-        </w:r>
-      </w:fldSimple>
+      <w:r>
+        <w:fldChar w:fldCharType="begin"/>
+      </w:r>
+      <w:r>
+        <w:instrText xml:space="preserve"> SEQ Figure </w:instrText>
+      </w:r>
+      <w:r>
+        <w:instrText xml:space="preserve">\* ARABIC </w:instrText>
+      </w:r>
+      <w:r>
+        <w:fldChar w:fldCharType="separate"/>
+      </w:r>
+      <w:r>
+        <w:rPr>
+          <w:noProof/>
+        </w:rPr>
+        <w:t>16</w:t>
+      </w:r>
+      <w:r>
+        <w:rPr>
+          <w:noProof/>
+        </w:rPr>
+        <w:fldChar w:fldCharType="end"/>
+      </w:r>
       <w:r>
         <w:t xml:space="preserve"> - Enter Banner Text</w:t>
       </w:r>
@@ -10897,7 +11562,23 @@
         <w:t xml:space="preserve">.  </w:t>
       </w:r>
       <w:r>
-        <w:t>If launched from a Project the default path is based on the path to the project.  If launched from the LabVIEW “Getting Started Window”, the default path will be located in the user’s documents folder, in the LabVIEW Data Sub-folder.</w:t>
+        <w:t xml:space="preserve">If launched from a </w:t>
+      </w:r>
+      <w:proofErr w:type="gramStart"/>
+      <w:r>
+        <w:t>Project</w:t>
+      </w:r>
+      <w:proofErr w:type="gramEnd"/>
+      <w:r>
+        <w:t xml:space="preserve"> the default path is based on the path to the project.  If launched from the LabVIEW “Getting Started Window”, the default path will </w:t>
+      </w:r>
+      <w:proofErr w:type="gramStart"/>
+      <w:r>
+        <w:t>be located in</w:t>
+      </w:r>
+      <w:proofErr w:type="gramEnd"/>
+      <w:r>
+        <w:t xml:space="preserve"> the user’s documents folder, in the LabVIEW Data Sub-folder.</w:t>
       </w:r>
     </w:p>
     <w:p>
@@ -10955,7 +11636,7 @@
         </w:rPr>
         <w:lastRenderedPageBreak/>
         <w:drawing>
-          <wp:inline distT="0" distB="0" distL="0" distR="0" wp14:anchorId="27A0C989" wp14:editId="77778723">
+          <wp:inline distT="0" distB="0" distL="0" distR="0" wp14:anchorId="3D6B6BAB" wp14:editId="5D0E5D3B">
             <wp:extent cx="5524500" cy="4048125"/>
             <wp:effectExtent l="0" t="0" r="0" b="9525"/>
             <wp:docPr id="24" name="Picture 24"/>
@@ -10999,14 +11680,27 @@
       <w:r>
         <w:t xml:space="preserve">Figure </w:t>
       </w:r>
-      <w:fldSimple w:instr=" SEQ Figure \* ARABIC ">
-        <w:r>
-          <w:rPr>
-            <w:noProof/>
-          </w:rPr>
-          <w:t>17</w:t>
-        </w:r>
-      </w:fldSimple>
+      <w:r>
+        <w:fldChar w:fldCharType="begin"/>
+      </w:r>
+      <w:r>
+        <w:instrText xml:space="preserve"> SEQ Figure \* ARABIC </w:instrText>
+      </w:r>
+      <w:r>
+        <w:fldChar w:fldCharType="separate"/>
+      </w:r>
+      <w:r>
+        <w:rPr>
+          <w:noProof/>
+        </w:rPr>
+        <w:t>17</w:t>
+      </w:r>
+      <w:r>
+        <w:rPr>
+          <w:noProof/>
+        </w:rPr>
+        <w:fldChar w:fldCharType="end"/>
+      </w:r>
       <w:r>
         <w:t xml:space="preserve"> - Choosing the Save Location</w:t>
       </w:r>
@@ -11094,8 +11788,13 @@
         <w:t xml:space="preserve">.  If </w:t>
       </w:r>
       <w:r>
-        <w:t>a class does already exist</w:t>
-      </w:r>
+        <w:t xml:space="preserve">a class does already </w:t>
+      </w:r>
+      <w:proofErr w:type="gramStart"/>
+      <w:r>
+        <w:t>exist</w:t>
+      </w:r>
+      <w:proofErr w:type="gramEnd"/>
       <w:r>
         <w:t xml:space="preserve"> the following message appears</w:t>
       </w:r>
@@ -11124,7 +11823,21 @@
         <w:rPr>
           <w:i/>
         </w:rPr>
-        <w:t>A QControl, or other LabVIEW class with the same name, already exists at the specified path:  (%s).</w:t>
+        <w:t>A QControl, or other LabVIEW class with the same name, already exists at the specified path</w:t>
+      </w:r>
+      <w:proofErr w:type="gramStart"/>
+      <w:r>
+        <w:rPr>
+          <w:i/>
+        </w:rPr>
+        <w:t>:  (</w:t>
+      </w:r>
+      <w:proofErr w:type="gramEnd"/>
+      <w:r>
+        <w:rPr>
+          <w:i/>
+        </w:rPr>
+        <w:t>%s).</w:t>
       </w:r>
     </w:p>
     <w:p>
@@ -11168,10 +11881,16 @@
       <w:r>
         <w:t xml:space="preserve"> </w:t>
       </w:r>
-      <w:bookmarkStart w:id="64" w:name="_GoBack"/>
-      <w:bookmarkEnd w:id="64"/>
-      <w:r>
-        <w:t>does not already exist at the specified path.  If any of the members do already exist the following message appears (where %s = the path to the folder where the members are found):</w:t>
+      <w:r>
+        <w:t xml:space="preserve">does not already exist at the specified path.  If any of the members do already </w:t>
+      </w:r>
+      <w:proofErr w:type="gramStart"/>
+      <w:r>
+        <w:t>exist</w:t>
+      </w:r>
+      <w:proofErr w:type="gramEnd"/>
+      <w:r>
+        <w:t xml:space="preserve"> the following message appears (where %s = the path to the folder where the members are found):</w:t>
       </w:r>
     </w:p>
     <w:p>
@@ -11192,7 +11911,21 @@
         <w:rPr>
           <w:i/>
         </w:rPr>
-        <w:t>One or more members of a QControl already exists at the specified path:  (%s).</w:t>
+        <w:t>One or more members of a QControl already exists at the specified path</w:t>
+      </w:r>
+      <w:proofErr w:type="gramStart"/>
+      <w:r>
+        <w:rPr>
+          <w:i/>
+        </w:rPr>
+        <w:t>:  (</w:t>
+      </w:r>
+      <w:proofErr w:type="gramEnd"/>
+      <w:r>
+        <w:rPr>
+          <w:i/>
+        </w:rPr>
+        <w:t>%s).</w:t>
       </w:r>
     </w:p>
     <w:p>
@@ -11250,7 +11983,6 @@
         <w:rPr>
           <w:rStyle w:val="IntenseReference"/>
         </w:rPr>
-        <w:lastRenderedPageBreak/>
         <w:t>Create Class</w:t>
       </w:r>
     </w:p>
@@ -11307,7 +12039,15 @@
         <w:t>.</w:t>
       </w:r>
       <w:r>
-        <w:t xml:space="preserve">  If any errors do occur they will be displayed in an error dialog.  </w:t>
+        <w:t xml:space="preserve">  If any errors do </w:t>
+      </w:r>
+      <w:proofErr w:type="gramStart"/>
+      <w:r>
+        <w:t>occur</w:t>
+      </w:r>
+      <w:proofErr w:type="gramEnd"/>
+      <w:r>
+        <w:t xml:space="preserve"> they will be displayed in an error dialog.  </w:t>
       </w:r>
     </w:p>
     <w:p>
@@ -11397,7 +12137,15 @@
         <w:ind w:left="720"/>
       </w:pPr>
       <w:r>
-        <w:t xml:space="preserve">If the wizard was launched from a Project the </w:t>
+        <w:t xml:space="preserve">If the wizard was launched from a </w:t>
+      </w:r>
+      <w:proofErr w:type="gramStart"/>
+      <w:r>
+        <w:t>Project</w:t>
+      </w:r>
+      <w:proofErr w:type="gramEnd"/>
+      <w:r>
+        <w:t xml:space="preserve"> the </w:t>
       </w:r>
       <w:r>
         <w:t>new QControl should be added to the project</w:t>
@@ -11467,8 +12215,9 @@
         <w:rPr>
           <w:noProof/>
         </w:rPr>
+        <w:lastRenderedPageBreak/>
         <w:drawing>
-          <wp:inline distT="0" distB="0" distL="0" distR="0" wp14:anchorId="1F2429E8" wp14:editId="49687F4C">
+          <wp:inline distT="0" distB="0" distL="0" distR="0" wp14:anchorId="0B1B7FAC" wp14:editId="38FD97CA">
             <wp:extent cx="5524500" cy="4048125"/>
             <wp:effectExtent l="0" t="0" r="0" b="9525"/>
             <wp:docPr id="25" name="Picture 25"/>
@@ -11512,14 +12261,30 @@
       <w:r>
         <w:t xml:space="preserve">Figure </w:t>
       </w:r>
-      <w:fldSimple w:instr=" SEQ Figure \* ARABIC ">
-        <w:r>
-          <w:rPr>
-            <w:noProof/>
-          </w:rPr>
-          <w:t>18</w:t>
-        </w:r>
-      </w:fldSimple>
+      <w:r>
+        <w:fldChar w:fldCharType="begin"/>
+      </w:r>
+      <w:r>
+        <w:instrText xml:space="preserve"> SEQ Figure \* </w:instrText>
+      </w:r>
+      <w:r>
+        <w:instrText xml:space="preserve">ARABIC </w:instrText>
+      </w:r>
+      <w:r>
+        <w:fldChar w:fldCharType="separate"/>
+      </w:r>
+      <w:r>
+        <w:rPr>
+          <w:noProof/>
+        </w:rPr>
+        <w:t>18</w:t>
+      </w:r>
+      <w:r>
+        <w:rPr>
+          <w:noProof/>
+        </w:rPr>
+        <w:fldChar w:fldCharType="end"/>
+      </w:r>
       <w:r>
         <w:t xml:space="preserve"> - Creating Class, Creation Complete</w:t>
       </w:r>
@@ -11544,7 +12309,6 @@
         <w:rPr>
           <w:rStyle w:val="IntenseReference"/>
         </w:rPr>
-        <w:lastRenderedPageBreak/>
         <w:t>Explore to Class</w:t>
       </w:r>
     </w:p>
@@ -11557,7 +12321,7 @@
           <w:noProof/>
         </w:rPr>
         <w:drawing>
-          <wp:inline distT="0" distB="0" distL="0" distR="0" wp14:anchorId="3A4A285A" wp14:editId="7D25F026">
+          <wp:inline distT="0" distB="0" distL="0" distR="0" wp14:anchorId="73B503F6" wp14:editId="0265DD92">
             <wp:extent cx="5895975" cy="2428875"/>
             <wp:effectExtent l="0" t="0" r="9525" b="9525"/>
             <wp:docPr id="18" name="Picture 18"/>
@@ -11709,15 +12473,36 @@
         <w:rPr>
           <w:i/>
         </w:rPr>
-        <w:t>State Data.ctl</w:t>
-      </w:r>
+        <w:t xml:space="preserve">State </w:t>
+      </w:r>
+      <w:proofErr w:type="spellStart"/>
+      <w:r>
+        <w:rPr>
+          <w:i/>
+        </w:rPr>
+        <w:t>Data.ctl</w:t>
+      </w:r>
+      <w:proofErr w:type="spellEnd"/>
     </w:p>
     <w:p>
       <w:pPr>
         <w:ind w:left="720"/>
       </w:pPr>
-      <w:r>
-        <w:t>Also as many VIs as needed can be created for the Event Handler as SubVIs; Private, Protected, and Public Methods; and Properties.</w:t>
+      <w:proofErr w:type="gramStart"/>
+      <w:r>
+        <w:t>Also</w:t>
+      </w:r>
+      <w:proofErr w:type="gramEnd"/>
+      <w:r>
+        <w:t xml:space="preserve"> as many VIs as needed can be created for the Event Handler as </w:t>
+      </w:r>
+      <w:proofErr w:type="spellStart"/>
+      <w:r>
+        <w:t>SubVIs</w:t>
+      </w:r>
+      <w:proofErr w:type="spellEnd"/>
+      <w:r>
+        <w:t>; Private, Protected, and Public Methods; and Properties.</w:t>
       </w:r>
       <w:r>
         <w:t xml:space="preserve">  Read previous section of this document to learn more details of the function of each of these methods.</w:t>
@@ -11744,9 +12529,8 @@
         <w:rPr>
           <w:noProof/>
         </w:rPr>
-        <w:lastRenderedPageBreak/>
         <w:drawing>
-          <wp:inline distT="0" distB="0" distL="0" distR="0" wp14:anchorId="306B0E78" wp14:editId="1616E97D">
+          <wp:inline distT="0" distB="0" distL="0" distR="0" wp14:anchorId="18F1DE6B" wp14:editId="11EE6114">
             <wp:extent cx="2009775" cy="3505200"/>
             <wp:effectExtent l="0" t="0" r="9525" b="0"/>
             <wp:docPr id="20" name="Picture 20"/>
@@ -11790,14 +12574,27 @@
       <w:r>
         <w:t xml:space="preserve">Figure </w:t>
       </w:r>
-      <w:fldSimple w:instr=" SEQ Figure \* ARABIC ">
-        <w:r>
-          <w:rPr>
-            <w:noProof/>
-          </w:rPr>
-          <w:t>19</w:t>
-        </w:r>
-      </w:fldSimple>
+      <w:r>
+        <w:fldChar w:fldCharType="begin"/>
+      </w:r>
+      <w:r>
+        <w:instrText xml:space="preserve"> SEQ Figure \* ARABIC </w:instrText>
+      </w:r>
+      <w:r>
+        <w:fldChar w:fldCharType="separate"/>
+      </w:r>
+      <w:r>
+        <w:rPr>
+          <w:noProof/>
+        </w:rPr>
+        <w:t>19</w:t>
+      </w:r>
+      <w:r>
+        <w:rPr>
+          <w:noProof/>
+        </w:rPr>
+        <w:fldChar w:fldCharType="end"/>
+      </w:r>
       <w:r>
         <w:t xml:space="preserve"> - Basic Starting Structure created by the QControl Wizard</w:t>
       </w:r>
@@ -11860,11 +12657,20 @@
         <w:t>The QControl Creation Wizard Class is open source and the wizard, itself, uses the some Extended QControl Classes to show an example of usage.  It inherits from the Dialog Class and uses sibling classes Warning Dialog and Error Dialog.</w:t>
       </w:r>
       <w:r>
-        <w:t xml:space="preserve">  It also uses the QControl Creation Class to actually </w:t>
+        <w:t xml:space="preserve">  It also uses the QControl </w:t>
+      </w:r>
+      <w:r>
+        <w:lastRenderedPageBreak/>
+        <w:t xml:space="preserve">Creation Class to </w:t>
+      </w:r>
+      <w:proofErr w:type="gramStart"/>
+      <w:r>
+        <w:t xml:space="preserve">actually </w:t>
       </w:r>
       <w:r>
         <w:t>create</w:t>
       </w:r>
+      <w:proofErr w:type="gramEnd"/>
       <w:r>
         <w:t xml:space="preserve"> the QControl Class and to carry out Pre-check on the New QControl Information.</w:t>
       </w:r>
@@ -11908,7 +12714,15 @@
         <w:t xml:space="preserve">behind the </w:t>
       </w:r>
       <w:r>
-        <w:t>wizard.  If the necessary information is passed to it, it can be ran independently of the wizard</w:t>
+        <w:t xml:space="preserve">wizard.  If the necessary information is passed to it, it can be </w:t>
+      </w:r>
+      <w:proofErr w:type="gramStart"/>
+      <w:r>
+        <w:t>ran</w:t>
+      </w:r>
+      <w:proofErr w:type="gramEnd"/>
+      <w:r>
+        <w:t xml:space="preserve"> independently of the wizard</w:t>
       </w:r>
       <w:r>
         <w:t xml:space="preserve"> or a new wizard could be created</w:t>
@@ -11920,7 +12734,15 @@
         <w:t xml:space="preserve">  </w:t>
       </w:r>
       <w:r>
-        <w:t>The creations is started by giving the correct inputs to and launching the QControl Creator Main Method.</w:t>
+        <w:t xml:space="preserve">The creations </w:t>
+      </w:r>
+      <w:proofErr w:type="gramStart"/>
+      <w:r>
+        <w:t>is</w:t>
+      </w:r>
+      <w:proofErr w:type="gramEnd"/>
+      <w:r>
+        <w:t xml:space="preserve"> started by giving the correct inputs to and launching the QControl Creator Main Method.</w:t>
       </w:r>
     </w:p>
     <w:p>
@@ -11971,8 +12793,23 @@
     </w:p>
     <w:p>
       <w:r>
-        <w:lastRenderedPageBreak/>
-        <w:t xml:space="preserve">The inputs of the StatusUpdate and CreatorComplete </w:t>
+        <w:t xml:space="preserve">The inputs of the </w:t>
+      </w:r>
+      <w:proofErr w:type="spellStart"/>
+      <w:r>
+        <w:t>StatusUpdate</w:t>
+      </w:r>
+      <w:proofErr w:type="spellEnd"/>
+      <w:r>
+        <w:t xml:space="preserve"> and </w:t>
+      </w:r>
+      <w:proofErr w:type="spellStart"/>
+      <w:r>
+        <w:t>CreatorComplete</w:t>
+      </w:r>
+      <w:proofErr w:type="spellEnd"/>
+      <w:r>
+        <w:t xml:space="preserve"> </w:t>
       </w:r>
       <w:r>
         <w:t xml:space="preserve">User Events </w:t>
@@ -11983,7 +12820,15 @@
     </w:p>
     <w:p>
       <w:r>
-        <w:t>The output of the method is the CreatorRefnum which is used by the QControl Creation Complete Method.</w:t>
+        <w:t xml:space="preserve">The output of the method is the </w:t>
+      </w:r>
+      <w:proofErr w:type="spellStart"/>
+      <w:r>
+        <w:t>CreatorRefnum</w:t>
+      </w:r>
+      <w:proofErr w:type="spellEnd"/>
+      <w:r>
+        <w:t xml:space="preserve"> which is used by the QControl Creation Complete Method.</w:t>
       </w:r>
     </w:p>
     <w:p>
@@ -11996,7 +12841,7 @@
           <w:noProof/>
         </w:rPr>
         <w:drawing>
-          <wp:inline distT="0" distB="0" distL="0" distR="0">
+          <wp:inline distT="0" distB="0" distL="0" distR="0" wp14:anchorId="010EFB36" wp14:editId="36C7E9E9">
             <wp:extent cx="4005580" cy="1143000"/>
             <wp:effectExtent l="0" t="0" r="0" b="0"/>
             <wp:docPr id="27" name="Picture 27"/>
@@ -12053,14 +12898,27 @@
       <w:r>
         <w:t xml:space="preserve">Figure </w:t>
       </w:r>
-      <w:fldSimple w:instr=" SEQ Figure \* ARABIC ">
-        <w:r>
-          <w:rPr>
-            <w:noProof/>
-          </w:rPr>
-          <w:t>20</w:t>
-        </w:r>
-      </w:fldSimple>
+      <w:r>
+        <w:fldChar w:fldCharType="begin"/>
+      </w:r>
+      <w:r>
+        <w:instrText xml:space="preserve"> SEQ Figure \* ARABIC </w:instrText>
+      </w:r>
+      <w:r>
+        <w:fldChar w:fldCharType="separate"/>
+      </w:r>
+      <w:r>
+        <w:rPr>
+          <w:noProof/>
+        </w:rPr>
+        <w:t>20</w:t>
+      </w:r>
+      <w:r>
+        <w:rPr>
+          <w:noProof/>
+        </w:rPr>
+        <w:fldChar w:fldCharType="end"/>
+      </w:r>
       <w:r>
         <w:t xml:space="preserve"> </w:t>
       </w:r>
@@ -12087,7 +12945,15 @@
     </w:p>
     <w:p>
       <w:r>
-        <w:t xml:space="preserve">In the case that the CreatorComplete </w:t>
+        <w:t xml:space="preserve">In the case that the </w:t>
+      </w:r>
+      <w:proofErr w:type="spellStart"/>
+      <w:r>
+        <w:t>CreatorComplete</w:t>
+      </w:r>
+      <w:proofErr w:type="spellEnd"/>
+      <w:r>
+        <w:t xml:space="preserve"> </w:t>
       </w:r>
       <w:r>
         <w:t xml:space="preserve">User Event </w:t>
@@ -12099,7 +12965,15 @@
         <w:t xml:space="preserve"> case</w:t>
       </w:r>
       <w:r>
-        <w:t>.  This is the method that retrieves any error the occurred during the script.  The input is the same CreatorRefnum that was the output of the QControl Creator Main Method.</w:t>
+        <w:t xml:space="preserve">.  This is the method that retrieves any error the occurred during the script.  The input is the same </w:t>
+      </w:r>
+      <w:proofErr w:type="spellStart"/>
+      <w:r>
+        <w:t>CreatorRefnum</w:t>
+      </w:r>
+      <w:proofErr w:type="spellEnd"/>
+      <w:r>
+        <w:t xml:space="preserve"> that was the output of the QControl Creator Main Method.</w:t>
       </w:r>
       <w:r>
         <w:t xml:space="preserve">  The output of this method is the error that occurred, if any.</w:t>
@@ -12115,7 +12989,7 @@
           <w:noProof/>
         </w:rPr>
         <w:drawing>
-          <wp:inline distT="0" distB="0" distL="0" distR="0" wp14:anchorId="6D9A73B6" wp14:editId="59560719">
+          <wp:inline distT="0" distB="0" distL="0" distR="0" wp14:anchorId="2E655854" wp14:editId="00FA54CD">
             <wp:extent cx="3627755" cy="725805"/>
             <wp:effectExtent l="0" t="0" r="0" b="0"/>
             <wp:docPr id="28" name="Picture 28"/>
@@ -12172,14 +13046,27 @@
       <w:r>
         <w:t xml:space="preserve">Figure </w:t>
       </w:r>
-      <w:fldSimple w:instr=" SEQ Figure \* ARABIC ">
-        <w:r>
-          <w:rPr>
-            <w:noProof/>
-          </w:rPr>
-          <w:t>21</w:t>
-        </w:r>
-      </w:fldSimple>
+      <w:r>
+        <w:fldChar w:fldCharType="begin"/>
+      </w:r>
+      <w:r>
+        <w:instrText xml:space="preserve"> SEQ Figure \* ARABIC </w:instrText>
+      </w:r>
+      <w:r>
+        <w:fldChar w:fldCharType="separate"/>
+      </w:r>
+      <w:r>
+        <w:rPr>
+          <w:noProof/>
+        </w:rPr>
+        <w:t>21</w:t>
+      </w:r>
+      <w:r>
+        <w:rPr>
+          <w:noProof/>
+        </w:rPr>
+        <w:fldChar w:fldCharType="end"/>
+      </w:r>
       <w:r>
         <w:t xml:space="preserve"> - Connector Pane of the QControl Creator Complete Method</w:t>
       </w:r>
@@ -12189,6 +13076,7 @@
         <w:pStyle w:val="Heading4"/>
       </w:pPr>
       <w:r>
+        <w:lastRenderedPageBreak/>
         <w:t>Other Public Methods</w:t>
       </w:r>
     </w:p>
@@ -12276,7 +13164,7 @@
 </file>
 
 <file path=word/endnotes.xml><?xml version="1.0" encoding="utf-8"?>
-<w:endnotes xmlns:wpc="http://schemas.microsoft.com/office/word/2010/wordprocessingCanvas" xmlns:mc="http://schemas.openxmlformats.org/markup-compatibility/2006" xmlns:o="urn:schemas-microsoft-com:office:office" xmlns:r="http://schemas.openxmlformats.org/officeDocument/2006/relationships" xmlns:m="http://schemas.openxmlformats.org/officeDocument/2006/math" xmlns:v="urn:schemas-microsoft-com:vml" xmlns:wp14="http://schemas.microsoft.com/office/word/2010/wordprocessingDrawing" xmlns:wp="http://schemas.openxmlformats.org/drawingml/2006/wordprocessingDrawing" xmlns:w10="urn:schemas-microsoft-com:office:word" xmlns:w="http://schemas.openxmlformats.org/wordprocessingml/2006/main" xmlns:w14="http://schemas.microsoft.com/office/word/2010/wordml" xmlns:w15="http://schemas.microsoft.com/office/word/2012/wordml" xmlns:wpg="http://schemas.microsoft.com/office/word/2010/wordprocessingGroup" xmlns:wpi="http://schemas.microsoft.com/office/word/2010/wordprocessingInk" xmlns:wne="http://schemas.microsoft.com/office/word/2006/wordml" xmlns:wps="http://schemas.microsoft.com/office/word/2010/wordprocessingShape" mc:Ignorable="w14 w15 wp14">
+<w:endnotes xmlns:wpc="http://schemas.microsoft.com/office/word/2010/wordprocessingCanvas" xmlns:cx="http://schemas.microsoft.com/office/drawing/2014/chartex" xmlns:cx1="http://schemas.microsoft.com/office/drawing/2015/9/8/chartex" xmlns:cx2="http://schemas.microsoft.com/office/drawing/2015/10/21/chartex" xmlns:cx3="http://schemas.microsoft.com/office/drawing/2016/5/9/chartex" xmlns:cx4="http://schemas.microsoft.com/office/drawing/2016/5/10/chartex" xmlns:cx5="http://schemas.microsoft.com/office/drawing/2016/5/11/chartex" xmlns:cx6="http://schemas.microsoft.com/office/drawing/2016/5/12/chartex" xmlns:cx7="http://schemas.microsoft.com/office/drawing/2016/5/13/chartex" xmlns:cx8="http://schemas.microsoft.com/office/drawing/2016/5/14/chartex" xmlns:mc="http://schemas.openxmlformats.org/markup-compatibility/2006" xmlns:aink="http://schemas.microsoft.com/office/drawing/2016/ink" xmlns:am3d="http://schemas.microsoft.com/office/drawing/2017/model3d" xmlns:o="urn:schemas-microsoft-com:office:office" xmlns:r="http://schemas.openxmlformats.org/officeDocument/2006/relationships" xmlns:m="http://schemas.openxmlformats.org/officeDocument/2006/math" xmlns:v="urn:schemas-microsoft-com:vml" xmlns:wp14="http://schemas.microsoft.com/office/word/2010/wordprocessingDrawing" xmlns:wp="http://schemas.openxmlformats.org/drawingml/2006/wordprocessingDrawing" xmlns:w10="urn:schemas-microsoft-com:office:word" xmlns:w="http://schemas.openxmlformats.org/wordprocessingml/2006/main" xmlns:w14="http://schemas.microsoft.com/office/word/2010/wordml" xmlns:w15="http://schemas.microsoft.com/office/word/2012/wordml" xmlns:w16cid="http://schemas.microsoft.com/office/word/2016/wordml/cid" xmlns:w16se="http://schemas.microsoft.com/office/word/2015/wordml/symex" xmlns:wpg="http://schemas.microsoft.com/office/word/2010/wordprocessingGroup" xmlns:wpi="http://schemas.microsoft.com/office/word/2010/wordprocessingInk" xmlns:wne="http://schemas.microsoft.com/office/word/2006/wordml" xmlns:wps="http://schemas.microsoft.com/office/word/2010/wordprocessingShape" mc:Ignorable="w14 w15 w16se w16cid wp14">
   <w:endnote w:type="separator" w:id="-1">
     <w:p>
       <w:pPr>
@@ -12301,7 +13189,7 @@
 </file>
 
 <file path=word/footer1.xml><?xml version="1.0" encoding="utf-8"?>
-<w:ftr xmlns:wpc="http://schemas.microsoft.com/office/word/2010/wordprocessingCanvas" xmlns:mc="http://schemas.openxmlformats.org/markup-compatibility/2006" xmlns:o="urn:schemas-microsoft-com:office:office" xmlns:r="http://schemas.openxmlformats.org/officeDocument/2006/relationships" xmlns:m="http://schemas.openxmlformats.org/officeDocument/2006/math" xmlns:v="urn:schemas-microsoft-com:vml" xmlns:wp14="http://schemas.microsoft.com/office/word/2010/wordprocessingDrawing" xmlns:wp="http://schemas.openxmlformats.org/drawingml/2006/wordprocessingDrawing" xmlns:w10="urn:schemas-microsoft-com:office:word" xmlns:w="http://schemas.openxmlformats.org/wordprocessingml/2006/main" xmlns:w14="http://schemas.microsoft.com/office/word/2010/wordml" xmlns:w15="http://schemas.microsoft.com/office/word/2012/wordml" xmlns:wpg="http://schemas.microsoft.com/office/word/2010/wordprocessingGroup" xmlns:wpi="http://schemas.microsoft.com/office/word/2010/wordprocessingInk" xmlns:wne="http://schemas.microsoft.com/office/word/2006/wordml" xmlns:wps="http://schemas.microsoft.com/office/word/2010/wordprocessingShape" mc:Ignorable="w14 w15 wp14">
+<w:ftr xmlns:wpc="http://schemas.microsoft.com/office/word/2010/wordprocessingCanvas" xmlns:cx="http://schemas.microsoft.com/office/drawing/2014/chartex" xmlns:cx1="http://schemas.microsoft.com/office/drawing/2015/9/8/chartex" xmlns:cx2="http://schemas.microsoft.com/office/drawing/2015/10/21/chartex" xmlns:cx3="http://schemas.microsoft.com/office/drawing/2016/5/9/chartex" xmlns:cx4="http://schemas.microsoft.com/office/drawing/2016/5/10/chartex" xmlns:cx5="http://schemas.microsoft.com/office/drawing/2016/5/11/chartex" xmlns:cx6="http://schemas.microsoft.com/office/drawing/2016/5/12/chartex" xmlns:cx7="http://schemas.microsoft.com/office/drawing/2016/5/13/chartex" xmlns:cx8="http://schemas.microsoft.com/office/drawing/2016/5/14/chartex" xmlns:mc="http://schemas.openxmlformats.org/markup-compatibility/2006" xmlns:aink="http://schemas.microsoft.com/office/drawing/2016/ink" xmlns:am3d="http://schemas.microsoft.com/office/drawing/2017/model3d" xmlns:o="urn:schemas-microsoft-com:office:office" xmlns:r="http://schemas.openxmlformats.org/officeDocument/2006/relationships" xmlns:m="http://schemas.openxmlformats.org/officeDocument/2006/math" xmlns:v="urn:schemas-microsoft-com:vml" xmlns:wp14="http://schemas.microsoft.com/office/word/2010/wordprocessingDrawing" xmlns:wp="http://schemas.openxmlformats.org/drawingml/2006/wordprocessingDrawing" xmlns:w10="urn:schemas-microsoft-com:office:word" xmlns:w="http://schemas.openxmlformats.org/wordprocessingml/2006/main" xmlns:w14="http://schemas.microsoft.com/office/word/2010/wordml" xmlns:w15="http://schemas.microsoft.com/office/word/2012/wordml" xmlns:w16cid="http://schemas.microsoft.com/office/word/2016/wordml/cid" xmlns:w16se="http://schemas.microsoft.com/office/word/2015/wordml/symex" xmlns:wpg="http://schemas.microsoft.com/office/word/2010/wordprocessingGroup" xmlns:wpi="http://schemas.microsoft.com/office/word/2010/wordprocessingInk" xmlns:wne="http://schemas.microsoft.com/office/word/2006/wordml" xmlns:wps="http://schemas.microsoft.com/office/word/2010/wordprocessingShape" mc:Ignorable="w14 w15 w16se w16cid wp14">
   <w:p>
     <w:pPr>
       <w:pStyle w:val="Footer"/>
@@ -12328,6 +13216,7 @@
         <w:dataBinding w:prefixMappings="xmlns:ns0='http://purl.org/dc/elements/1.1/' xmlns:ns1='http://schemas.openxmlformats.org/package/2006/metadata/core-properties' " w:xpath="/ns1:coreProperties[1]/ns0:creator[1]" w:storeItemID="{6C3C8BC8-F283-45AE-878A-BAB7291924A1}"/>
         <w:text/>
       </w:sdtPr>
+      <w:sdtEndPr/>
       <w:sdtContent>
         <w:r>
           <w:rPr>
@@ -12496,6 +13385,7 @@
         <w:dataBinding w:prefixMappings="xmlns:ns0='http://purl.org/dc/elements/1.1/' xmlns:ns1='http://schemas.openxmlformats.org/package/2006/metadata/core-properties' " w:xpath="/ns1:coreProperties[1]/ns0:title[1]" w:storeItemID="{6C3C8BC8-F283-45AE-878A-BAB7291924A1}"/>
         <w:text/>
       </w:sdtPr>
+      <w:sdtEndPr/>
       <w:sdtContent>
         <w:r>
           <w:rPr>
@@ -12524,7 +13414,23 @@
         <w:sz w:val="18"/>
         <w:szCs w:val="18"/>
       </w:rPr>
-      <w:t xml:space="preserve">©2016 </w:t>
+      <w:t>©2016</w:t>
+    </w:r>
+    <w:r>
+      <w:rPr>
+        <w:color w:val="595959" w:themeColor="text1" w:themeTint="A6"/>
+        <w:sz w:val="18"/>
+        <w:szCs w:val="18"/>
+      </w:rPr>
+      <w:t>, 2019</w:t>
+    </w:r>
+    <w:r>
+      <w:rPr>
+        <w:color w:val="595959" w:themeColor="text1" w:themeTint="A6"/>
+        <w:sz w:val="18"/>
+        <w:szCs w:val="18"/>
+      </w:rPr>
+      <w:t xml:space="preserve"> </w:t>
     </w:r>
     <w:r>
       <w:rPr>
@@ -12547,7 +13453,7 @@
 </file>
 
 <file path=word/footer2.xml><?xml version="1.0" encoding="utf-8"?>
-<w:ftr xmlns:wpc="http://schemas.microsoft.com/office/word/2010/wordprocessingCanvas" xmlns:mc="http://schemas.openxmlformats.org/markup-compatibility/2006" xmlns:o="urn:schemas-microsoft-com:office:office" xmlns:r="http://schemas.openxmlformats.org/officeDocument/2006/relationships" xmlns:m="http://schemas.openxmlformats.org/officeDocument/2006/math" xmlns:v="urn:schemas-microsoft-com:vml" xmlns:wp14="http://schemas.microsoft.com/office/word/2010/wordprocessingDrawing" xmlns:wp="http://schemas.openxmlformats.org/drawingml/2006/wordprocessingDrawing" xmlns:w10="urn:schemas-microsoft-com:office:word" xmlns:w="http://schemas.openxmlformats.org/wordprocessingml/2006/main" xmlns:w14="http://schemas.microsoft.com/office/word/2010/wordml" xmlns:w15="http://schemas.microsoft.com/office/word/2012/wordml" xmlns:wpg="http://schemas.microsoft.com/office/word/2010/wordprocessingGroup" xmlns:wpi="http://schemas.microsoft.com/office/word/2010/wordprocessingInk" xmlns:wne="http://schemas.microsoft.com/office/word/2006/wordml" xmlns:wps="http://schemas.microsoft.com/office/word/2010/wordprocessingShape" mc:Ignorable="w14 w15 wp14">
+<w:ftr xmlns:wpc="http://schemas.microsoft.com/office/word/2010/wordprocessingCanvas" xmlns:cx="http://schemas.microsoft.com/office/drawing/2014/chartex" xmlns:cx1="http://schemas.microsoft.com/office/drawing/2015/9/8/chartex" xmlns:cx2="http://schemas.microsoft.com/office/drawing/2015/10/21/chartex" xmlns:cx3="http://schemas.microsoft.com/office/drawing/2016/5/9/chartex" xmlns:cx4="http://schemas.microsoft.com/office/drawing/2016/5/10/chartex" xmlns:cx5="http://schemas.microsoft.com/office/drawing/2016/5/11/chartex" xmlns:cx6="http://schemas.microsoft.com/office/drawing/2016/5/12/chartex" xmlns:cx7="http://schemas.microsoft.com/office/drawing/2016/5/13/chartex" xmlns:cx8="http://schemas.microsoft.com/office/drawing/2016/5/14/chartex" xmlns:mc="http://schemas.openxmlformats.org/markup-compatibility/2006" xmlns:aink="http://schemas.microsoft.com/office/drawing/2016/ink" xmlns:am3d="http://schemas.microsoft.com/office/drawing/2017/model3d" xmlns:o="urn:schemas-microsoft-com:office:office" xmlns:r="http://schemas.openxmlformats.org/officeDocument/2006/relationships" xmlns:m="http://schemas.openxmlformats.org/officeDocument/2006/math" xmlns:v="urn:schemas-microsoft-com:vml" xmlns:wp14="http://schemas.microsoft.com/office/word/2010/wordprocessingDrawing" xmlns:wp="http://schemas.openxmlformats.org/drawingml/2006/wordprocessingDrawing" xmlns:w10="urn:schemas-microsoft-com:office:word" xmlns:w="http://schemas.openxmlformats.org/wordprocessingml/2006/main" xmlns:w14="http://schemas.microsoft.com/office/word/2010/wordml" xmlns:w15="http://schemas.microsoft.com/office/word/2012/wordml" xmlns:w16cid="http://schemas.microsoft.com/office/word/2016/wordml/cid" xmlns:w16se="http://schemas.microsoft.com/office/word/2015/wordml/symex" xmlns:wpg="http://schemas.microsoft.com/office/word/2010/wordprocessingGroup" xmlns:wpi="http://schemas.microsoft.com/office/word/2010/wordprocessingInk" xmlns:wne="http://schemas.microsoft.com/office/word/2006/wordml" xmlns:wps="http://schemas.microsoft.com/office/word/2010/wordprocessingShape" mc:Ignorable="w14 w15 w16se w16cid wp14">
   <w:p>
     <w:pPr>
       <w:pStyle w:val="Footer"/>
@@ -12564,7 +13470,23 @@
         <w:sz w:val="18"/>
         <w:szCs w:val="18"/>
       </w:rPr>
-      <w:t xml:space="preserve">©2016 </w:t>
+      <w:t>©2016</w:t>
+    </w:r>
+    <w:r>
+      <w:rPr>
+        <w:color w:val="595959" w:themeColor="text1" w:themeTint="A6"/>
+        <w:sz w:val="18"/>
+        <w:szCs w:val="18"/>
+      </w:rPr>
+      <w:t>, 2019</w:t>
+    </w:r>
+    <w:r>
+      <w:rPr>
+        <w:color w:val="595959" w:themeColor="text1" w:themeTint="A6"/>
+        <w:sz w:val="18"/>
+        <w:szCs w:val="18"/>
+      </w:rPr>
+      <w:t xml:space="preserve"> </w:t>
     </w:r>
     <w:r>
       <w:rPr>
@@ -12587,7 +13509,7 @@
 </file>
 
 <file path=word/footnotes.xml><?xml version="1.0" encoding="utf-8"?>
-<w:footnotes xmlns:wpc="http://schemas.microsoft.com/office/word/2010/wordprocessingCanvas" xmlns:mc="http://schemas.openxmlformats.org/markup-compatibility/2006" xmlns:o="urn:schemas-microsoft-com:office:office" xmlns:r="http://schemas.openxmlformats.org/officeDocument/2006/relationships" xmlns:m="http://schemas.openxmlformats.org/officeDocument/2006/math" xmlns:v="urn:schemas-microsoft-com:vml" xmlns:wp14="http://schemas.microsoft.com/office/word/2010/wordprocessingDrawing" xmlns:wp="http://schemas.openxmlformats.org/drawingml/2006/wordprocessingDrawing" xmlns:w10="urn:schemas-microsoft-com:office:word" xmlns:w="http://schemas.openxmlformats.org/wordprocessingml/2006/main" xmlns:w14="http://schemas.microsoft.com/office/word/2010/wordml" xmlns:w15="http://schemas.microsoft.com/office/word/2012/wordml" xmlns:wpg="http://schemas.microsoft.com/office/word/2010/wordprocessingGroup" xmlns:wpi="http://schemas.microsoft.com/office/word/2010/wordprocessingInk" xmlns:wne="http://schemas.microsoft.com/office/word/2006/wordml" xmlns:wps="http://schemas.microsoft.com/office/word/2010/wordprocessingShape" mc:Ignorable="w14 w15 wp14">
+<w:footnotes xmlns:wpc="http://schemas.microsoft.com/office/word/2010/wordprocessingCanvas" xmlns:cx="http://schemas.microsoft.com/office/drawing/2014/chartex" xmlns:cx1="http://schemas.microsoft.com/office/drawing/2015/9/8/chartex" xmlns:cx2="http://schemas.microsoft.com/office/drawing/2015/10/21/chartex" xmlns:cx3="http://schemas.microsoft.com/office/drawing/2016/5/9/chartex" xmlns:cx4="http://schemas.microsoft.com/office/drawing/2016/5/10/chartex" xmlns:cx5="http://schemas.microsoft.com/office/drawing/2016/5/11/chartex" xmlns:cx6="http://schemas.microsoft.com/office/drawing/2016/5/12/chartex" xmlns:cx7="http://schemas.microsoft.com/office/drawing/2016/5/13/chartex" xmlns:cx8="http://schemas.microsoft.com/office/drawing/2016/5/14/chartex" xmlns:mc="http://schemas.openxmlformats.org/markup-compatibility/2006" xmlns:aink="http://schemas.microsoft.com/office/drawing/2016/ink" xmlns:am3d="http://schemas.microsoft.com/office/drawing/2017/model3d" xmlns:o="urn:schemas-microsoft-com:office:office" xmlns:r="http://schemas.openxmlformats.org/officeDocument/2006/relationships" xmlns:m="http://schemas.openxmlformats.org/officeDocument/2006/math" xmlns:v="urn:schemas-microsoft-com:vml" xmlns:wp14="http://schemas.microsoft.com/office/word/2010/wordprocessingDrawing" xmlns:wp="http://schemas.openxmlformats.org/drawingml/2006/wordprocessingDrawing" xmlns:w10="urn:schemas-microsoft-com:office:word" xmlns:w="http://schemas.openxmlformats.org/wordprocessingml/2006/main" xmlns:w14="http://schemas.microsoft.com/office/word/2010/wordml" xmlns:w15="http://schemas.microsoft.com/office/word/2012/wordml" xmlns:w16cid="http://schemas.microsoft.com/office/word/2016/wordml/cid" xmlns:w16se="http://schemas.microsoft.com/office/word/2015/wordml/symex" xmlns:wpg="http://schemas.microsoft.com/office/word/2010/wordprocessingGroup" xmlns:wpi="http://schemas.microsoft.com/office/word/2010/wordprocessingInk" xmlns:wne="http://schemas.microsoft.com/office/word/2006/wordml" xmlns:wps="http://schemas.microsoft.com/office/word/2010/wordprocessingShape" mc:Ignorable="w14 w15 w16se w16cid wp14">
   <w:footnote w:type="separator" w:id="-1">
     <w:p>
       <w:pPr>
@@ -12612,7 +13534,7 @@
 </file>
 
 <file path=word/numbering.xml><?xml version="1.0" encoding="utf-8"?>
-<w:numbering xmlns:wpc="http://schemas.microsoft.com/office/word/2010/wordprocessingCanvas" xmlns:mc="http://schemas.openxmlformats.org/markup-compatibility/2006" xmlns:o="urn:schemas-microsoft-com:office:office" xmlns:r="http://schemas.openxmlformats.org/officeDocument/2006/relationships" xmlns:m="http://schemas.openxmlformats.org/officeDocument/2006/math" xmlns:v="urn:schemas-microsoft-com:vml" xmlns:wp14="http://schemas.microsoft.com/office/word/2010/wordprocessingDrawing" xmlns:wp="http://schemas.openxmlformats.org/drawingml/2006/wordprocessingDrawing" xmlns:w10="urn:schemas-microsoft-com:office:word" xmlns:w="http://schemas.openxmlformats.org/wordprocessingml/2006/main" xmlns:w14="http://schemas.microsoft.com/office/word/2010/wordml" xmlns:w15="http://schemas.microsoft.com/office/word/2012/wordml" xmlns:wpg="http://schemas.microsoft.com/office/word/2010/wordprocessingGroup" xmlns:wpi="http://schemas.microsoft.com/office/word/2010/wordprocessingInk" xmlns:wne="http://schemas.microsoft.com/office/word/2006/wordml" xmlns:wps="http://schemas.microsoft.com/office/word/2010/wordprocessingShape" mc:Ignorable="w14 w15 wp14">
+<w:numbering xmlns:wpc="http://schemas.microsoft.com/office/word/2010/wordprocessingCanvas" xmlns:cx="http://schemas.microsoft.com/office/drawing/2014/chartex" xmlns:cx1="http://schemas.microsoft.com/office/drawing/2015/9/8/chartex" xmlns:cx2="http://schemas.microsoft.com/office/drawing/2015/10/21/chartex" xmlns:cx3="http://schemas.microsoft.com/office/drawing/2016/5/9/chartex" xmlns:cx4="http://schemas.microsoft.com/office/drawing/2016/5/10/chartex" xmlns:cx5="http://schemas.microsoft.com/office/drawing/2016/5/11/chartex" xmlns:cx6="http://schemas.microsoft.com/office/drawing/2016/5/12/chartex" xmlns:cx7="http://schemas.microsoft.com/office/drawing/2016/5/13/chartex" xmlns:cx8="http://schemas.microsoft.com/office/drawing/2016/5/14/chartex" xmlns:mc="http://schemas.openxmlformats.org/markup-compatibility/2006" xmlns:aink="http://schemas.microsoft.com/office/drawing/2016/ink" xmlns:am3d="http://schemas.microsoft.com/office/drawing/2017/model3d" xmlns:o="urn:schemas-microsoft-com:office:office" xmlns:r="http://schemas.openxmlformats.org/officeDocument/2006/relationships" xmlns:m="http://schemas.openxmlformats.org/officeDocument/2006/math" xmlns:v="urn:schemas-microsoft-com:vml" xmlns:wp14="http://schemas.microsoft.com/office/word/2010/wordprocessingDrawing" xmlns:wp="http://schemas.openxmlformats.org/drawingml/2006/wordprocessingDrawing" xmlns:w10="urn:schemas-microsoft-com:office:word" xmlns:w="http://schemas.openxmlformats.org/wordprocessingml/2006/main" xmlns:w14="http://schemas.microsoft.com/office/word/2010/wordml" xmlns:w15="http://schemas.microsoft.com/office/word/2012/wordml" xmlns:w16cid="http://schemas.microsoft.com/office/word/2016/wordml/cid" xmlns:w16se="http://schemas.microsoft.com/office/word/2015/wordml/symex" xmlns:wpg="http://schemas.microsoft.com/office/word/2010/wordprocessingGroup" xmlns:wpi="http://schemas.microsoft.com/office/word/2010/wordprocessingInk" xmlns:wne="http://schemas.microsoft.com/office/word/2006/wordml" xmlns:wps="http://schemas.microsoft.com/office/word/2010/wordprocessingShape" mc:Ignorable="w14 w15 w16se w16cid wp14">
   <w:abstractNum w:abstractNumId="0" w15:restartNumberingAfterBreak="0">
     <w:nsid w:val="00E45AD2"/>
     <w:multiLevelType w:val="hybridMultilevel"/>
@@ -15540,7 +16462,7 @@
 </file>
 
 <file path=word/styles.xml><?xml version="1.0" encoding="utf-8"?>
-<w:styles xmlns:mc="http://schemas.openxmlformats.org/markup-compatibility/2006" xmlns:r="http://schemas.openxmlformats.org/officeDocument/2006/relationships" xmlns:w="http://schemas.openxmlformats.org/wordprocessingml/2006/main" xmlns:w14="http://schemas.microsoft.com/office/word/2010/wordml" xmlns:w15="http://schemas.microsoft.com/office/word/2012/wordml" mc:Ignorable="w14 w15">
+<w:styles xmlns:mc="http://schemas.openxmlformats.org/markup-compatibility/2006" xmlns:r="http://schemas.openxmlformats.org/officeDocument/2006/relationships" xmlns:w="http://schemas.openxmlformats.org/wordprocessingml/2006/main" xmlns:w14="http://schemas.microsoft.com/office/word/2010/wordml" xmlns:w15="http://schemas.microsoft.com/office/word/2012/wordml" xmlns:w16cid="http://schemas.microsoft.com/office/word/2016/wordml/cid" xmlns:w16se="http://schemas.microsoft.com/office/word/2015/wordml/symex" mc:Ignorable="w14 w15 w16se w16cid">
   <w:docDefaults>
     <w:rPrDefault>
       <w:rPr>
@@ -15556,7 +16478,7 @@
       </w:pPr>
     </w:pPrDefault>
   </w:docDefaults>
-  <w:latentStyles w:defLockedState="0" w:defUIPriority="99" w:defSemiHidden="0" w:defUnhideWhenUsed="0" w:defQFormat="0" w:count="371">
+  <w:latentStyles w:defLockedState="0" w:defUIPriority="99" w:defSemiHidden="0" w:defUnhideWhenUsed="0" w:defQFormat="0" w:count="376">
     <w:lsdException w:name="Normal" w:uiPriority="0" w:qFormat="1"/>
     <w:lsdException w:name="heading 1" w:uiPriority="9" w:qFormat="1"/>
     <w:lsdException w:name="heading 2" w:semiHidden="1" w:uiPriority="9" w:unhideWhenUsed="1" w:qFormat="1"/>
@@ -15662,7 +16584,6 @@
     <w:lsdException w:name="HTML Sample" w:semiHidden="1" w:unhideWhenUsed="1"/>
     <w:lsdException w:name="HTML Typewriter" w:semiHidden="1" w:unhideWhenUsed="1"/>
     <w:lsdException w:name="HTML Variable" w:semiHidden="1" w:unhideWhenUsed="1"/>
-    <w:lsdException w:name="Normal Table" w:semiHidden="1" w:unhideWhenUsed="1"/>
     <w:lsdException w:name="annotation subject" w:semiHidden="1" w:unhideWhenUsed="1"/>
     <w:lsdException w:name="No List" w:semiHidden="1" w:unhideWhenUsed="1"/>
     <w:lsdException w:name="Outline List 1" w:semiHidden="1" w:unhideWhenUsed="1"/>
@@ -15705,11 +16626,8 @@
     <w:lsdException w:name="Table Contemporary" w:semiHidden="1" w:unhideWhenUsed="1"/>
     <w:lsdException w:name="Table Elegant" w:semiHidden="1" w:unhideWhenUsed="1"/>
     <w:lsdException w:name="Table Professional" w:semiHidden="1" w:unhideWhenUsed="1"/>
-    <w:lsdException w:name="Table Subtle 1" w:semiHidden="1" w:unhideWhenUsed="1"/>
     <w:lsdException w:name="Table Subtle 2" w:semiHidden="1" w:unhideWhenUsed="1"/>
     <w:lsdException w:name="Table Web 1" w:semiHidden="1" w:unhideWhenUsed="1"/>
-    <w:lsdException w:name="Table Web 2" w:semiHidden="1" w:unhideWhenUsed="1"/>
-    <w:lsdException w:name="Table Web 3" w:semiHidden="1" w:unhideWhenUsed="1"/>
     <w:lsdException w:name="Balloon Text" w:semiHidden="1" w:unhideWhenUsed="1"/>
     <w:lsdException w:name="Table Grid" w:uiPriority="39"/>
     <w:lsdException w:name="Table Theme" w:semiHidden="1" w:unhideWhenUsed="1"/>
@@ -15928,6 +16846,11 @@
     <w:lsdException w:name="List Table 5 Dark Accent 6" w:uiPriority="50"/>
     <w:lsdException w:name="List Table 6 Colorful Accent 6" w:uiPriority="51"/>
     <w:lsdException w:name="List Table 7 Colorful Accent 6" w:uiPriority="52"/>
+    <w:lsdException w:name="Mention" w:semiHidden="1" w:unhideWhenUsed="1"/>
+    <w:lsdException w:name="Smart Hyperlink" w:semiHidden="1" w:unhideWhenUsed="1"/>
+    <w:lsdException w:name="Hashtag" w:semiHidden="1" w:unhideWhenUsed="1"/>
+    <w:lsdException w:name="Unresolved Mention" w:semiHidden="1" w:unhideWhenUsed="1"/>
+    <w:lsdException w:name="Smart Link" w:semiHidden="1" w:unhideWhenUsed="1"/>
   </w:latentStyles>
   <w:style w:type="paragraph" w:default="1" w:styleId="Normal">
     <w:name w:val="Normal"/>
@@ -15952,7 +16875,7 @@
     </w:pPr>
     <w:rPr>
       <w:rFonts w:asciiTheme="majorHAnsi" w:eastAsiaTheme="majorEastAsia" w:hAnsiTheme="majorHAnsi" w:cstheme="majorBidi"/>
-      <w:color w:val="2E74B5" w:themeColor="accent1" w:themeShade="BF"/>
+      <w:color w:val="7B230C" w:themeColor="accent1" w:themeShade="BF"/>
       <w:sz w:val="32"/>
       <w:szCs w:val="32"/>
     </w:rPr>
@@ -15978,7 +16901,7 @@
     </w:pPr>
     <w:rPr>
       <w:rFonts w:asciiTheme="majorHAnsi" w:eastAsiaTheme="majorEastAsia" w:hAnsiTheme="majorHAnsi" w:cstheme="majorBidi"/>
-      <w:color w:val="2E74B5" w:themeColor="accent1" w:themeShade="BF"/>
+      <w:color w:val="7B230C" w:themeColor="accent1" w:themeShade="BF"/>
       <w:sz w:val="26"/>
       <w:szCs w:val="26"/>
     </w:rPr>
@@ -16004,7 +16927,7 @@
     </w:pPr>
     <w:rPr>
       <w:rFonts w:asciiTheme="majorHAnsi" w:eastAsiaTheme="majorEastAsia" w:hAnsiTheme="majorHAnsi" w:cstheme="majorBidi"/>
-      <w:color w:val="1F4D78" w:themeColor="accent1" w:themeShade="7F"/>
+      <w:color w:val="521708" w:themeColor="accent1" w:themeShade="7F"/>
       <w:sz w:val="24"/>
       <w:szCs w:val="24"/>
     </w:rPr>
@@ -16032,7 +16955,7 @@
       <w:rFonts w:asciiTheme="majorHAnsi" w:eastAsiaTheme="majorEastAsia" w:hAnsiTheme="majorHAnsi" w:cstheme="majorBidi"/>
       <w:i/>
       <w:iCs/>
-      <w:color w:val="2E74B5" w:themeColor="accent1" w:themeShade="BF"/>
+      <w:color w:val="7B230C" w:themeColor="accent1" w:themeShade="BF"/>
     </w:rPr>
   </w:style>
   <w:style w:type="paragraph" w:styleId="Heading5">
@@ -16056,7 +16979,7 @@
     </w:pPr>
     <w:rPr>
       <w:rFonts w:asciiTheme="majorHAnsi" w:eastAsiaTheme="majorEastAsia" w:hAnsiTheme="majorHAnsi" w:cstheme="majorBidi"/>
-      <w:color w:val="2E74B5" w:themeColor="accent1" w:themeShade="BF"/>
+      <w:color w:val="7B230C" w:themeColor="accent1" w:themeShade="BF"/>
     </w:rPr>
   </w:style>
   <w:style w:type="paragraph" w:styleId="Heading6">
@@ -16081,7 +17004,7 @@
     </w:pPr>
     <w:rPr>
       <w:rFonts w:asciiTheme="majorHAnsi" w:eastAsiaTheme="majorEastAsia" w:hAnsiTheme="majorHAnsi" w:cstheme="majorBidi"/>
-      <w:color w:val="1F4D78" w:themeColor="accent1" w:themeShade="7F"/>
+      <w:color w:val="521708" w:themeColor="accent1" w:themeShade="7F"/>
     </w:rPr>
   </w:style>
   <w:style w:type="paragraph" w:styleId="Heading7">
@@ -16108,7 +17031,7 @@
       <w:rFonts w:asciiTheme="majorHAnsi" w:eastAsiaTheme="majorEastAsia" w:hAnsiTheme="majorHAnsi" w:cstheme="majorBidi"/>
       <w:i/>
       <w:iCs/>
-      <w:color w:val="1F4D78" w:themeColor="accent1" w:themeShade="7F"/>
+      <w:color w:val="521708" w:themeColor="accent1" w:themeShade="7F"/>
     </w:rPr>
   </w:style>
   <w:style w:type="paragraph" w:styleId="Heading8">
@@ -16202,7 +17125,7 @@
     <w:rsid w:val="00EB2200"/>
     <w:rPr>
       <w:rFonts w:asciiTheme="majorHAnsi" w:eastAsiaTheme="majorEastAsia" w:hAnsiTheme="majorHAnsi" w:cstheme="majorBidi"/>
-      <w:color w:val="2E74B5" w:themeColor="accent1" w:themeShade="BF"/>
+      <w:color w:val="7B230C" w:themeColor="accent1" w:themeShade="BF"/>
       <w:sz w:val="32"/>
       <w:szCs w:val="32"/>
     </w:rPr>
@@ -16249,7 +17172,7 @@
     <w:rsid w:val="00EB2200"/>
     <w:rPr>
       <w:rFonts w:asciiTheme="majorHAnsi" w:eastAsiaTheme="majorEastAsia" w:hAnsiTheme="majorHAnsi" w:cstheme="majorBidi"/>
-      <w:color w:val="2E74B5" w:themeColor="accent1" w:themeShade="BF"/>
+      <w:color w:val="7B230C" w:themeColor="accent1" w:themeShade="BF"/>
       <w:sz w:val="26"/>
       <w:szCs w:val="26"/>
     </w:rPr>
@@ -16262,7 +17185,7 @@
     <w:rsid w:val="00EB2200"/>
     <w:rPr>
       <w:rFonts w:asciiTheme="majorHAnsi" w:eastAsiaTheme="majorEastAsia" w:hAnsiTheme="majorHAnsi" w:cstheme="majorBidi"/>
-      <w:color w:val="1F4D78" w:themeColor="accent1" w:themeShade="7F"/>
+      <w:color w:val="521708" w:themeColor="accent1" w:themeShade="7F"/>
       <w:sz w:val="24"/>
       <w:szCs w:val="24"/>
     </w:rPr>
@@ -16277,7 +17200,7 @@
       <w:rFonts w:asciiTheme="majorHAnsi" w:eastAsiaTheme="majorEastAsia" w:hAnsiTheme="majorHAnsi" w:cstheme="majorBidi"/>
       <w:i/>
       <w:iCs/>
-      <w:color w:val="2E74B5" w:themeColor="accent1" w:themeShade="BF"/>
+      <w:color w:val="7B230C" w:themeColor="accent1" w:themeShade="BF"/>
     </w:rPr>
   </w:style>
   <w:style w:type="character" w:customStyle="1" w:styleId="Heading5Char">
@@ -16288,7 +17211,7 @@
     <w:rsid w:val="00EB2200"/>
     <w:rPr>
       <w:rFonts w:asciiTheme="majorHAnsi" w:eastAsiaTheme="majorEastAsia" w:hAnsiTheme="majorHAnsi" w:cstheme="majorBidi"/>
-      <w:color w:val="2E74B5" w:themeColor="accent1" w:themeShade="BF"/>
+      <w:color w:val="7B230C" w:themeColor="accent1" w:themeShade="BF"/>
     </w:rPr>
   </w:style>
   <w:style w:type="character" w:customStyle="1" w:styleId="Heading6Char">
@@ -16300,7 +17223,7 @@
     <w:rsid w:val="00EB2200"/>
     <w:rPr>
       <w:rFonts w:asciiTheme="majorHAnsi" w:eastAsiaTheme="majorEastAsia" w:hAnsiTheme="majorHAnsi" w:cstheme="majorBidi"/>
-      <w:color w:val="1F4D78" w:themeColor="accent1" w:themeShade="7F"/>
+      <w:color w:val="521708" w:themeColor="accent1" w:themeShade="7F"/>
     </w:rPr>
   </w:style>
   <w:style w:type="character" w:customStyle="1" w:styleId="Heading7Char">
@@ -16314,7 +17237,7 @@
       <w:rFonts w:asciiTheme="majorHAnsi" w:eastAsiaTheme="majorEastAsia" w:hAnsiTheme="majorHAnsi" w:cstheme="majorBidi"/>
       <w:i/>
       <w:iCs/>
-      <w:color w:val="1F4D78" w:themeColor="accent1" w:themeShade="7F"/>
+      <w:color w:val="521708" w:themeColor="accent1" w:themeShade="7F"/>
     </w:rPr>
   </w:style>
   <w:style w:type="character" w:customStyle="1" w:styleId="Heading8Char">
@@ -16381,7 +17304,7 @@
     <w:unhideWhenUsed/>
     <w:rsid w:val="00EB2200"/>
     <w:rPr>
-      <w:color w:val="0563C1" w:themeColor="hyperlink"/>
+      <w:color w:val="FB4A18" w:themeColor="hyperlink"/>
       <w:u w:val="single"/>
     </w:rPr>
   </w:style>
@@ -16468,7 +17391,7 @@
     <w:rPr>
       <w:i/>
       <w:iCs/>
-      <w:color w:val="44546A" w:themeColor="text2"/>
+      <w:color w:val="766F54" w:themeColor="text2"/>
       <w:sz w:val="18"/>
       <w:szCs w:val="18"/>
     </w:rPr>
@@ -16607,7 +17530,7 @@
       <w:b/>
       <w:bCs/>
       <w:smallCaps/>
-      <w:color w:val="5B9BD5" w:themeColor="accent1"/>
+      <w:color w:val="A53010" w:themeColor="accent1"/>
       <w:spacing w:val="5"/>
     </w:rPr>
   </w:style>
@@ -16615,7 +17538,7 @@
 </file>
 
 <file path=word/glossary/document.xml><?xml version="1.0" encoding="utf-8"?>
-<w:glossaryDocument xmlns:wpc="http://schemas.microsoft.com/office/word/2010/wordprocessingCanvas" xmlns:mc="http://schemas.openxmlformats.org/markup-compatibility/2006" xmlns:o="urn:schemas-microsoft-com:office:office" xmlns:r="http://schemas.openxmlformats.org/officeDocument/2006/relationships" xmlns:m="http://schemas.openxmlformats.org/officeDocument/2006/math" xmlns:v="urn:schemas-microsoft-com:vml" xmlns:wp14="http://schemas.microsoft.com/office/word/2010/wordprocessingDrawing" xmlns:wp="http://schemas.openxmlformats.org/drawingml/2006/wordprocessingDrawing" xmlns:w10="urn:schemas-microsoft-com:office:word" xmlns:w="http://schemas.openxmlformats.org/wordprocessingml/2006/main" xmlns:w14="http://schemas.microsoft.com/office/word/2010/wordml" xmlns:w15="http://schemas.microsoft.com/office/word/2012/wordml" xmlns:wpg="http://schemas.microsoft.com/office/word/2010/wordprocessingGroup" xmlns:wpi="http://schemas.microsoft.com/office/word/2010/wordprocessingInk" xmlns:wne="http://schemas.microsoft.com/office/word/2006/wordml" xmlns:wps="http://schemas.microsoft.com/office/word/2010/wordprocessingShape" mc:Ignorable="w14 w15 wp14">
+<w:glossaryDocument xmlns:wpc="http://schemas.microsoft.com/office/word/2010/wordprocessingCanvas" xmlns:cx="http://schemas.microsoft.com/office/drawing/2014/chartex" xmlns:cx1="http://schemas.microsoft.com/office/drawing/2015/9/8/chartex" xmlns:cx2="http://schemas.microsoft.com/office/drawing/2015/10/21/chartex" xmlns:cx3="http://schemas.microsoft.com/office/drawing/2016/5/9/chartex" xmlns:cx4="http://schemas.microsoft.com/office/drawing/2016/5/10/chartex" xmlns:cx5="http://schemas.microsoft.com/office/drawing/2016/5/11/chartex" xmlns:cx6="http://schemas.microsoft.com/office/drawing/2016/5/12/chartex" xmlns:cx7="http://schemas.microsoft.com/office/drawing/2016/5/13/chartex" xmlns:cx8="http://schemas.microsoft.com/office/drawing/2016/5/14/chartex" xmlns:mc="http://schemas.openxmlformats.org/markup-compatibility/2006" xmlns:aink="http://schemas.microsoft.com/office/drawing/2016/ink" xmlns:am3d="http://schemas.microsoft.com/office/drawing/2017/model3d" xmlns:o="urn:schemas-microsoft-com:office:office" xmlns:r="http://schemas.openxmlformats.org/officeDocument/2006/relationships" xmlns:m="http://schemas.openxmlformats.org/officeDocument/2006/math" xmlns:v="urn:schemas-microsoft-com:vml" xmlns:wp14="http://schemas.microsoft.com/office/word/2010/wordprocessingDrawing" xmlns:wp="http://schemas.openxmlformats.org/drawingml/2006/wordprocessingDrawing" xmlns:w10="urn:schemas-microsoft-com:office:word" xmlns:w="http://schemas.openxmlformats.org/wordprocessingml/2006/main" xmlns:w14="http://schemas.microsoft.com/office/word/2010/wordml" xmlns:w15="http://schemas.microsoft.com/office/word/2012/wordml" xmlns:w16cid="http://schemas.microsoft.com/office/word/2016/wordml/cid" xmlns:w16se="http://schemas.microsoft.com/office/word/2015/wordml/symex" xmlns:wpg="http://schemas.microsoft.com/office/word/2010/wordprocessingGroup" xmlns:wpi="http://schemas.microsoft.com/office/word/2010/wordprocessingInk" xmlns:wne="http://schemas.microsoft.com/office/word/2006/wordml" xmlns:wps="http://schemas.microsoft.com/office/word/2010/wordprocessingShape" mc:Ignorable="w14 w15 w16se w16cid wp14">
   <w:docParts>
     <w:docPart>
       <w:docPartPr>
@@ -16677,7 +17600,7 @@
 </file>
 
 <file path=word/glossary/fontTable.xml><?xml version="1.0" encoding="utf-8"?>
-<w:fonts xmlns:mc="http://schemas.openxmlformats.org/markup-compatibility/2006" xmlns:r="http://schemas.openxmlformats.org/officeDocument/2006/relationships" xmlns:w="http://schemas.openxmlformats.org/wordprocessingml/2006/main" xmlns:w14="http://schemas.microsoft.com/office/word/2010/wordml" xmlns:w15="http://schemas.microsoft.com/office/word/2012/wordml" mc:Ignorable="w14 w15">
+<w:fonts xmlns:mc="http://schemas.openxmlformats.org/markup-compatibility/2006" xmlns:r="http://schemas.openxmlformats.org/officeDocument/2006/relationships" xmlns:w="http://schemas.openxmlformats.org/wordprocessingml/2006/main" xmlns:w14="http://schemas.microsoft.com/office/word/2010/wordml" xmlns:w15="http://schemas.microsoft.com/office/word/2012/wordml" xmlns:w16cid="http://schemas.microsoft.com/office/word/2016/wordml/cid" xmlns:w16se="http://schemas.microsoft.com/office/word/2015/wordml/symex" mc:Ignorable="w14 w15 w16se w16cid">
   <w:font w:name="Symbol">
     <w:panose1 w:val="05050102010706020507"/>
     <w:charset w:val="02"/>
@@ -16690,7 +17613,7 @@
     <w:charset w:val="00"/>
     <w:family w:val="roman"/>
     <w:pitch w:val="variable"/>
-    <w:sig w:usb0="E0002EFF" w:usb1="C0007843" w:usb2="00000009" w:usb3="00000000" w:csb0="000001FF" w:csb1="00000000"/>
+    <w:sig w:usb0="E0002AFF" w:usb1="C0007843" w:usb2="00000009" w:usb3="00000000" w:csb0="000001FF" w:csb1="00000000"/>
   </w:font>
   <w:font w:name="Courier New">
     <w:panose1 w:val="02070309020205020404"/>
@@ -16706,25 +17629,32 @@
     <w:pitch w:val="variable"/>
     <w:sig w:usb0="00000000" w:usb1="10000000" w:usb2="00000000" w:usb3="00000000" w:csb0="80000000" w:csb1="00000000"/>
   </w:font>
+  <w:font w:name="Century Gothic">
+    <w:panose1 w:val="020B0502020202020204"/>
+    <w:charset w:val="00"/>
+    <w:family w:val="swiss"/>
+    <w:pitch w:val="variable"/>
+    <w:sig w:usb0="00000287" w:usb1="00000000" w:usb2="00000000" w:usb3="00000000" w:csb0="0000009F" w:csb1="00000000"/>
+  </w:font>
   <w:font w:name="Calibri">
     <w:panose1 w:val="020F0502020204030204"/>
     <w:charset w:val="00"/>
     <w:family w:val="swiss"/>
     <w:pitch w:val="variable"/>
-    <w:sig w:usb0="E00002FF" w:usb1="4000ACFF" w:usb2="00000001" w:usb3="00000000" w:csb0="0000019F" w:csb1="00000000"/>
+    <w:sig w:usb0="E0002AFF" w:usb1="4000ACFF" w:usb2="00000001" w:usb3="00000000" w:csb0="000001FF" w:csb1="00000000"/>
   </w:font>
   <w:font w:name="Calibri Light">
     <w:panose1 w:val="020F0302020204030204"/>
     <w:charset w:val="00"/>
     <w:family w:val="swiss"/>
     <w:pitch w:val="variable"/>
-    <w:sig w:usb0="A00002EF" w:usb1="4000207B" w:usb2="00000000" w:usb3="00000000" w:csb0="0000019F" w:csb1="00000000"/>
+    <w:sig w:usb0="A0002AEF" w:usb1="4000207B" w:usb2="00000000" w:usb3="00000000" w:csb0="000001FF" w:csb1="00000000"/>
   </w:font>
 </w:fonts>
 </file>
 
 <file path=word/glossary/settings.xml><?xml version="1.0" encoding="utf-8"?>
-<w:settings xmlns:mc="http://schemas.openxmlformats.org/markup-compatibility/2006" xmlns:o="urn:schemas-microsoft-com:office:office" xmlns:r="http://schemas.openxmlformats.org/officeDocument/2006/relationships" xmlns:m="http://schemas.openxmlformats.org/officeDocument/2006/math" xmlns:v="urn:schemas-microsoft-com:vml" xmlns:w10="urn:schemas-microsoft-com:office:word" xmlns:w="http://schemas.openxmlformats.org/wordprocessingml/2006/main" xmlns:w14="http://schemas.microsoft.com/office/word/2010/wordml" xmlns:w15="http://schemas.microsoft.com/office/word/2012/wordml" xmlns:sl="http://schemas.openxmlformats.org/schemaLibrary/2006/main" mc:Ignorable="w14 w15">
+<w:settings xmlns:mc="http://schemas.openxmlformats.org/markup-compatibility/2006" xmlns:o="urn:schemas-microsoft-com:office:office" xmlns:r="http://schemas.openxmlformats.org/officeDocument/2006/relationships" xmlns:m="http://schemas.openxmlformats.org/officeDocument/2006/math" xmlns:v="urn:schemas-microsoft-com:vml" xmlns:w10="urn:schemas-microsoft-com:office:word" xmlns:w="http://schemas.openxmlformats.org/wordprocessingml/2006/main" xmlns:w14="http://schemas.microsoft.com/office/word/2010/wordml" xmlns:w15="http://schemas.microsoft.com/office/word/2012/wordml" xmlns:w16cid="http://schemas.microsoft.com/office/word/2016/wordml/cid" xmlns:w16se="http://schemas.microsoft.com/office/word/2015/wordml/symex" xmlns:sl="http://schemas.openxmlformats.org/schemaLibrary/2006/main" mc:Ignorable="w14 w15 w16se w16cid">
   <w:view w:val="normal"/>
   <w:defaultTabStop w:val="720"/>
   <w:characterSpacingControl w:val="doNotCompress"/>
@@ -16735,6 +17665,7 @@
     <w:compatSetting w:name="enableOpenTypeFeatures" w:uri="http://schemas.microsoft.com/office/word" w:val="1"/>
     <w:compatSetting w:name="doNotFlipMirrorIndents" w:uri="http://schemas.microsoft.com/office/word" w:val="1"/>
     <w:compatSetting w:name="differentiateMultirowTableHeaders" w:uri="http://schemas.microsoft.com/office/word" w:val="1"/>
+    <w:compatSetting w:name="useWord2013TrackBottomHyphenation" w:uri="http://schemas.microsoft.com/office/word" w:val="1"/>
   </w:compat>
   <w:rsids>
     <w:rsidRoot w:val="004A220F"/>
@@ -16742,6 +17673,7 @@
     <w:rsid w:val="001D12BF"/>
     <w:rsid w:val="002F24A7"/>
     <w:rsid w:val="00395D48"/>
+    <w:rsid w:val="003B3ACF"/>
     <w:rsid w:val="004A220F"/>
     <w:rsid w:val="00A751E6"/>
     <w:rsid w:val="00AE0B45"/>
@@ -16769,7 +17701,7 @@
 </file>
 
 <file path=word/glossary/styles.xml><?xml version="1.0" encoding="utf-8"?>
-<w:styles xmlns:mc="http://schemas.openxmlformats.org/markup-compatibility/2006" xmlns:r="http://schemas.openxmlformats.org/officeDocument/2006/relationships" xmlns:w="http://schemas.openxmlformats.org/wordprocessingml/2006/main" xmlns:w14="http://schemas.microsoft.com/office/word/2010/wordml" xmlns:w15="http://schemas.microsoft.com/office/word/2012/wordml" mc:Ignorable="w14 w15">
+<w:styles xmlns:mc="http://schemas.openxmlformats.org/markup-compatibility/2006" xmlns:r="http://schemas.openxmlformats.org/officeDocument/2006/relationships" xmlns:w="http://schemas.openxmlformats.org/wordprocessingml/2006/main" xmlns:w14="http://schemas.microsoft.com/office/word/2010/wordml" xmlns:w15="http://schemas.microsoft.com/office/word/2012/wordml" xmlns:w16cid="http://schemas.microsoft.com/office/word/2016/wordml/cid" xmlns:w16se="http://schemas.microsoft.com/office/word/2015/wordml/symex" mc:Ignorable="w14 w15 w16se w16cid">
   <w:docDefaults>
     <w:rPrDefault>
       <w:rPr>
@@ -16785,7 +17717,7 @@
       </w:pPr>
     </w:pPrDefault>
   </w:docDefaults>
-  <w:latentStyles w:defLockedState="0" w:defUIPriority="99" w:defSemiHidden="0" w:defUnhideWhenUsed="0" w:defQFormat="0" w:count="371">
+  <w:latentStyles w:defLockedState="0" w:defUIPriority="99" w:defSemiHidden="0" w:defUnhideWhenUsed="0" w:defQFormat="0" w:count="376">
     <w:lsdException w:name="Normal" w:uiPriority="0" w:qFormat="1"/>
     <w:lsdException w:name="heading 1" w:uiPriority="9" w:qFormat="1"/>
     <w:lsdException w:name="heading 2" w:semiHidden="1" w:uiPriority="9" w:unhideWhenUsed="1" w:qFormat="1"/>
@@ -16891,7 +17823,6 @@
     <w:lsdException w:name="HTML Sample" w:semiHidden="1" w:unhideWhenUsed="1"/>
     <w:lsdException w:name="HTML Typewriter" w:semiHidden="1" w:unhideWhenUsed="1"/>
     <w:lsdException w:name="HTML Variable" w:semiHidden="1" w:unhideWhenUsed="1"/>
-    <w:lsdException w:name="Normal Table" w:semiHidden="1" w:unhideWhenUsed="1"/>
     <w:lsdException w:name="annotation subject" w:semiHidden="1" w:unhideWhenUsed="1"/>
     <w:lsdException w:name="No List" w:semiHidden="1" w:unhideWhenUsed="1"/>
     <w:lsdException w:name="Outline List 1" w:semiHidden="1" w:unhideWhenUsed="1"/>
@@ -16934,11 +17865,8 @@
     <w:lsdException w:name="Table Contemporary" w:semiHidden="1" w:unhideWhenUsed="1"/>
     <w:lsdException w:name="Table Elegant" w:semiHidden="1" w:unhideWhenUsed="1"/>
     <w:lsdException w:name="Table Professional" w:semiHidden="1" w:unhideWhenUsed="1"/>
-    <w:lsdException w:name="Table Subtle 1" w:semiHidden="1" w:unhideWhenUsed="1"/>
     <w:lsdException w:name="Table Subtle 2" w:semiHidden="1" w:unhideWhenUsed="1"/>
     <w:lsdException w:name="Table Web 1" w:semiHidden="1" w:unhideWhenUsed="1"/>
-    <w:lsdException w:name="Table Web 2" w:semiHidden="1" w:unhideWhenUsed="1"/>
-    <w:lsdException w:name="Table Web 3" w:semiHidden="1" w:unhideWhenUsed="1"/>
     <w:lsdException w:name="Balloon Text" w:semiHidden="1" w:unhideWhenUsed="1"/>
     <w:lsdException w:name="Table Grid" w:uiPriority="39"/>
     <w:lsdException w:name="Table Theme" w:semiHidden="1" w:unhideWhenUsed="1"/>
@@ -17157,6 +18085,11 @@
     <w:lsdException w:name="List Table 5 Dark Accent 6" w:uiPriority="50"/>
     <w:lsdException w:name="List Table 6 Colorful Accent 6" w:uiPriority="51"/>
     <w:lsdException w:name="List Table 7 Colorful Accent 6" w:uiPriority="52"/>
+    <w:lsdException w:name="Mention" w:semiHidden="1" w:unhideWhenUsed="1"/>
+    <w:lsdException w:name="Smart Hyperlink" w:semiHidden="1" w:unhideWhenUsed="1"/>
+    <w:lsdException w:name="Hashtag" w:semiHidden="1" w:unhideWhenUsed="1"/>
+    <w:lsdException w:name="Unresolved Mention" w:semiHidden="1" w:unhideWhenUsed="1"/>
+    <w:lsdException w:name="Smart Link" w:semiHidden="1" w:unhideWhenUsed="1"/>
   </w:latentStyles>
   <w:style w:type="paragraph" w:default="1" w:styleId="Normal">
     <w:name w:val="Normal"/>
@@ -17223,16 +18156,16 @@
 </file>
 
 <file path=word/glossary/webSettings.xml><?xml version="1.0" encoding="utf-8"?>
-<w:webSettings xmlns:mc="http://schemas.openxmlformats.org/markup-compatibility/2006" xmlns:r="http://schemas.openxmlformats.org/officeDocument/2006/relationships" xmlns:w="http://schemas.openxmlformats.org/wordprocessingml/2006/main" xmlns:w14="http://schemas.microsoft.com/office/word/2010/wordml" xmlns:w15="http://schemas.microsoft.com/office/word/2012/wordml" mc:Ignorable="w14 w15">
+<w:webSettings xmlns:mc="http://schemas.openxmlformats.org/markup-compatibility/2006" xmlns:r="http://schemas.openxmlformats.org/officeDocument/2006/relationships" xmlns:w="http://schemas.openxmlformats.org/wordprocessingml/2006/main" xmlns:w14="http://schemas.microsoft.com/office/word/2010/wordml" xmlns:w15="http://schemas.microsoft.com/office/word/2012/wordml" xmlns:w16cid="http://schemas.microsoft.com/office/word/2016/wordml/cid" xmlns:w16se="http://schemas.microsoft.com/office/word/2015/wordml/symex" mc:Ignorable="w14 w15 w16se w16cid">
   <w:optimizeForBrowser/>
   <w:allowPNG/>
 </w:webSettings>
 </file>
 
 <file path=word/theme/theme1.xml><?xml version="1.0" encoding="utf-8"?>
-<a:theme xmlns:a="http://schemas.openxmlformats.org/drawingml/2006/main" name="Office Theme">
+<a:theme xmlns:a="http://schemas.openxmlformats.org/drawingml/2006/main" name="Wisp">
   <a:themeElements>
-    <a:clrScheme name="Office">
+    <a:clrScheme name="Wisp">
       <a:dk1>
         <a:sysClr val="windowText" lastClr="000000"/>
       </a:dk1>
@@ -17240,83 +18173,48 @@
         <a:sysClr val="window" lastClr="FFFFFF"/>
       </a:lt1>
       <a:dk2>
-        <a:srgbClr val="44546A"/>
+        <a:srgbClr val="766F54"/>
       </a:dk2>
       <a:lt2>
-        <a:srgbClr val="E7E6E6"/>
+        <a:srgbClr val="E3EACF"/>
       </a:lt2>
       <a:accent1>
-        <a:srgbClr val="5B9BD5"/>
+        <a:srgbClr val="A53010"/>
       </a:accent1>
       <a:accent2>
-        <a:srgbClr val="ED7D31"/>
+        <a:srgbClr val="DE7E18"/>
       </a:accent2>
       <a:accent3>
-        <a:srgbClr val="A5A5A5"/>
+        <a:srgbClr val="9F8351"/>
       </a:accent3>
       <a:accent4>
-        <a:srgbClr val="FFC000"/>
+        <a:srgbClr val="728653"/>
       </a:accent4>
       <a:accent5>
-        <a:srgbClr val="4472C4"/>
+        <a:srgbClr val="92AA4C"/>
       </a:accent5>
       <a:accent6>
-        <a:srgbClr val="70AD47"/>
+        <a:srgbClr val="6AAC91"/>
       </a:accent6>
       <a:hlink>
-        <a:srgbClr val="0563C1"/>
+        <a:srgbClr val="FB4A18"/>
       </a:hlink>
       <a:folHlink>
-        <a:srgbClr val="954F72"/>
+        <a:srgbClr val="FB9318"/>
       </a:folHlink>
     </a:clrScheme>
-    <a:fontScheme name="Office">
+    <a:fontScheme name="Wisp">
       <a:majorFont>
-        <a:latin typeface="Calibri Light" panose="020F0302020204030204"/>
+        <a:latin typeface="Century Gothic" panose="020B0502020202020204"/>
         <a:ea typeface=""/>
         <a:cs typeface=""/>
-        <a:font script="Jpan" typeface="ＭＳ ゴシック"/>
-        <a:font script="Hang" typeface="맑은 고딕"/>
-        <a:font script="Hans" typeface="宋体"/>
-        <a:font script="Hant" typeface="新細明體"/>
-        <a:font script="Arab" typeface="Times New Roman"/>
-        <a:font script="Hebr" typeface="Times New Roman"/>
-        <a:font script="Thai" typeface="Angsana New"/>
-        <a:font script="Ethi" typeface="Nyala"/>
-        <a:font script="Beng" typeface="Vrinda"/>
-        <a:font script="Gujr" typeface="Shruti"/>
-        <a:font script="Khmr" typeface="MoolBoran"/>
-        <a:font script="Knda" typeface="Tunga"/>
-        <a:font script="Guru" typeface="Raavi"/>
-        <a:font script="Cans" typeface="Euphemia"/>
-        <a:font script="Cher" typeface="Plantagenet Cherokee"/>
-        <a:font script="Yiii" typeface="Microsoft Yi Baiti"/>
-        <a:font script="Tibt" typeface="Microsoft Himalaya"/>
-        <a:font script="Thaa" typeface="MV Boli"/>
-        <a:font script="Deva" typeface="Mangal"/>
-        <a:font script="Telu" typeface="Gautami"/>
-        <a:font script="Taml" typeface="Latha"/>
-        <a:font script="Syrc" typeface="Estrangelo Edessa"/>
-        <a:font script="Orya" typeface="Kalinga"/>
-        <a:font script="Mlym" typeface="Kartika"/>
-        <a:font script="Laoo" typeface="DokChampa"/>
-        <a:font script="Sinh" typeface="Iskoola Pota"/>
-        <a:font script="Mong" typeface="Mongolian Baiti"/>
-        <a:font script="Viet" typeface="Times New Roman"/>
-        <a:font script="Uigh" typeface="Microsoft Uighur"/>
-        <a:font script="Geor" typeface="Sylfaen"/>
-      </a:majorFont>
-      <a:minorFont>
-        <a:latin typeface="Calibri" panose="020F0502020204030204"/>
-        <a:ea typeface=""/>
-        <a:cs typeface=""/>
-        <a:font script="Jpan" typeface="ＭＳ 明朝"/>
-        <a:font script="Hang" typeface="맑은 고딕"/>
-        <a:font script="Hans" typeface="宋体"/>
-        <a:font script="Hant" typeface="新細明體"/>
-        <a:font script="Arab" typeface="Arial"/>
-        <a:font script="Hebr" typeface="Arial"/>
-        <a:font script="Thai" typeface="Cordia New"/>
+        <a:font script="Jpan" typeface="メイリオ"/>
+        <a:font script="Hang" typeface="HY중고딕"/>
+        <a:font script="Hans" typeface="幼圆"/>
+        <a:font script="Hant" typeface="微軟正黑體"/>
+        <a:font script="Arab" typeface="Tahoma"/>
+        <a:font script="Hebr" typeface="Gisha"/>
+        <a:font script="Thai" typeface="DilleniaUPC"/>
         <a:font script="Ethi" typeface="Nyala"/>
         <a:font script="Beng" typeface="Vrinda"/>
         <a:font script="Gujr" typeface="Shruti"/>
@@ -17337,13 +18235,121 @@
         <a:font script="Laoo" typeface="DokChampa"/>
         <a:font script="Sinh" typeface="Iskoola Pota"/>
         <a:font script="Mong" typeface="Mongolian Baiti"/>
-        <a:font script="Viet" typeface="Arial"/>
+        <a:font script="Viet" typeface="Tahoma"/>
+        <a:font script="Uigh" typeface="Microsoft Uighur"/>
+        <a:font script="Geor" typeface="Sylfaen"/>
+      </a:majorFont>
+      <a:minorFont>
+        <a:latin typeface="Century Gothic" panose="020B0502020202020204"/>
+        <a:ea typeface=""/>
+        <a:cs typeface=""/>
+        <a:font script="Jpan" typeface="メイリオ"/>
+        <a:font script="Hang" typeface="HY중고딕"/>
+        <a:font script="Hans" typeface="幼圆"/>
+        <a:font script="Hant" typeface="微軟正黑體"/>
+        <a:font script="Arab" typeface="Tahoma"/>
+        <a:font script="Hebr" typeface="Gisha"/>
+        <a:font script="Thai" typeface="DilleniaUPC"/>
+        <a:font script="Ethi" typeface="Nyala"/>
+        <a:font script="Beng" typeface="Vrinda"/>
+        <a:font script="Gujr" typeface="Shruti"/>
+        <a:font script="Khmr" typeface="DaunPenh"/>
+        <a:font script="Knda" typeface="Tunga"/>
+        <a:font script="Guru" typeface="Raavi"/>
+        <a:font script="Cans" typeface="Euphemia"/>
+        <a:font script="Cher" typeface="Plantagenet Cherokee"/>
+        <a:font script="Yiii" typeface="Microsoft Yi Baiti"/>
+        <a:font script="Tibt" typeface="Microsoft Himalaya"/>
+        <a:font script="Thaa" typeface="MV Boli"/>
+        <a:font script="Deva" typeface="Mangal"/>
+        <a:font script="Telu" typeface="Gautami"/>
+        <a:font script="Taml" typeface="Latha"/>
+        <a:font script="Syrc" typeface="Estrangelo Edessa"/>
+        <a:font script="Orya" typeface="Kalinga"/>
+        <a:font script="Mlym" typeface="Kartika"/>
+        <a:font script="Laoo" typeface="DokChampa"/>
+        <a:font script="Sinh" typeface="Iskoola Pota"/>
+        <a:font script="Mong" typeface="Mongolian Baiti"/>
+        <a:font script="Viet" typeface="Tahoma"/>
         <a:font script="Uigh" typeface="Microsoft Uighur"/>
         <a:font script="Geor" typeface="Sylfaen"/>
       </a:minorFont>
     </a:fontScheme>
-    <a:fmtScheme name="Office">
+    <a:fmtScheme name="Wisp">
       <a:fillStyleLst>
+        <a:solidFill>
+          <a:schemeClr val="phClr"/>
+        </a:solidFill>
+        <a:solidFill>
+          <a:schemeClr val="phClr">
+            <a:tint val="70000"/>
+            <a:lumMod val="104000"/>
+          </a:schemeClr>
+        </a:solidFill>
+        <a:gradFill rotWithShape="1">
+          <a:gsLst>
+            <a:gs pos="0">
+              <a:schemeClr val="phClr">
+                <a:tint val="96000"/>
+                <a:lumMod val="104000"/>
+              </a:schemeClr>
+            </a:gs>
+            <a:gs pos="100000">
+              <a:schemeClr val="phClr">
+                <a:shade val="98000"/>
+                <a:lumMod val="94000"/>
+              </a:schemeClr>
+            </a:gs>
+          </a:gsLst>
+          <a:lin ang="5400000" scaled="0"/>
+        </a:gradFill>
+      </a:fillStyleLst>
+      <a:lnStyleLst>
+        <a:ln w="9525" cap="rnd" cmpd="sng" algn="ctr">
+          <a:solidFill>
+            <a:schemeClr val="phClr">
+              <a:shade val="90000"/>
+            </a:schemeClr>
+          </a:solidFill>
+          <a:prstDash val="solid"/>
+        </a:ln>
+        <a:ln w="15875" cap="rnd" cmpd="sng" algn="ctr">
+          <a:solidFill>
+            <a:schemeClr val="phClr"/>
+          </a:solidFill>
+          <a:prstDash val="solid"/>
+        </a:ln>
+        <a:ln w="22225" cap="rnd" cmpd="sng" algn="ctr">
+          <a:solidFill>
+            <a:schemeClr val="phClr"/>
+          </a:solidFill>
+          <a:prstDash val="solid"/>
+        </a:ln>
+      </a:lnStyleLst>
+      <a:effectStyleLst>
+        <a:effectStyle>
+          <a:effectLst/>
+        </a:effectStyle>
+        <a:effectStyle>
+          <a:effectLst>
+            <a:outerShdw blurRad="38100" dist="25400" dir="5400000" rotWithShape="0">
+              <a:srgbClr val="000000">
+                <a:alpha val="25000"/>
+              </a:srgbClr>
+            </a:outerShdw>
+          </a:effectLst>
+        </a:effectStyle>
+        <a:effectStyle>
+          <a:effectLst>
+            <a:outerShdw blurRad="50800" dist="38100" dir="5400000" rotWithShape="0">
+              <a:srgbClr val="000000">
+                <a:alpha val="60000"/>
+              </a:srgbClr>
+            </a:outerShdw>
+          </a:effectLst>
+        </a:effectStyle>
+      </a:effectStyleLst>
+      <a:bgFillStyleLst>
         <a:solidFill>
           <a:schemeClr val="phClr"/>
         </a:solidFill>
@@ -17351,23 +18357,15 @@
           <a:gsLst>
             <a:gs pos="0">
               <a:schemeClr val="phClr">
-                <a:lumMod val="110000"/>
-                <a:satMod val="105000"/>
-                <a:tint val="67000"/>
-              </a:schemeClr>
-            </a:gs>
-            <a:gs pos="50000">
-              <a:schemeClr val="phClr">
-                <a:lumMod val="105000"/>
-                <a:satMod val="103000"/>
-                <a:tint val="73000"/>
+                <a:tint val="90000"/>
+                <a:lumMod val="120000"/>
               </a:schemeClr>
             </a:gs>
             <a:gs pos="100000">
               <a:schemeClr val="phClr">
-                <a:lumMod val="105000"/>
-                <a:satMod val="109000"/>
-                <a:tint val="81000"/>
+                <a:shade val="98000"/>
+                <a:satMod val="120000"/>
+                <a:lumMod val="98000"/>
               </a:schemeClr>
             </a:gs>
           </a:gsLst>
@@ -17377,105 +18375,22 @@
           <a:gsLst>
             <a:gs pos="0">
               <a:schemeClr val="phClr">
-                <a:satMod val="103000"/>
-                <a:lumMod val="102000"/>
-                <a:tint val="94000"/>
-              </a:schemeClr>
-            </a:gs>
-            <a:gs pos="50000">
-              <a:schemeClr val="phClr">
-                <a:satMod val="110000"/>
-                <a:lumMod val="100000"/>
-                <a:shade val="100000"/>
+                <a:tint val="90000"/>
+                <a:satMod val="92000"/>
+                <a:lumMod val="120000"/>
               </a:schemeClr>
             </a:gs>
             <a:gs pos="100000">
               <a:schemeClr val="phClr">
-                <a:lumMod val="99000"/>
+                <a:shade val="98000"/>
                 <a:satMod val="120000"/>
-                <a:shade val="78000"/>
+                <a:lumMod val="98000"/>
               </a:schemeClr>
             </a:gs>
           </a:gsLst>
-          <a:lin ang="5400000" scaled="0"/>
-        </a:gradFill>
-      </a:fillStyleLst>
-      <a:lnStyleLst>
-        <a:ln w="6350" cap="flat" cmpd="sng" algn="ctr">
-          <a:solidFill>
-            <a:schemeClr val="phClr"/>
-          </a:solidFill>
-          <a:prstDash val="solid"/>
-          <a:miter lim="800000"/>
-        </a:ln>
-        <a:ln w="12700" cap="flat" cmpd="sng" algn="ctr">
-          <a:solidFill>
-            <a:schemeClr val="phClr"/>
-          </a:solidFill>
-          <a:prstDash val="solid"/>
-          <a:miter lim="800000"/>
-        </a:ln>
-        <a:ln w="19050" cap="flat" cmpd="sng" algn="ctr">
-          <a:solidFill>
-            <a:schemeClr val="phClr"/>
-          </a:solidFill>
-          <a:prstDash val="solid"/>
-          <a:miter lim="800000"/>
-        </a:ln>
-      </a:lnStyleLst>
-      <a:effectStyleLst>
-        <a:effectStyle>
-          <a:effectLst/>
-        </a:effectStyle>
-        <a:effectStyle>
-          <a:effectLst/>
-        </a:effectStyle>
-        <a:effectStyle>
-          <a:effectLst>
-            <a:outerShdw blurRad="57150" dist="19050" dir="5400000" algn="ctr" rotWithShape="0">
-              <a:srgbClr val="000000">
-                <a:alpha val="63000"/>
-              </a:srgbClr>
-            </a:outerShdw>
-          </a:effectLst>
-        </a:effectStyle>
-      </a:effectStyleLst>
-      <a:bgFillStyleLst>
-        <a:solidFill>
-          <a:schemeClr val="phClr"/>
-        </a:solidFill>
-        <a:solidFill>
-          <a:schemeClr val="phClr">
-            <a:tint val="95000"/>
-            <a:satMod val="170000"/>
-          </a:schemeClr>
-        </a:solidFill>
-        <a:gradFill rotWithShape="1">
-          <a:gsLst>
-            <a:gs pos="0">
-              <a:schemeClr val="phClr">
-                <a:tint val="93000"/>
-                <a:satMod val="150000"/>
-                <a:shade val="98000"/>
-                <a:lumMod val="102000"/>
-              </a:schemeClr>
-            </a:gs>
-            <a:gs pos="50000">
-              <a:schemeClr val="phClr">
-                <a:tint val="98000"/>
-                <a:satMod val="130000"/>
-                <a:shade val="90000"/>
-                <a:lumMod val="103000"/>
-              </a:schemeClr>
-            </a:gs>
-            <a:gs pos="100000">
-              <a:schemeClr val="phClr">
-                <a:shade val="63000"/>
-                <a:satMod val="120000"/>
-              </a:schemeClr>
-            </a:gs>
-          </a:gsLst>
-          <a:lin ang="5400000" scaled="0"/>
+          <a:path path="circle">
+            <a:fillToRect l="50000" t="50000" r="100000" b="100000"/>
+          </a:path>
         </a:gradFill>
       </a:bgFillStyleLst>
     </a:fmtScheme>
@@ -17484,7 +18399,7 @@
   <a:extraClrSchemeLst/>
   <a:extLst>
     <a:ext uri="{05A4C25C-085E-4340-85A3-A5531E510DB2}">
-      <thm15:themeFamily xmlns:thm15="http://schemas.microsoft.com/office/thememl/2012/main" name="Office Theme" id="{62F939B6-93AF-4DB8-9C6B-D6C7DFDC589F}" vid="{4A3C46E8-61CC-4603-A589-7422A47A8E4A}"/>
+      <thm15:themeFamily xmlns:thm15="http://schemas.microsoft.com/office/thememl/2012/main" name="Wisp" id="{7CB32D59-10C0-40DD-B7BD-2E94284A981C}" vid="{24B1A44C-C006-48B2-A4D7-E5549B3D8CD4}"/>
     </a:ext>
   </a:extLst>
 </a:theme>
@@ -17532,7 +18447,7 @@
 </file>
 
 <file path=customXml/itemProps2.xml><?xml version="1.0" encoding="utf-8"?>
-<ds:datastoreItem xmlns:ds="http://schemas.openxmlformats.org/officeDocument/2006/customXml" ds:itemID="{8670C7C6-642F-4793-80BC-C825A154B0CB}">
+<ds:datastoreItem xmlns:ds="http://schemas.openxmlformats.org/officeDocument/2006/customXml" ds:itemID="{2C99AC5E-7344-4CF1-A9B0-6A0C56FC5244}">
   <ds:schemaRefs>
     <ds:schemaRef ds:uri="http://schemas.openxmlformats.org/officeDocument/2006/bibliography"/>
   </ds:schemaRefs>

</xml_diff>